<commit_message>
Map not scrolling fixed ( I think )
</commit_message>
<xml_diff>
--- a/docs/Design Document.docx
+++ b/docs/Design Document.docx
@@ -1344,8 +1344,13 @@
         </w:numPr>
       </w:pPr>
       <w:r>
-        <w:t>Client registation</w:t>
-      </w:r>
+        <w:t xml:space="preserve">Client </w:t>
+      </w:r>
+      <w:proofErr w:type="spellStart"/>
+      <w:r>
+        <w:t>registation</w:t>
+      </w:r>
+      <w:proofErr w:type="spellEnd"/>
       <w:r>
         <w:tab/>
       </w:r>
@@ -2257,14 +2262,7 @@
           <w:sz w:val="28"/>
           <w:szCs w:val="28"/>
         </w:rPr>
-        <w:t>is simplicity and</w:t>
-      </w:r>
-      <w:r>
-        <w:rPr>
-          <w:sz w:val="28"/>
-          <w:szCs w:val="28"/>
-        </w:rPr>
-        <w:t xml:space="preserve"> the focus on helping the client carry out the operations that they want. As such the application design will represent these ideas in the areas of functionalities and interface design. The system architecture will define the underlying structure </w:t>
+        <w:t xml:space="preserve">is simplicity and the focus on helping the client carry out the operations that they want. As such the application design will represent these ideas in the areas of functionalities and interface design. The system architecture will define the underlying structure </w:t>
       </w:r>
       <w:r>
         <w:rPr>
@@ -2306,21 +2304,7 @@
           <w:sz w:val="28"/>
           <w:szCs w:val="28"/>
         </w:rPr>
-        <w:t>The most</w:t>
-      </w:r>
-      <w:r>
-        <w:rPr>
-          <w:sz w:val="28"/>
-          <w:szCs w:val="28"/>
-        </w:rPr>
-        <w:t xml:space="preserve"> </w:t>
-      </w:r>
-      <w:r>
-        <w:rPr>
-          <w:sz w:val="28"/>
-          <w:szCs w:val="28"/>
-        </w:rPr>
-        <w:t>important functionalit</w:t>
+        <w:t>The most important functionalit</w:t>
       </w:r>
       <w:r>
         <w:rPr>
@@ -4583,7 +4567,23 @@
           <w:sz w:val="28"/>
           <w:szCs w:val="28"/>
         </w:rPr>
-        <w:t>As soon as our client C. opens our application, a future instantiator will be called</w:t>
+        <w:t xml:space="preserve">As soon as our client C. opens our application, a future </w:t>
+      </w:r>
+      <w:proofErr w:type="spellStart"/>
+      <w:r>
+        <w:rPr>
+          <w:sz w:val="28"/>
+          <w:szCs w:val="28"/>
+        </w:rPr>
+        <w:t>instantiator</w:t>
+      </w:r>
+      <w:proofErr w:type="spellEnd"/>
+      <w:r>
+        <w:rPr>
+          <w:sz w:val="28"/>
+          <w:szCs w:val="28"/>
+        </w:rPr>
+        <w:t xml:space="preserve"> will be called</w:t>
       </w:r>
       <w:r>
         <w:rPr>
@@ -4933,6 +4933,7 @@
         </w:rPr>
         <w:t>(</w:t>
       </w:r>
+      <w:proofErr w:type="spellStart"/>
       <w:r>
         <w:rPr>
           <w:sz w:val="28"/>
@@ -4947,6 +4948,7 @@
         </w:rPr>
         <w:t>D</w:t>
       </w:r>
+      <w:proofErr w:type="spellEnd"/>
       <w:r>
         <w:rPr>
           <w:sz w:val="28"/>
@@ -4954,12 +4956,37 @@
         </w:rPr>
         <w:t xml:space="preserve"> x </w:t>
       </w:r>
-      <w:r>
-        <w:rPr>
-          <w:sz w:val="28"/>
-          <w:szCs w:val="28"/>
-        </w:rPr>
-        <w:t>productID x location x deliveryDate) will be stored in the database. Another supply chain management application will then connect the order to each shop, but this part is outside of the scope of the application.</w:t>
+      <w:proofErr w:type="spellStart"/>
+      <w:r>
+        <w:rPr>
+          <w:sz w:val="28"/>
+          <w:szCs w:val="28"/>
+        </w:rPr>
+        <w:t>productID</w:t>
+      </w:r>
+      <w:proofErr w:type="spellEnd"/>
+      <w:r>
+        <w:rPr>
+          <w:sz w:val="28"/>
+          <w:szCs w:val="28"/>
+        </w:rPr>
+        <w:t xml:space="preserve"> x location x </w:t>
+      </w:r>
+      <w:proofErr w:type="spellStart"/>
+      <w:r>
+        <w:rPr>
+          <w:sz w:val="28"/>
+          <w:szCs w:val="28"/>
+        </w:rPr>
+        <w:t>deliveryDate</w:t>
+      </w:r>
+      <w:proofErr w:type="spellEnd"/>
+      <w:r>
+        <w:rPr>
+          <w:sz w:val="28"/>
+          <w:szCs w:val="28"/>
+        </w:rPr>
+        <w:t>) will be stored in the database. Another supply chain management application will then connect the order to each shop, but this part is outside of the scope of the application.</w:t>
       </w:r>
       <w:r>
         <w:rPr>
@@ -5200,7 +5227,23 @@
           <w:sz w:val="28"/>
           <w:szCs w:val="28"/>
         </w:rPr>
-        <w:t xml:space="preserve"> (also known as LoggedIn </w:t>
+        <w:t xml:space="preserve"> (also known as </w:t>
+      </w:r>
+      <w:proofErr w:type="spellStart"/>
+      <w:r>
+        <w:rPr>
+          <w:sz w:val="28"/>
+          <w:szCs w:val="28"/>
+        </w:rPr>
+        <w:t>LoggedIn</w:t>
+      </w:r>
+      <w:proofErr w:type="spellEnd"/>
+      <w:r>
+        <w:rPr>
+          <w:sz w:val="28"/>
+          <w:szCs w:val="28"/>
+        </w:rPr>
+        <w:t xml:space="preserve"> </w:t>
       </w:r>
       <w:r>
         <w:rPr>
@@ -5371,7 +5414,23 @@
           <w:sz w:val="28"/>
           <w:szCs w:val="28"/>
         </w:rPr>
-        <w:t>The cart that had been stored in a local variable of the application memory is then stored in the database as well and the LoggedIn screen gets returned.</w:t>
+        <w:t xml:space="preserve">The cart that had been stored in a local variable of the application memory is then stored in the database as well and the </w:t>
+      </w:r>
+      <w:proofErr w:type="spellStart"/>
+      <w:r>
+        <w:rPr>
+          <w:sz w:val="28"/>
+          <w:szCs w:val="28"/>
+        </w:rPr>
+        <w:t>LoggedIn</w:t>
+      </w:r>
+      <w:proofErr w:type="spellEnd"/>
+      <w:r>
+        <w:rPr>
+          <w:sz w:val="28"/>
+          <w:szCs w:val="28"/>
+        </w:rPr>
+        <w:t xml:space="preserve"> screen gets returned.</w:t>
       </w:r>
       <w:r>
         <w:rPr>
@@ -5687,6 +5746,13 @@
           <w:szCs w:val="44"/>
         </w:rPr>
         <w:lastRenderedPageBreak/>
+        <w:t xml:space="preserve">User </w:t>
+      </w:r>
+      <w:r>
+        <w:rPr>
+          <w:sz w:val="44"/>
+          <w:szCs w:val="44"/>
+        </w:rPr>
         <w:t>Tests &amp; Unit Testing</w:t>
       </w:r>
     </w:p>
@@ -5790,7 +5856,23 @@
           <w:szCs w:val="72"/>
         </w:rPr>
         <w:lastRenderedPageBreak/>
-        <w:t xml:space="preserve"> Etc…</w:t>
+        <w:t xml:space="preserve"> </w:t>
+      </w:r>
+      <w:proofErr w:type="spellStart"/>
+      <w:r>
+        <w:rPr>
+          <w:sz w:val="72"/>
+          <w:szCs w:val="72"/>
+        </w:rPr>
+        <w:t>Etc</w:t>
+      </w:r>
+      <w:proofErr w:type="spellEnd"/>
+      <w:r>
+        <w:rPr>
+          <w:sz w:val="72"/>
+          <w:szCs w:val="72"/>
+        </w:rPr>
+        <w:t>…</w:t>
       </w:r>
     </w:p>
     <w:p>

</xml_diff>

<commit_message>
Removed some of the ...? from the design document
</commit_message>
<xml_diff>
--- a/docs/Design Document.docx
+++ b/docs/Design Document.docx
@@ -1346,13 +1346,8 @@
       <w:r>
         <w:t xml:space="preserve">Client </w:t>
       </w:r>
-      <w:proofErr w:type="spellStart"/>
-      <w:r>
-        <w:t>registation</w:t>
-      </w:r>
-      <w:proofErr w:type="spellEnd"/>
-      <w:r>
-        <w:tab/>
+      <w:r>
+        <w:t>registration</w:t>
       </w:r>
       <w:r>
         <w:tab/>
@@ -2011,7 +2006,82 @@
           <w:sz w:val="28"/>
           <w:szCs w:val="28"/>
         </w:rPr>
-        <w:t>it would be harder for them to make a decision (or decide…?) on which product they would like [reference on decision fatigue]. The home screen …?</w:t>
+        <w:t>it would be harder for them to make a decision on which product they would like</w:t>
+      </w:r>
+      <w:r>
+        <w:rPr>
+          <w:sz w:val="28"/>
+          <w:szCs w:val="28"/>
+        </w:rPr>
+        <w:t xml:space="preserve"> to buy</w:t>
+      </w:r>
+      <w:r>
+        <w:rPr>
+          <w:sz w:val="28"/>
+          <w:szCs w:val="28"/>
+          <w:vertAlign w:val="superscript"/>
+        </w:rPr>
+        <w:t>[</w:t>
+      </w:r>
+      <w:r>
+        <w:rPr>
+          <w:sz w:val="28"/>
+          <w:szCs w:val="28"/>
+          <w:vertAlign w:val="superscript"/>
+        </w:rPr>
+        <w:t>1</w:t>
+      </w:r>
+      <w:r>
+        <w:rPr>
+          <w:sz w:val="28"/>
+          <w:szCs w:val="28"/>
+          <w:vertAlign w:val="superscript"/>
+        </w:rPr>
+        <w:t>,</w:t>
+      </w:r>
+      <w:r>
+        <w:rPr>
+          <w:sz w:val="28"/>
+          <w:szCs w:val="28"/>
+          <w:vertAlign w:val="superscript"/>
+        </w:rPr>
+        <w:t>2</w:t>
+      </w:r>
+      <w:r>
+        <w:rPr>
+          <w:sz w:val="28"/>
+          <w:szCs w:val="28"/>
+          <w:vertAlign w:val="superscript"/>
+        </w:rPr>
+        <w:t>]</w:t>
+      </w:r>
+      <w:r>
+        <w:rPr>
+          <w:sz w:val="28"/>
+          <w:szCs w:val="28"/>
+        </w:rPr>
+        <w:t xml:space="preserve">. The home screen </w:t>
+      </w:r>
+      <w:r>
+        <w:rPr>
+          <w:sz w:val="28"/>
+          <w:szCs w:val="28"/>
+        </w:rPr>
+        <w:t xml:space="preserve">will thus solely contain a carousel with the featured products of the day and, following it will be a one-by-one view of all the products that the client has not yet seen. What we mean by a one-by-one view, is that each product’s image, title and/or description, and finally cost will be shown on the screen one after the other, without </w:t>
+      </w:r>
+      <w:r>
+        <w:rPr>
+          <w:sz w:val="28"/>
+          <w:szCs w:val="28"/>
+        </w:rPr>
+        <w:t xml:space="preserve">‘competitor products’ </w:t>
+      </w:r>
+      <w:r>
+        <w:rPr>
+          <w:sz w:val="28"/>
+          <w:szCs w:val="28"/>
+        </w:rPr>
+        <w:t>congesting the screen.</w:t>
       </w:r>
     </w:p>
     <w:p>
@@ -2127,6 +2197,7 @@
           <w:sz w:val="28"/>
           <w:szCs w:val="28"/>
         </w:rPr>
+        <w:lastRenderedPageBreak/>
         <w:t xml:space="preserve">This screen is important </w:t>
       </w:r>
       <w:r>
@@ -2169,7 +2240,6 @@
           <w:sz w:val="32"/>
           <w:szCs w:val="32"/>
         </w:rPr>
-        <w:lastRenderedPageBreak/>
         <w:t>Cart</w:t>
       </w:r>
       <w:r>
@@ -3748,6 +3818,48 @@
           <w:sz w:val="28"/>
           <w:szCs w:val="28"/>
         </w:rPr>
+        <w:t>As such a global database manager class will be used to convert</w:t>
+      </w:r>
+      <w:r>
+        <w:rPr>
+          <w:sz w:val="28"/>
+          <w:szCs w:val="28"/>
+        </w:rPr>
+        <w:t xml:space="preserve"> and locally store</w:t>
+      </w:r>
+      <w:r>
+        <w:rPr>
+          <w:sz w:val="28"/>
+          <w:szCs w:val="28"/>
+        </w:rPr>
+        <w:t xml:space="preserve"> all JSON-data</w:t>
+      </w:r>
+      <w:r>
+        <w:rPr>
+          <w:sz w:val="28"/>
+          <w:szCs w:val="28"/>
+        </w:rPr>
+        <w:t>,</w:t>
+      </w:r>
+      <w:r>
+        <w:rPr>
+          <w:sz w:val="28"/>
+          <w:szCs w:val="28"/>
+        </w:rPr>
+        <w:t xml:space="preserve"> into usable </w:t>
+      </w:r>
+      <w:r>
+        <w:rPr>
+          <w:sz w:val="28"/>
+          <w:szCs w:val="28"/>
+        </w:rPr>
+        <w:t xml:space="preserve">variables inside the application’s data model. </w:t>
+      </w:r>
+      <w:r>
+        <w:rPr>
+          <w:sz w:val="28"/>
+          <w:szCs w:val="28"/>
+        </w:rPr>
         <w:br w:type="page"/>
       </w:r>
     </w:p>
@@ -4162,7 +4274,40 @@
           <w:sz w:val="28"/>
           <w:szCs w:val="28"/>
         </w:rPr>
-        <w:t>which need to be converted from a JSON-formatted text to our model’s objects as specified in section 3 of Application Design (…?).</w:t>
+        <w:t xml:space="preserve">which need to be converted from a JSON-formatted text to our model’s objects as specified in section </w:t>
+      </w:r>
+      <w:r>
+        <w:rPr>
+          <w:sz w:val="28"/>
+          <w:szCs w:val="28"/>
+        </w:rPr>
+        <w:t>4 in</w:t>
+      </w:r>
+      <w:r>
+        <w:rPr>
+          <w:sz w:val="28"/>
+          <w:szCs w:val="28"/>
+        </w:rPr>
+        <w:t xml:space="preserve"> </w:t>
+      </w:r>
+      <w:hyperlink w:anchor="LogicalScheme" w:history="1">
+        <w:r>
+          <w:rPr>
+            <w:rStyle w:val="Hyperlink"/>
+            <w:color w:val="auto"/>
+            <w:sz w:val="28"/>
+            <w:szCs w:val="28"/>
+            <w:u w:val="none"/>
+          </w:rPr>
+          <w:t>Logical Schema</w:t>
+        </w:r>
+      </w:hyperlink>
+      <w:r>
+        <w:rPr>
+          <w:sz w:val="28"/>
+          <w:szCs w:val="28"/>
+        </w:rPr>
+        <w:t>.</w:t>
       </w:r>
     </w:p>
     <w:p>
@@ -5264,7 +5409,7 @@
           <w:sz w:val="28"/>
           <w:szCs w:val="28"/>
         </w:rPr>
-        <w:t xml:space="preserve"> (…? REMOVE CART FROM RETURN LOGGEDIN() )</w:t>
+        <w:t xml:space="preserve"> </w:t>
       </w:r>
       <w:r>
         <w:rPr>
@@ -5821,6 +5966,335 @@
         <w:lastRenderedPageBreak/>
         <w:t>References</w:t>
       </w:r>
+    </w:p>
+    <w:p>
+      <w:pPr>
+        <w:rPr>
+          <w:color w:val="auto"/>
+          <w:szCs w:val="24"/>
+        </w:rPr>
+      </w:pPr>
+      <w:r>
+        <w:rPr>
+          <w:sz w:val="28"/>
+          <w:szCs w:val="28"/>
+        </w:rPr>
+        <w:t xml:space="preserve">[1]: </w:t>
+      </w:r>
+      <w:hyperlink r:id="rId19" w:anchor="page=213" w:history="1">
+        <w:r>
+          <w:rPr>
+            <w:rStyle w:val="Hyperlink"/>
+            <w:color w:val="auto"/>
+            <w:szCs w:val="24"/>
+            <w:u w:val="none"/>
+          </w:rPr>
+          <w:t xml:space="preserve"> </w:t>
+        </w:r>
+        <w:r>
+          <w:rPr>
+            <w:rStyle w:val="Hyperlink"/>
+            <w:color w:val="auto"/>
+            <w:szCs w:val="24"/>
+            <w:u w:val="none"/>
+          </w:rPr>
+          <w:t xml:space="preserve">S. </w:t>
+        </w:r>
+        <w:r>
+          <w:t>Mathew</w:t>
+        </w:r>
+        <w:r>
+          <w:t xml:space="preserve">, </w:t>
+        </w:r>
+        <w:r>
+          <w:t>J</w:t>
+        </w:r>
+        <w:r>
+          <w:t xml:space="preserve">. </w:t>
+        </w:r>
+        <w:r>
+          <w:t>Joseph</w:t>
+        </w:r>
+        <w:r>
+          <w:t xml:space="preserve">, </w:t>
+        </w:r>
+        <w:r>
+          <w:rPr>
+            <w:rStyle w:val="Hyperlink"/>
+            <w:color w:val="auto"/>
+            <w:szCs w:val="24"/>
+            <w:u w:val="none"/>
+          </w:rPr>
+          <w:t>Differential Impact of Information Display Formats</w:t>
+        </w:r>
+        <w:r>
+          <w:rPr>
+            <w:rStyle w:val="Hyperlink"/>
+            <w:color w:val="auto"/>
+            <w:szCs w:val="24"/>
+            <w:u w:val="none"/>
+          </w:rPr>
+          <w:t xml:space="preserve"> </w:t>
+        </w:r>
+        <w:r>
+          <w:rPr>
+            <w:rStyle w:val="Hyperlink"/>
+            <w:color w:val="auto"/>
+            <w:szCs w:val="24"/>
+            <w:u w:val="none"/>
+          </w:rPr>
+          <w:t>on Consumer Decision-making</w:t>
+        </w:r>
+        <w:r>
+          <w:rPr>
+            <w:rStyle w:val="Hyperlink"/>
+            <w:color w:val="auto"/>
+            <w:szCs w:val="24"/>
+            <w:u w:val="none"/>
+          </w:rPr>
+          <w:t xml:space="preserve">, page 175-179, </w:t>
+        </w:r>
+        <w:r>
+          <w:rPr>
+            <w:rStyle w:val="Hyperlink"/>
+            <w:color w:val="auto"/>
+            <w:szCs w:val="24"/>
+            <w:u w:val="none"/>
+          </w:rPr>
+          <w:t>Proceedings of the 2014 Annual Conference of the Emerging Markets Conference Board</w:t>
+        </w:r>
+        <w:r>
+          <w:rPr>
+            <w:rStyle w:val="Hyperlink"/>
+            <w:color w:val="auto"/>
+            <w:szCs w:val="24"/>
+            <w:u w:val="none"/>
+          </w:rPr>
+          <w:t xml:space="preserve"> </w:t>
+        </w:r>
+        <w:r>
+          <w:rPr>
+            <w:rStyle w:val="Hyperlink"/>
+            <w:color w:val="auto"/>
+            <w:szCs w:val="24"/>
+            <w:u w:val="none"/>
+          </w:rPr>
+          <w:t>January 9–11, 2014</w:t>
+        </w:r>
+        <w:r>
+          <w:rPr>
+            <w:rStyle w:val="Hyperlink"/>
+            <w:color w:val="auto"/>
+            <w:szCs w:val="24"/>
+            <w:u w:val="none"/>
+          </w:rPr>
+          <w:t xml:space="preserve">, </w:t>
+        </w:r>
+        <w:r>
+          <w:rPr>
+            <w:rStyle w:val="Hyperlink"/>
+            <w:color w:val="auto"/>
+            <w:szCs w:val="24"/>
+            <w:u w:val="none"/>
+          </w:rPr>
+          <w:t xml:space="preserve"> </w:t>
+        </w:r>
+      </w:hyperlink>
+    </w:p>
+    <w:p>
+      <w:pPr>
+        <w:rPr>
+          <w:sz w:val="28"/>
+          <w:szCs w:val="28"/>
+        </w:rPr>
+      </w:pPr>
+      <w:r>
+        <w:rPr>
+          <w:sz w:val="28"/>
+          <w:szCs w:val="28"/>
+        </w:rPr>
+        <w:t xml:space="preserve">[2] : </w:t>
+      </w:r>
+      <w:hyperlink r:id="rId20" w:history="1">
+        <w:r>
+          <w:rPr>
+            <w:rStyle w:val="Hyperlink"/>
+            <w:color w:val="auto"/>
+            <w:u w:val="none"/>
+          </w:rPr>
+          <w:t>G</w:t>
+        </w:r>
+        <w:r>
+          <w:rPr>
+            <w:rStyle w:val="Hyperlink"/>
+            <w:color w:val="auto"/>
+            <w:u w:val="none"/>
+          </w:rPr>
+          <w:t>.</w:t>
+        </w:r>
+        <w:r>
+          <w:rPr>
+            <w:rStyle w:val="Hyperlink"/>
+            <w:color w:val="auto"/>
+            <w:u w:val="none"/>
+          </w:rPr>
+          <w:t xml:space="preserve"> A</w:t>
+        </w:r>
+        <w:r>
+          <w:rPr>
+            <w:rStyle w:val="Hyperlink"/>
+            <w:color w:val="auto"/>
+            <w:u w:val="none"/>
+          </w:rPr>
+          <w:t>.</w:t>
+        </w:r>
+        <w:r>
+          <w:rPr>
+            <w:rStyle w:val="Hyperlink"/>
+            <w:color w:val="auto"/>
+            <w:u w:val="none"/>
+          </w:rPr>
+          <w:t xml:space="preserve"> </w:t>
+        </w:r>
+        <w:proofErr w:type="spellStart"/>
+        <w:r>
+          <w:rPr>
+            <w:rStyle w:val="Hyperlink"/>
+            <w:color w:val="auto"/>
+            <w:u w:val="none"/>
+          </w:rPr>
+          <w:t>Pignatiello</w:t>
+        </w:r>
+        <w:proofErr w:type="spellEnd"/>
+        <w:r>
+          <w:rPr>
+            <w:rStyle w:val="Hyperlink"/>
+            <w:color w:val="auto"/>
+            <w:u w:val="none"/>
+          </w:rPr>
+          <w:t xml:space="preserve"> , R</w:t>
+        </w:r>
+        <w:r>
+          <w:rPr>
+            <w:rStyle w:val="Hyperlink"/>
+            <w:color w:val="auto"/>
+            <w:u w:val="none"/>
+          </w:rPr>
+          <w:t>.</w:t>
+        </w:r>
+        <w:r>
+          <w:rPr>
+            <w:rStyle w:val="Hyperlink"/>
+            <w:color w:val="auto"/>
+            <w:u w:val="none"/>
+          </w:rPr>
+          <w:t xml:space="preserve"> J</w:t>
+        </w:r>
+        <w:r>
+          <w:rPr>
+            <w:rStyle w:val="Hyperlink"/>
+            <w:color w:val="auto"/>
+            <w:u w:val="none"/>
+          </w:rPr>
+          <w:t>.</w:t>
+        </w:r>
+        <w:r>
+          <w:rPr>
+            <w:rStyle w:val="Hyperlink"/>
+            <w:color w:val="auto"/>
+            <w:u w:val="none"/>
+          </w:rPr>
+          <w:t xml:space="preserve"> Martin</w:t>
+        </w:r>
+        <w:r>
+          <w:rPr>
+            <w:rStyle w:val="Hyperlink"/>
+            <w:color w:val="auto"/>
+            <w:u w:val="none"/>
+          </w:rPr>
+          <w:t xml:space="preserve">, </w:t>
+        </w:r>
+        <w:r>
+          <w:rPr>
+            <w:rStyle w:val="Hyperlink"/>
+            <w:color w:val="auto"/>
+            <w:u w:val="none"/>
+          </w:rPr>
+          <w:t>R</w:t>
+        </w:r>
+        <w:r>
+          <w:rPr>
+            <w:rStyle w:val="Hyperlink"/>
+            <w:color w:val="auto"/>
+            <w:u w:val="none"/>
+          </w:rPr>
+          <w:t xml:space="preserve">. </w:t>
+        </w:r>
+        <w:r>
+          <w:rPr>
+            <w:rStyle w:val="Hyperlink"/>
+            <w:color w:val="auto"/>
+            <w:u w:val="none"/>
+          </w:rPr>
+          <w:t>L</w:t>
+        </w:r>
+        <w:r>
+          <w:rPr>
+            <w:rStyle w:val="Hyperlink"/>
+            <w:color w:val="auto"/>
+            <w:u w:val="none"/>
+          </w:rPr>
+          <w:t>.</w:t>
+        </w:r>
+        <w:r>
+          <w:rPr>
+            <w:rStyle w:val="Hyperlink"/>
+            <w:color w:val="auto"/>
+            <w:u w:val="none"/>
+          </w:rPr>
+          <w:t xml:space="preserve"> Hickman Jr</w:t>
+        </w:r>
+        <w:r>
+          <w:rPr>
+            <w:rStyle w:val="Hyperlink"/>
+            <w:color w:val="auto"/>
+            <w:u w:val="none"/>
+          </w:rPr>
+          <w:t xml:space="preserve">. , </w:t>
+        </w:r>
+        <w:r>
+          <w:rPr>
+            <w:rStyle w:val="Hyperlink"/>
+            <w:color w:val="auto"/>
+            <w:u w:val="none"/>
+          </w:rPr>
+          <w:t>Decision fatigue: A conceptual analysis</w:t>
+        </w:r>
+        <w:r>
+          <w:rPr>
+            <w:rStyle w:val="Hyperlink"/>
+            <w:color w:val="auto"/>
+            <w:u w:val="none"/>
+          </w:rPr>
+          <w:t xml:space="preserve">, </w:t>
+        </w:r>
+        <w:r>
+          <w:rPr>
+            <w:rStyle w:val="Hyperlink"/>
+            <w:color w:val="auto"/>
+            <w:u w:val="none"/>
+          </w:rPr>
+          <w:t>Journal of Health Psychology 2020,</w:t>
+        </w:r>
+        <w:r>
+          <w:rPr>
+            <w:rStyle w:val="Hyperlink"/>
+            <w:color w:val="auto"/>
+            <w:u w:val="none"/>
+          </w:rPr>
+          <w:t xml:space="preserve"> Vol. 25</w:t>
+        </w:r>
+      </w:hyperlink>
     </w:p>
     <w:p>
       <w:pPr>

</xml_diff>

<commit_message>
Pietro look at the highlighted text in the word doc
Will the cart checkout screen also contain some other products to buy?
</commit_message>
<xml_diff>
--- a/docs/Design Document.docx
+++ b/docs/Design Document.docx
@@ -2467,7 +2467,21 @@
           <w:sz w:val="28"/>
           <w:szCs w:val="28"/>
         </w:rPr>
-        <w:t>With the help of external services, the payment is carried out inside the application without the need to log in (…? Or do we log in). The client will need to fill the form with its personal information</w:t>
+        <w:t>With the help of external services, the payment is carried out inside the application without the need to log in</w:t>
+      </w:r>
+      <w:r>
+        <w:rPr>
+          <w:sz w:val="28"/>
+          <w:szCs w:val="28"/>
+        </w:rPr>
+        <w:t>.</w:t>
+      </w:r>
+      <w:r>
+        <w:rPr>
+          <w:sz w:val="28"/>
+          <w:szCs w:val="28"/>
+        </w:rPr>
+        <w:t xml:space="preserve"> The client will need to fill the form with its personal information</w:t>
       </w:r>
       <w:r>
         <w:rPr>
@@ -2642,12 +2656,58 @@
           <w:sz w:val="28"/>
           <w:szCs w:val="28"/>
         </w:rPr>
+        <w:t>(</w:t>
+      </w:r>
+      <w:r>
+        <w:rPr>
+          <w:sz w:val="28"/>
+          <w:szCs w:val="28"/>
+        </w:rPr>
+        <w:t>To change the text highlighted in red</w:t>
+      </w:r>
+      <w:r>
+        <w:rPr>
+          <w:sz w:val="28"/>
+          <w:szCs w:val="28"/>
+        </w:rPr>
+        <w:t>…?</w:t>
+      </w:r>
+      <w:r>
+        <w:rPr>
+          <w:sz w:val="28"/>
+          <w:szCs w:val="28"/>
+        </w:rPr>
+        <w:t>)</w:t>
+      </w:r>
+      <w:r>
+        <w:rPr>
+          <w:sz w:val="28"/>
+          <w:szCs w:val="28"/>
+        </w:rPr>
+        <w:t xml:space="preserve"> </w:t>
+      </w:r>
+    </w:p>
+    <w:p>
+      <w:pPr>
+        <w:spacing w:after="160" w:line="259" w:lineRule="auto"/>
+        <w:rPr>
+          <w:sz w:val="28"/>
+          <w:szCs w:val="28"/>
+        </w:rPr>
+      </w:pPr>
+      <w:r>
+        <w:rPr>
+          <w:sz w:val="28"/>
+          <w:szCs w:val="28"/>
+          <w:highlight w:val="red"/>
+        </w:rPr>
         <w:t xml:space="preserve">The home screen will contain a </w:t>
       </w:r>
       <w:r>
         <w:rPr>
           <w:sz w:val="28"/>
           <w:szCs w:val="28"/>
+          <w:highlight w:val="red"/>
         </w:rPr>
         <w:t>carousel</w:t>
       </w:r>
@@ -2655,6 +2715,7 @@
         <w:rPr>
           <w:sz w:val="28"/>
           <w:szCs w:val="28"/>
+          <w:highlight w:val="red"/>
         </w:rPr>
         <w:t xml:space="preserve"> bar </w:t>
       </w:r>
@@ -2662,6 +2723,7 @@
         <w:rPr>
           <w:sz w:val="28"/>
           <w:szCs w:val="28"/>
+          <w:highlight w:val="red"/>
         </w:rPr>
         <w:t>which</w:t>
       </w:r>
@@ -2669,6 +2731,7 @@
         <w:rPr>
           <w:sz w:val="28"/>
           <w:szCs w:val="28"/>
+          <w:highlight w:val="red"/>
         </w:rPr>
         <w:t xml:space="preserve"> show</w:t>
       </w:r>
@@ -2676,8 +2739,16 @@
         <w:rPr>
           <w:sz w:val="28"/>
           <w:szCs w:val="28"/>
-        </w:rPr>
-        <w:t>s the featured products on the top and scrolling to the bottom of the screen will show many different items. The client can then view these one after the other by scrolling. It is important to note that only one product will be shown in this list view (ignoring the carousel).</w:t>
+          <w:highlight w:val="red"/>
+        </w:rPr>
+        <w:t>s the featured products on the top and scrolling to the bottom of the screen will show many different items</w:t>
+      </w:r>
+      <w:r>
+        <w:rPr>
+          <w:sz w:val="28"/>
+          <w:szCs w:val="28"/>
+        </w:rPr>
+        <w:t>. The client can then view these one after the other by scrolling. It is important to note that only one product will be shown in this list view (ignoring the carousel).</w:t>
       </w:r>
     </w:p>
     <w:p>
@@ -2707,14 +2778,63 @@
           <w:sz w:val="28"/>
           <w:szCs w:val="28"/>
         </w:rPr>
-        <w:t xml:space="preserve">art icon. </w:t>
-      </w:r>
-      <w:r>
-        <w:rPr>
-          <w:sz w:val="28"/>
-          <w:szCs w:val="28"/>
-        </w:rPr>
-        <w:t>Explain the button’s functionality (…?)</w:t>
+        <w:t>art icon.</w:t>
+      </w:r>
+      <w:r>
+        <w:rPr>
+          <w:sz w:val="28"/>
+          <w:szCs w:val="28"/>
+        </w:rPr>
+        <w:t xml:space="preserve"> Each button sends the user to the section of the application it is named after. An important aspect of the navigation is the fact when the user changes screens from</w:t>
+      </w:r>
+      <w:r>
+        <w:rPr>
+          <w:sz w:val="28"/>
+          <w:szCs w:val="28"/>
+        </w:rPr>
+        <w:t xml:space="preserve"> a starting section to a destination section</w:t>
+      </w:r>
+      <w:r>
+        <w:rPr>
+          <w:sz w:val="28"/>
+          <w:szCs w:val="28"/>
+        </w:rPr>
+        <w:t xml:space="preserve">, the </w:t>
+      </w:r>
+      <w:r>
+        <w:rPr>
+          <w:sz w:val="28"/>
+          <w:szCs w:val="28"/>
+        </w:rPr>
+        <w:t xml:space="preserve">navigation history </w:t>
+      </w:r>
+      <w:r>
+        <w:rPr>
+          <w:sz w:val="28"/>
+          <w:szCs w:val="28"/>
+        </w:rPr>
+        <w:t xml:space="preserve">will not be lost from the </w:t>
+      </w:r>
+      <w:r>
+        <w:rPr>
+          <w:sz w:val="28"/>
+          <w:szCs w:val="28"/>
+        </w:rPr>
+        <w:t xml:space="preserve">starting </w:t>
+      </w:r>
+      <w:r>
+        <w:rPr>
+          <w:sz w:val="28"/>
+          <w:szCs w:val="28"/>
+        </w:rPr>
+        <w:t>section</w:t>
+      </w:r>
+      <w:r>
+        <w:rPr>
+          <w:sz w:val="28"/>
+          <w:szCs w:val="28"/>
+        </w:rPr>
+        <w:t>.</w:t>
       </w:r>
     </w:p>
     <w:p>
@@ -2817,7 +2937,21 @@
           <w:sz w:val="28"/>
           <w:szCs w:val="28"/>
         </w:rPr>
-        <w:t>map screen will look as such, with the screen on the left showing only  the shops close by and the screen on the right, after a marker press, showing the related products.</w:t>
+        <w:t xml:space="preserve">map screen will look as </w:t>
+      </w:r>
+      <w:r>
+        <w:rPr>
+          <w:sz w:val="28"/>
+          <w:szCs w:val="28"/>
+        </w:rPr>
+        <w:t>in the following figures</w:t>
+      </w:r>
+      <w:r>
+        <w:rPr>
+          <w:sz w:val="28"/>
+          <w:szCs w:val="28"/>
+        </w:rPr>
+        <w:t>, with the screen on the left showing only the shops close by and the screen on the right, after a marker press, showing the related products.</w:t>
       </w:r>
     </w:p>
     <w:p>
@@ -3005,48 +3139,130 @@
       </w:pPr>
       <w:r>
         <w:rPr>
-          <w:sz w:val="28"/>
-          <w:szCs w:val="28"/>
-        </w:rPr>
-        <w:t>The user can tap the back button to navigate back to the previous page or tap any of the bottom bar navigation buttons to be redirected to any of their screens without losing information on the current screen.</w:t>
-      </w:r>
-    </w:p>
-    <w:p>
-      <w:pPr>
-        <w:spacing w:after="160" w:line="259" w:lineRule="auto"/>
-        <w:rPr>
-          <w:sz w:val="28"/>
-          <w:szCs w:val="28"/>
-        </w:rPr>
-      </w:pPr>
-      <w:r>
-        <w:rPr>
-          <w:sz w:val="28"/>
-          <w:szCs w:val="28"/>
-        </w:rPr>
-        <w:br/>
-      </w:r>
-      <w:r>
-        <w:rPr>
-          <w:sz w:val="28"/>
-          <w:szCs w:val="28"/>
-        </w:rPr>
-        <w:br/>
-      </w:r>
-      <w:r>
-        <w:rPr>
           <w:noProof/>
           <w:sz w:val="28"/>
           <w:szCs w:val="28"/>
         </w:rPr>
         <w:drawing>
-          <wp:anchor distT="0" distB="0" distL="114300" distR="114300" simplePos="0" relativeHeight="251678720" behindDoc="0" locked="0" layoutInCell="1" allowOverlap="1" wp14:anchorId="30663646" wp14:editId="1B53EB3F">
+          <wp:anchor distT="0" distB="0" distL="114300" distR="114300" simplePos="0" relativeHeight="251681792" behindDoc="0" locked="0" layoutInCell="1" allowOverlap="1" wp14:anchorId="1A9D6B54" wp14:editId="429FB0BF">
             <wp:simplePos x="0" y="0"/>
             <wp:positionH relativeFrom="margin">
               <wp:align>left</wp:align>
             </wp:positionH>
             <wp:positionV relativeFrom="paragraph">
-              <wp:posOffset>6452</wp:posOffset>
+              <wp:posOffset>746843</wp:posOffset>
+            </wp:positionV>
+            <wp:extent cx="1960245" cy="3988435"/>
+            <wp:effectExtent l="0" t="0" r="1905" b="0"/>
+            <wp:wrapTopAndBottom/>
+            <wp:docPr id="16" name="Picture 16" descr="Graphical user interface, application&#10;&#10;Description automatically generated"/>
+            <wp:cNvGraphicFramePr>
+              <a:graphicFrameLocks xmlns:a="http://schemas.openxmlformats.org/drawingml/2006/main" noChangeAspect="1"/>
+            </wp:cNvGraphicFramePr>
+            <a:graphic xmlns:a="http://schemas.openxmlformats.org/drawingml/2006/main">
+              <a:graphicData uri="http://schemas.openxmlformats.org/drawingml/2006/picture">
+                <pic:pic xmlns:pic="http://schemas.openxmlformats.org/drawingml/2006/picture">
+                  <pic:nvPicPr>
+                    <pic:cNvPr id="11" name="Picture 11" descr="Graphical user interface, application&#10;&#10;Description automatically generated"/>
+                    <pic:cNvPicPr>
+                      <a:picLocks noChangeAspect="1" noChangeArrowheads="1"/>
+                    </pic:cNvPicPr>
+                  </pic:nvPicPr>
+                  <pic:blipFill>
+                    <a:blip r:embed="rId8">
+                      <a:extLst>
+                        <a:ext uri="{28A0092B-C50C-407E-A947-70E740481C1C}">
+                          <a14:useLocalDpi xmlns:a14="http://schemas.microsoft.com/office/drawing/2010/main" val="0"/>
+                        </a:ext>
+                      </a:extLst>
+                    </a:blip>
+                    <a:srcRect/>
+                    <a:stretch>
+                      <a:fillRect/>
+                    </a:stretch>
+                  </pic:blipFill>
+                  <pic:spPr bwMode="auto">
+                    <a:xfrm>
+                      <a:off x="0" y="0"/>
+                      <a:ext cx="1960245" cy="3988435"/>
+                    </a:xfrm>
+                    <a:prstGeom prst="rect">
+                      <a:avLst/>
+                    </a:prstGeom>
+                    <a:noFill/>
+                    <a:ln>
+                      <a:noFill/>
+                    </a:ln>
+                  </pic:spPr>
+                </pic:pic>
+              </a:graphicData>
+            </a:graphic>
+          </wp:anchor>
+        </w:drawing>
+      </w:r>
+      <w:r>
+        <w:rPr>
+          <w:sz w:val="28"/>
+          <w:szCs w:val="28"/>
+        </w:rPr>
+        <w:t>The user can tap the back button to navigate back to the previous page or tap any of the bottom bar navigation buttons to be redirected to any of their screens without losing information on the current screen.</w:t>
+      </w:r>
+    </w:p>
+    <w:p>
+      <w:pPr>
+        <w:spacing w:after="160" w:line="259" w:lineRule="auto"/>
+        <w:rPr>
+          <w:sz w:val="28"/>
+          <w:szCs w:val="28"/>
+        </w:rPr>
+      </w:pPr>
+      <w:r>
+        <w:rPr>
+          <w:sz w:val="28"/>
+          <w:szCs w:val="28"/>
+        </w:rPr>
+        <w:br/>
+      </w:r>
+    </w:p>
+    <w:p>
+      <w:pPr>
+        <w:spacing w:after="160" w:line="259" w:lineRule="auto"/>
+        <w:rPr>
+          <w:sz w:val="28"/>
+          <w:szCs w:val="28"/>
+        </w:rPr>
+      </w:pPr>
+      <w:r>
+        <w:rPr>
+          <w:sz w:val="28"/>
+          <w:szCs w:val="28"/>
+        </w:rPr>
+        <w:br w:type="page"/>
+      </w:r>
+    </w:p>
+    <w:p>
+      <w:pPr>
+        <w:spacing w:after="160" w:line="259" w:lineRule="auto"/>
+        <w:rPr>
+          <w:sz w:val="28"/>
+          <w:szCs w:val="28"/>
+        </w:rPr>
+      </w:pPr>
+      <w:r>
+        <w:rPr>
+          <w:noProof/>
+          <w:sz w:val="28"/>
+          <w:szCs w:val="28"/>
+        </w:rPr>
+        <w:lastRenderedPageBreak/>
+        <w:drawing>
+          <wp:anchor distT="0" distB="0" distL="114300" distR="114300" simplePos="0" relativeHeight="251678720" behindDoc="0" locked="0" layoutInCell="1" allowOverlap="1" wp14:anchorId="30663646" wp14:editId="2017668B">
+            <wp:simplePos x="0" y="0"/>
+            <wp:positionH relativeFrom="margin">
+              <wp:align>left</wp:align>
+            </wp:positionH>
+            <wp:positionV relativeFrom="paragraph">
+              <wp:posOffset>1749066</wp:posOffset>
             </wp:positionV>
             <wp:extent cx="1960245" cy="3988435"/>
             <wp:effectExtent l="0" t="0" r="1905" b="0"/>
@@ -3101,7 +3317,35 @@
           <w:sz w:val="28"/>
           <w:szCs w:val="28"/>
         </w:rPr>
-        <w:t>Cart Screen describe (…?)</w:t>
+        <w:br/>
+      </w:r>
+      <w:r>
+        <w:rPr>
+          <w:sz w:val="28"/>
+          <w:szCs w:val="28"/>
+        </w:rPr>
+        <w:t>The cart screen will contain all the products that the user wants to buy but has not finalized buying yet. It will be a list view with the quantities of the requested products plus the unitary price, image, and title of the product. The client can press the plus button to add more of the same product to the cart or</w:t>
+      </w:r>
+      <w:r>
+        <w:rPr>
+          <w:sz w:val="28"/>
+          <w:szCs w:val="28"/>
+        </w:rPr>
+        <w:t xml:space="preserve"> press the </w:t>
+      </w:r>
+      <w:r>
+        <w:rPr>
+          <w:sz w:val="28"/>
+          <w:szCs w:val="28"/>
+        </w:rPr>
+        <w:t xml:space="preserve">minus </w:t>
+      </w:r>
+      <w:r>
+        <w:rPr>
+          <w:sz w:val="28"/>
+          <w:szCs w:val="28"/>
+        </w:rPr>
+        <w:t>button to remove one product at a time. In the bottom of the page, a checkout button will be shown so the client might finalize their shopping experience. The following shows one example screen that the user might see.</w:t>
       </w:r>
     </w:p>
     <w:p>
@@ -3112,12 +3356,83 @@
           <w:szCs w:val="28"/>
         </w:rPr>
       </w:pPr>
-      <w:r>
-        <w:rPr>
-          <w:sz w:val="28"/>
-          <w:szCs w:val="28"/>
-        </w:rPr>
-        <w:t>User Screen describe (…?)</w:t>
+    </w:p>
+    <w:p>
+      <w:pPr>
+        <w:spacing w:after="160" w:line="259" w:lineRule="auto"/>
+        <w:rPr>
+          <w:sz w:val="28"/>
+          <w:szCs w:val="28"/>
+        </w:rPr>
+      </w:pPr>
+      <w:r>
+        <w:rPr>
+          <w:sz w:val="28"/>
+          <w:szCs w:val="28"/>
+        </w:rPr>
+        <w:br w:type="page"/>
+      </w:r>
+    </w:p>
+    <w:p>
+      <w:pPr>
+        <w:spacing w:after="160" w:line="259" w:lineRule="auto"/>
+        <w:rPr>
+          <w:sz w:val="28"/>
+          <w:szCs w:val="28"/>
+        </w:rPr>
+      </w:pPr>
+      <w:r>
+        <w:rPr>
+          <w:sz w:val="28"/>
+          <w:szCs w:val="28"/>
+        </w:rPr>
+        <w:lastRenderedPageBreak/>
+        <w:t xml:space="preserve">The </w:t>
+      </w:r>
+      <w:r>
+        <w:rPr>
+          <w:sz w:val="28"/>
+          <w:szCs w:val="28"/>
+          <w:highlight w:val="red"/>
+        </w:rPr>
+        <w:t>user screen</w:t>
+      </w:r>
+      <w:r>
+        <w:rPr>
+          <w:sz w:val="28"/>
+          <w:szCs w:val="28"/>
+        </w:rPr>
+        <w:t xml:space="preserve"> will contain the </w:t>
+      </w:r>
+      <w:r>
+        <w:rPr>
+          <w:sz w:val="28"/>
+          <w:szCs w:val="28"/>
+          <w:highlight w:val="red"/>
+        </w:rPr>
+        <w:t>personal information of the user</w:t>
+      </w:r>
+      <w:r>
+        <w:rPr>
+          <w:sz w:val="28"/>
+          <w:szCs w:val="28"/>
+        </w:rPr>
+        <w:t xml:space="preserve">, and </w:t>
+      </w:r>
+      <w:r>
+        <w:rPr>
+          <w:sz w:val="28"/>
+          <w:szCs w:val="28"/>
+          <w:highlight w:val="red"/>
+        </w:rPr>
+        <w:t>the list of the favorite products that the user has added</w:t>
+      </w:r>
+      <w:r>
+        <w:rPr>
+          <w:sz w:val="28"/>
+          <w:szCs w:val="28"/>
+        </w:rPr>
+        <w:t>. (…?)</w:t>
       </w:r>
       <w:r>
         <w:rPr>
@@ -3949,13 +4264,23 @@
           <w:sz w:val="28"/>
           <w:szCs w:val="28"/>
         </w:rPr>
-        <w:t xml:space="preserve">. It lets </w:t>
+        <w:t xml:space="preserve">. </w:t>
       </w:r>
       <w:r>
         <w:rPr>
           <w:color w:val="000000"/>
           <w:sz w:val="28"/>
           <w:szCs w:val="28"/>
+          <w:highlight w:val="red"/>
+        </w:rPr>
+        <w:t xml:space="preserve">It lets </w:t>
+      </w:r>
+      <w:r>
+        <w:rPr>
+          <w:color w:val="000000"/>
+          <w:sz w:val="28"/>
+          <w:szCs w:val="28"/>
+          <w:highlight w:val="red"/>
         </w:rPr>
         <w:t>(…?)</w:t>
       </w:r>
@@ -4329,7 +4654,21 @@
           <w:sz w:val="28"/>
           <w:szCs w:val="28"/>
         </w:rPr>
-        <w:t>libraries have been used to improve the look-and-feel of the application such as the provider package, which implements lazy loading of the product’s data and simplified resource management. Another one is the carousel slide, used in many parts of the application. This library allow</w:t>
+        <w:t>libraries have been used to improve the look-and-feel of the application such as the provider package, which implements lazy loading of the product’s data and simplified resource management</w:t>
+      </w:r>
+      <w:r>
+        <w:rPr>
+          <w:sz w:val="28"/>
+          <w:szCs w:val="28"/>
+        </w:rPr>
+        <w:t xml:space="preserve"> utilizing the publish, subscribe pattern</w:t>
+      </w:r>
+      <w:r>
+        <w:rPr>
+          <w:sz w:val="28"/>
+          <w:szCs w:val="28"/>
+        </w:rPr>
+        <w:t>. Another one is the carousel slide, used in many parts of the application. This library allow</w:t>
       </w:r>
       <w:r>
         <w:rPr>
@@ -4350,14 +4689,7 @@
           <w:sz w:val="28"/>
           <w:szCs w:val="28"/>
         </w:rPr>
-        <w:t xml:space="preserve"> in a more condensed way. ( and could be used to show different images of the same product…? )</w:t>
-      </w:r>
-      <w:r>
-        <w:rPr>
-          <w:sz w:val="28"/>
-          <w:szCs w:val="28"/>
-        </w:rPr>
-        <w:t xml:space="preserve"> </w:t>
+        <w:t xml:space="preserve"> in a more condensed way. </w:t>
       </w:r>
       <w:r>
         <w:rPr>
@@ -4964,7 +5296,8 @@
       <w:pPr>
         <w:spacing w:after="160" w:line="259" w:lineRule="auto"/>
         <w:rPr>
-          <w:szCs w:val="24"/>
+          <w:sz w:val="28"/>
+          <w:szCs w:val="28"/>
         </w:rPr>
       </w:pPr>
       <w:r>
@@ -4974,18 +5307,18 @@
           <w:szCs w:val="28"/>
         </w:rPr>
         <w:drawing>
-          <wp:anchor distT="0" distB="0" distL="114300" distR="114300" simplePos="0" relativeHeight="251666432" behindDoc="0" locked="0" layoutInCell="1" allowOverlap="1" wp14:anchorId="2010402B" wp14:editId="2DB6710C">
+          <wp:anchor distT="0" distB="0" distL="114300" distR="114300" simplePos="0" relativeHeight="251679744" behindDoc="0" locked="0" layoutInCell="1" allowOverlap="1" wp14:anchorId="40E15B20" wp14:editId="49FC26DC">
             <wp:simplePos x="0" y="0"/>
             <wp:positionH relativeFrom="margin">
-              <wp:align>center</wp:align>
+              <wp:align>right</wp:align>
             </wp:positionH>
             <wp:positionV relativeFrom="paragraph">
-              <wp:posOffset>1974443</wp:posOffset>
+              <wp:posOffset>2110050</wp:posOffset>
             </wp:positionV>
-            <wp:extent cx="6963410" cy="4286250"/>
-            <wp:effectExtent l="0" t="0" r="8890" b="0"/>
-            <wp:wrapTopAndBottom/>
-            <wp:docPr id="5" name="Picture 5"/>
+            <wp:extent cx="6392545" cy="4237990"/>
+            <wp:effectExtent l="0" t="0" r="8255" b="0"/>
+            <wp:wrapSquare wrapText="bothSides"/>
+            <wp:docPr id="15" name="Picture 15" descr="Diagram&#10;&#10;Description automatically generated"/>
             <wp:cNvGraphicFramePr>
               <a:graphicFrameLocks xmlns:a="http://schemas.openxmlformats.org/drawingml/2006/main" noChangeAspect="1"/>
             </wp:cNvGraphicFramePr>
@@ -4993,7 +5326,7 @@
               <a:graphicData uri="http://schemas.openxmlformats.org/drawingml/2006/picture">
                 <pic:pic xmlns:pic="http://schemas.openxmlformats.org/drawingml/2006/picture">
                   <pic:nvPicPr>
-                    <pic:cNvPr id="0" name="Picture 3"/>
+                    <pic:cNvPr id="15" name="Picture 15" descr="Diagram&#10;&#10;Description automatically generated"/>
                     <pic:cNvPicPr>
                       <a:picLocks noChangeAspect="1" noChangeArrowheads="1"/>
                     </pic:cNvPicPr>
@@ -5014,7 +5347,7 @@
                   <pic:spPr bwMode="auto">
                     <a:xfrm>
                       <a:off x="0" y="0"/>
-                      <a:ext cx="6963410" cy="4286250"/>
+                      <a:ext cx="6392545" cy="4237990"/>
                     </a:xfrm>
                     <a:prstGeom prst="rect">
                       <a:avLst/>
@@ -5027,12 +5360,6 @@
                 </pic:pic>
               </a:graphicData>
             </a:graphic>
-            <wp14:sizeRelH relativeFrom="margin">
-              <wp14:pctWidth>0</wp14:pctWidth>
-            </wp14:sizeRelH>
-            <wp14:sizeRelV relativeFrom="margin">
-              <wp14:pctHeight>0</wp14:pctHeight>
-            </wp14:sizeRelV>
           </wp:anchor>
         </w:drawing>
       </w:r>
@@ -5135,66 +5462,12 @@
       </w:r>
       <w:r>
         <w:rPr>
-          <w:sz w:val="28"/>
-          <w:szCs w:val="28"/>
-        </w:rPr>
-        <w:br/>
-      </w:r>
-    </w:p>
-    <w:p>
-      <w:pPr>
-        <w:spacing w:after="160" w:line="259" w:lineRule="auto"/>
-        <w:rPr>
-          <w:sz w:val="28"/>
-          <w:szCs w:val="28"/>
-        </w:rPr>
-      </w:pPr>
-      <w:r>
-        <w:rPr>
-          <w:sz w:val="28"/>
-          <w:szCs w:val="28"/>
-        </w:rPr>
-        <w:t>preferred delivery time (…? Add on the database ER SCHEMA</w:t>
-      </w:r>
-      <w:r>
-        <w:rPr>
-          <w:sz w:val="28"/>
-          <w:szCs w:val="28"/>
-        </w:rPr>
-        <w:t>.</w:t>
-      </w:r>
-      <w:r>
-        <w:rPr>
-          <w:sz w:val="28"/>
-          <w:szCs w:val="28"/>
-        </w:rPr>
-        <w:t>)</w:t>
-      </w:r>
-    </w:p>
-    <w:p>
-      <w:pPr>
-        <w:spacing w:after="160" w:line="259" w:lineRule="auto"/>
-        <w:rPr>
-          <w:sz w:val="28"/>
-          <w:szCs w:val="28"/>
-        </w:rPr>
-      </w:pPr>
-      <w:r>
-        <w:rPr>
-          <w:sz w:val="28"/>
-          <w:szCs w:val="28"/>
-        </w:rPr>
-        <w:t>(…? What if we buy without logging in?)</w:t>
-      </w:r>
-    </w:p>
-    <w:p>
-      <w:pPr>
-        <w:spacing w:after="160" w:line="259" w:lineRule="auto"/>
-        <w:rPr>
-          <w:sz w:val="44"/>
-          <w:szCs w:val="44"/>
-        </w:rPr>
-      </w:pPr>
+          <w:noProof/>
+          <w:sz w:val="28"/>
+          <w:szCs w:val="28"/>
+        </w:rPr>
+        <w:t xml:space="preserve"> </w:t>
+      </w:r>
       <w:r>
         <w:rPr>
           <w:sz w:val="44"/>
@@ -6001,22 +6274,7 @@
           <w:t xml:space="preserve">S. </w:t>
         </w:r>
         <w:r>
-          <w:t>Mathew</w:t>
-        </w:r>
-        <w:r>
-          <w:t xml:space="preserve">, </w:t>
-        </w:r>
-        <w:r>
-          <w:t>J</w:t>
-        </w:r>
-        <w:r>
-          <w:t xml:space="preserve">. </w:t>
-        </w:r>
-        <w:r>
-          <w:t>Joseph</w:t>
-        </w:r>
-        <w:r>
-          <w:t xml:space="preserve">, </w:t>
+          <w:t xml:space="preserve">Mathew, J. Joseph, </w:t>
         </w:r>
         <w:r>
           <w:rPr>
@@ -6025,7 +6283,7 @@
             <w:szCs w:val="24"/>
             <w:u w:val="none"/>
           </w:rPr>
-          <w:t>Differential Impact of Information Display Formats</w:t>
+          <w:t>Differential Impact of Information Display Formats on Consumer Decision-making, page 175-179, Proceedings of the 2014 Annual Conference of the Emerging Markets Conference Board</w:t>
         </w:r>
         <w:r>
           <w:rPr>
@@ -6043,61 +6301,7 @@
             <w:szCs w:val="24"/>
             <w:u w:val="none"/>
           </w:rPr>
-          <w:t>on Consumer Decision-making</w:t>
-        </w:r>
-        <w:r>
-          <w:rPr>
-            <w:rStyle w:val="Hyperlink"/>
-            <w:color w:val="auto"/>
-            <w:szCs w:val="24"/>
-            <w:u w:val="none"/>
-          </w:rPr>
-          <w:t xml:space="preserve">, page 175-179, </w:t>
-        </w:r>
-        <w:r>
-          <w:rPr>
-            <w:rStyle w:val="Hyperlink"/>
-            <w:color w:val="auto"/>
-            <w:szCs w:val="24"/>
-            <w:u w:val="none"/>
-          </w:rPr>
-          <w:t>Proceedings of the 2014 Annual Conference of the Emerging Markets Conference Board</w:t>
-        </w:r>
-        <w:r>
-          <w:rPr>
-            <w:rStyle w:val="Hyperlink"/>
-            <w:color w:val="auto"/>
-            <w:szCs w:val="24"/>
-            <w:u w:val="none"/>
-          </w:rPr>
-          <w:t xml:space="preserve"> </w:t>
-        </w:r>
-        <w:r>
-          <w:rPr>
-            <w:rStyle w:val="Hyperlink"/>
-            <w:color w:val="auto"/>
-            <w:szCs w:val="24"/>
-            <w:u w:val="none"/>
-          </w:rPr>
-          <w:t>January 9–11, 2014</w:t>
-        </w:r>
-        <w:r>
-          <w:rPr>
-            <w:rStyle w:val="Hyperlink"/>
-            <w:color w:val="auto"/>
-            <w:szCs w:val="24"/>
-            <w:u w:val="none"/>
-          </w:rPr>
-          <w:t xml:space="preserve">, </w:t>
-        </w:r>
-        <w:r>
-          <w:rPr>
-            <w:rStyle w:val="Hyperlink"/>
-            <w:color w:val="auto"/>
-            <w:szCs w:val="24"/>
-            <w:u w:val="none"/>
-          </w:rPr>
-          <w:t xml:space="preserve"> </w:t>
+          <w:t xml:space="preserve">January 9–11, 2014,  </w:t>
         </w:r>
       </w:hyperlink>
     </w:p>
@@ -6122,39 +6326,7 @@
             <w:color w:val="auto"/>
             <w:u w:val="none"/>
           </w:rPr>
-          <w:t>G</w:t>
-        </w:r>
-        <w:r>
-          <w:rPr>
-            <w:rStyle w:val="Hyperlink"/>
-            <w:color w:val="auto"/>
-            <w:u w:val="none"/>
-          </w:rPr>
-          <w:t>.</w:t>
-        </w:r>
-        <w:r>
-          <w:rPr>
-            <w:rStyle w:val="Hyperlink"/>
-            <w:color w:val="auto"/>
-            <w:u w:val="none"/>
-          </w:rPr>
-          <w:t xml:space="preserve"> A</w:t>
-        </w:r>
-        <w:r>
-          <w:rPr>
-            <w:rStyle w:val="Hyperlink"/>
-            <w:color w:val="auto"/>
-            <w:u w:val="none"/>
-          </w:rPr>
-          <w:t>.</w:t>
-        </w:r>
-        <w:r>
-          <w:rPr>
-            <w:rStyle w:val="Hyperlink"/>
-            <w:color w:val="auto"/>
-            <w:u w:val="none"/>
-          </w:rPr>
-          <w:t xml:space="preserve"> </w:t>
+          <w:t xml:space="preserve">G. A. </w:t>
         </w:r>
         <w:proofErr w:type="spellStart"/>
         <w:r>
@@ -6172,127 +6344,7 @@
             <w:color w:val="auto"/>
             <w:u w:val="none"/>
           </w:rPr>
-          <w:t xml:space="preserve"> , R</w:t>
-        </w:r>
-        <w:r>
-          <w:rPr>
-            <w:rStyle w:val="Hyperlink"/>
-            <w:color w:val="auto"/>
-            <w:u w:val="none"/>
-          </w:rPr>
-          <w:t>.</w:t>
-        </w:r>
-        <w:r>
-          <w:rPr>
-            <w:rStyle w:val="Hyperlink"/>
-            <w:color w:val="auto"/>
-            <w:u w:val="none"/>
-          </w:rPr>
-          <w:t xml:space="preserve"> J</w:t>
-        </w:r>
-        <w:r>
-          <w:rPr>
-            <w:rStyle w:val="Hyperlink"/>
-            <w:color w:val="auto"/>
-            <w:u w:val="none"/>
-          </w:rPr>
-          <w:t>.</w:t>
-        </w:r>
-        <w:r>
-          <w:rPr>
-            <w:rStyle w:val="Hyperlink"/>
-            <w:color w:val="auto"/>
-            <w:u w:val="none"/>
-          </w:rPr>
-          <w:t xml:space="preserve"> Martin</w:t>
-        </w:r>
-        <w:r>
-          <w:rPr>
-            <w:rStyle w:val="Hyperlink"/>
-            <w:color w:val="auto"/>
-            <w:u w:val="none"/>
-          </w:rPr>
-          <w:t xml:space="preserve">, </w:t>
-        </w:r>
-        <w:r>
-          <w:rPr>
-            <w:rStyle w:val="Hyperlink"/>
-            <w:color w:val="auto"/>
-            <w:u w:val="none"/>
-          </w:rPr>
-          <w:t>R</w:t>
-        </w:r>
-        <w:r>
-          <w:rPr>
-            <w:rStyle w:val="Hyperlink"/>
-            <w:color w:val="auto"/>
-            <w:u w:val="none"/>
-          </w:rPr>
-          <w:t xml:space="preserve">. </w:t>
-        </w:r>
-        <w:r>
-          <w:rPr>
-            <w:rStyle w:val="Hyperlink"/>
-            <w:color w:val="auto"/>
-            <w:u w:val="none"/>
-          </w:rPr>
-          <w:t>L</w:t>
-        </w:r>
-        <w:r>
-          <w:rPr>
-            <w:rStyle w:val="Hyperlink"/>
-            <w:color w:val="auto"/>
-            <w:u w:val="none"/>
-          </w:rPr>
-          <w:t>.</w:t>
-        </w:r>
-        <w:r>
-          <w:rPr>
-            <w:rStyle w:val="Hyperlink"/>
-            <w:color w:val="auto"/>
-            <w:u w:val="none"/>
-          </w:rPr>
-          <w:t xml:space="preserve"> Hickman Jr</w:t>
-        </w:r>
-        <w:r>
-          <w:rPr>
-            <w:rStyle w:val="Hyperlink"/>
-            <w:color w:val="auto"/>
-            <w:u w:val="none"/>
-          </w:rPr>
-          <w:t xml:space="preserve">. , </w:t>
-        </w:r>
-        <w:r>
-          <w:rPr>
-            <w:rStyle w:val="Hyperlink"/>
-            <w:color w:val="auto"/>
-            <w:u w:val="none"/>
-          </w:rPr>
-          <w:t>Decision fatigue: A conceptual analysis</w:t>
-        </w:r>
-        <w:r>
-          <w:rPr>
-            <w:rStyle w:val="Hyperlink"/>
-            <w:color w:val="auto"/>
-            <w:u w:val="none"/>
-          </w:rPr>
-          <w:t xml:space="preserve">, </w:t>
-        </w:r>
-        <w:r>
-          <w:rPr>
-            <w:rStyle w:val="Hyperlink"/>
-            <w:color w:val="auto"/>
-            <w:u w:val="none"/>
-          </w:rPr>
-          <w:t>Journal of Health Psychology 2020,</w:t>
-        </w:r>
-        <w:r>
-          <w:rPr>
-            <w:rStyle w:val="Hyperlink"/>
-            <w:color w:val="auto"/>
-            <w:u w:val="none"/>
-          </w:rPr>
-          <w:t xml:space="preserve"> Vol. 25</w:t>
+          <w:t xml:space="preserve"> , R. J. Martin, R. L. Hickman Jr. , Decision fatigue: A conceptual analysis, Journal of Health Psychology 2020, Vol. 25</w:t>
         </w:r>
       </w:hyperlink>
     </w:p>

</xml_diff>

<commit_message>
Updated Widget testing and integration testing section.
Updated Widget testing and integration testing section.
Updated User screen section
</commit_message>
<xml_diff>
--- a/docs/Design Document.docx
+++ b/docs/Design Document.docx
@@ -1,6 +1,6 @@
 
 <file path=word/document.xml><?xml version="1.0" encoding="utf-8"?>
-<w:document xmlns:wpc="http://schemas.microsoft.com/office/word/2010/wordprocessingCanvas" xmlns:cx="http://schemas.microsoft.com/office/drawing/2014/chartex" xmlns:cx1="http://schemas.microsoft.com/office/drawing/2015/9/8/chartex" xmlns:cx2="http://schemas.microsoft.com/office/drawing/2015/10/21/chartex" xmlns:cx3="http://schemas.microsoft.com/office/drawing/2016/5/9/chartex" xmlns:cx4="http://schemas.microsoft.com/office/drawing/2016/5/10/chartex" xmlns:cx5="http://schemas.microsoft.com/office/drawing/2016/5/11/chartex" xmlns:cx6="http://schemas.microsoft.com/office/drawing/2016/5/12/chartex" xmlns:cx7="http://schemas.microsoft.com/office/drawing/2016/5/13/chartex" xmlns:cx8="http://schemas.microsoft.com/office/drawing/2016/5/14/chartex" xmlns:mc="http://schemas.openxmlformats.org/markup-compatibility/2006" xmlns:aink="http://schemas.microsoft.com/office/drawing/2016/ink" xmlns:am3d="http://schemas.microsoft.com/office/drawing/2017/model3d" xmlns:o="urn:schemas-microsoft-com:office:office" xmlns:oel="http://schemas.microsoft.com/office/2019/extlst" xmlns:r="http://schemas.openxmlformats.org/officeDocument/2006/relationships" xmlns:m="http://schemas.openxmlformats.org/officeDocument/2006/math" xmlns:v="urn:schemas-microsoft-com:vml" xmlns:wp14="http://schemas.microsoft.com/office/word/2010/wordprocessingDrawing" xmlns:wp="http://schemas.openxmlformats.org/drawingml/2006/wordprocessingDrawing" xmlns:w10="urn:schemas-microsoft-com:office:word" xmlns:w="http://schemas.openxmlformats.org/wordprocessingml/2006/main" xmlns:w14="http://schemas.microsoft.com/office/word/2010/wordml" xmlns:w15="http://schemas.microsoft.com/office/word/2012/wordml" xmlns:w16cex="http://schemas.microsoft.com/office/word/2018/wordml/cex" xmlns:w16cid="http://schemas.microsoft.com/office/word/2016/wordml/cid" xmlns:w16="http://schemas.microsoft.com/office/word/2018/wordml" xmlns:w16sdtdh="http://schemas.microsoft.com/office/word/2020/wordml/sdtdatahash" xmlns:w16se="http://schemas.microsoft.com/office/word/2015/wordml/symex" xmlns:wpg="http://schemas.microsoft.com/office/word/2010/wordprocessingGroup" xmlns:wpi="http://schemas.microsoft.com/office/word/2010/wordprocessingInk" xmlns:wne="http://schemas.microsoft.com/office/word/2006/wordml" xmlns:wps="http://schemas.microsoft.com/office/word/2010/wordprocessingShape" xmlns:a="http://schemas.openxmlformats.org/drawingml/2006/main" xmlns:pic="http://schemas.openxmlformats.org/drawingml/2006/picture" xmlns:a14="http://schemas.microsoft.com/office/drawing/2010/main" mc:Ignorable="w14 w15 w16se w16cid w16 w16cex w16sdtdh wp14">
+<w:document xmlns:wpc="http://schemas.microsoft.com/office/word/2010/wordprocessingCanvas" xmlns:cx="http://schemas.microsoft.com/office/drawing/2014/chartex" xmlns:cx1="http://schemas.microsoft.com/office/drawing/2015/9/8/chartex" xmlns:cx2="http://schemas.microsoft.com/office/drawing/2015/10/21/chartex" xmlns:cx3="http://schemas.microsoft.com/office/drawing/2016/5/9/chartex" xmlns:cx4="http://schemas.microsoft.com/office/drawing/2016/5/10/chartex" xmlns:cx5="http://schemas.microsoft.com/office/drawing/2016/5/11/chartex" xmlns:cx6="http://schemas.microsoft.com/office/drawing/2016/5/12/chartex" xmlns:cx7="http://schemas.microsoft.com/office/drawing/2016/5/13/chartex" xmlns:cx8="http://schemas.microsoft.com/office/drawing/2016/5/14/chartex" xmlns:mc="http://schemas.openxmlformats.org/markup-compatibility/2006" xmlns:aink="http://schemas.microsoft.com/office/drawing/2016/ink" xmlns:am3d="http://schemas.microsoft.com/office/drawing/2017/model3d" xmlns:o="urn:schemas-microsoft-com:office:office" xmlns:oel="http://schemas.microsoft.com/office/2019/extlst" xmlns:r="http://schemas.openxmlformats.org/officeDocument/2006/relationships" xmlns:m="http://schemas.openxmlformats.org/officeDocument/2006/math" xmlns:v="urn:schemas-microsoft-com:vml" xmlns:wp14="http://schemas.microsoft.com/office/word/2010/wordprocessingDrawing" xmlns:wp="http://schemas.openxmlformats.org/drawingml/2006/wordprocessingDrawing" xmlns:w10="urn:schemas-microsoft-com:office:word" xmlns:w="http://schemas.openxmlformats.org/wordprocessingml/2006/main" xmlns:w14="http://schemas.microsoft.com/office/word/2010/wordml" xmlns:w15="http://schemas.microsoft.com/office/word/2012/wordml" xmlns:w16cex="http://schemas.microsoft.com/office/word/2018/wordml/cex" xmlns:w16cid="http://schemas.microsoft.com/office/word/2016/wordml/cid" xmlns:w16="http://schemas.microsoft.com/office/word/2018/wordml" xmlns:w16sdtdh="http://schemas.microsoft.com/office/word/2020/wordml/sdtdatahash" xmlns:w16se="http://schemas.microsoft.com/office/word/2015/wordml/symex" xmlns:wpg="http://schemas.microsoft.com/office/word/2010/wordprocessingGroup" xmlns:wpi="http://schemas.microsoft.com/office/word/2010/wordprocessingInk" xmlns:wne="http://schemas.microsoft.com/office/word/2006/wordml" xmlns:wps="http://schemas.microsoft.com/office/word/2010/wordprocessingShape" mc:Ignorable="w14 w15 w16se w16cid w16 w16cex w16sdtdh wp14">
   <w:body>
     <w:p>
       <w:pPr>
@@ -86,12 +86,6 @@
           <w:szCs w:val="28"/>
         </w:rPr>
         <w:tab/>
-      </w:r>
-      <w:r>
-        <w:rPr>
-          <w:sz w:val="28"/>
-          <w:szCs w:val="28"/>
-        </w:rPr>
         <w:t>Search for (…?) and you will find what we do not know yet for sure</w:t>
       </w:r>
     </w:p>
@@ -108,12 +102,6 @@
           <w:szCs w:val="28"/>
         </w:rPr>
         <w:tab/>
-      </w:r>
-      <w:r>
-        <w:rPr>
-          <w:sz w:val="28"/>
-          <w:szCs w:val="28"/>
-        </w:rPr>
         <w:t>Empty sections can be freely filled</w:t>
       </w:r>
     </w:p>
@@ -287,7 +275,7 @@
                   </wp:anchor>
                 </w:drawing>
               </mc:Choice>
-              <mc:Fallback>
+              <mc:Fallback xmlns:a="http://schemas.openxmlformats.org/drawingml/2006/main" xmlns:pic="http://schemas.openxmlformats.org/drawingml/2006/picture" xmlns:a14="http://schemas.microsoft.com/office/drawing/2010/main">
                 <w:pict w14:anchorId="061903A0">
                   <v:shapetype id="_x0000_t202" coordsize="21600,21600" o:spt="202" path="m,l,21600r21600,l21600,xe" w14:anchorId="1E949789">
                     <v:stroke joinstyle="miter"/>
@@ -772,12 +760,6 @@
           <w:szCs w:val="32"/>
         </w:rPr>
         <w:tab/>
-      </w:r>
-      <w:r>
-        <w:rPr>
-          <w:sz w:val="32"/>
-          <w:szCs w:val="32"/>
-        </w:rPr>
         <w:t>pg.2</w:t>
       </w:r>
     </w:p>
@@ -855,12 +837,6 @@
           <w:szCs w:val="32"/>
         </w:rPr>
         <w:tab/>
-      </w:r>
-      <w:r>
-        <w:rPr>
-          <w:sz w:val="32"/>
-          <w:szCs w:val="32"/>
-        </w:rPr>
         <w:t>pg.7</w:t>
       </w:r>
     </w:p>
@@ -1117,14 +1093,7 @@
           <w:sz w:val="32"/>
           <w:szCs w:val="32"/>
         </w:rPr>
-        <w:t xml:space="preserve">              </w:t>
-      </w:r>
-      <w:r>
-        <w:rPr>
-          <w:sz w:val="32"/>
-          <w:szCs w:val="32"/>
-        </w:rPr>
-        <w:t xml:space="preserve">  p</w:t>
+        <w:t xml:space="preserve">                p</w:t>
       </w:r>
       <w:r>
         <w:rPr>
@@ -1381,12 +1350,6 @@
           <w:szCs w:val="32"/>
         </w:rPr>
         <w:tab/>
-      </w:r>
-      <w:r>
-        <w:rPr>
-          <w:sz w:val="32"/>
-          <w:szCs w:val="32"/>
-        </w:rPr>
         <w:t xml:space="preserve">       </w:t>
       </w:r>
       <w:r>
@@ -1471,12 +1434,6 @@
           <w:szCs w:val="32"/>
         </w:rPr>
         <w:tab/>
-      </w:r>
-      <w:r>
-        <w:rPr>
-          <w:sz w:val="32"/>
-          <w:szCs w:val="32"/>
-        </w:rPr>
         <w:t xml:space="preserve">       </w:t>
       </w:r>
       <w:r>
@@ -1630,12 +1587,6 @@
           <w:szCs w:val="32"/>
         </w:rPr>
         <w:tab/>
-      </w:r>
-      <w:r>
-        <w:rPr>
-          <w:sz w:val="32"/>
-          <w:szCs w:val="32"/>
-        </w:rPr>
         <w:t xml:space="preserve">       </w:t>
       </w:r>
       <w:r>
@@ -2308,13 +2259,29 @@
           <w:szCs w:val="32"/>
         </w:rPr>
       </w:pPr>
-      <w:r>
-        <w:rPr>
-          <w:sz w:val="32"/>
-          <w:szCs w:val="32"/>
-        </w:rPr>
-        <w:t>Tests &amp; Unit Testing</w:t>
-      </w:r>
+      <w:bookmarkStart w:id="0" w:name="_Hlk108299736"/>
+      <w:r>
+        <w:rPr>
+          <w:sz w:val="32"/>
+          <w:szCs w:val="32"/>
+        </w:rPr>
+        <w:t xml:space="preserve">Tests &amp; </w:t>
+      </w:r>
+      <w:r>
+        <w:rPr>
+          <w:sz w:val="32"/>
+          <w:szCs w:val="32"/>
+        </w:rPr>
+        <w:t xml:space="preserve">Widget </w:t>
+      </w:r>
+      <w:r>
+        <w:rPr>
+          <w:sz w:val="32"/>
+          <w:szCs w:val="32"/>
+        </w:rPr>
+        <w:t>Testing</w:t>
+      </w:r>
+      <w:bookmarkEnd w:id="0"/>
       <w:r>
         <w:rPr>
           <w:sz w:val="32"/>
@@ -2460,12 +2427,6 @@
           <w:szCs w:val="32"/>
         </w:rPr>
         <w:tab/>
-      </w:r>
-      <w:r>
-        <w:rPr>
-          <w:sz w:val="32"/>
-          <w:szCs w:val="32"/>
-        </w:rPr>
         <w:t xml:space="preserve">       </w:t>
       </w:r>
       <w:r>
@@ -3032,7 +2993,7 @@
           <w:szCs w:val="32"/>
         </w:rPr>
       </w:pPr>
-      <w:bookmarkStart w:name="MapScreenSectionDescription" w:id="0"/>
+      <w:bookmarkStart w:id="1" w:name="MapScreenSectionDescription"/>
       <w:r>
         <w:rPr>
           <w:sz w:val="32"/>
@@ -3041,7 +3002,7 @@
         <w:t>Map screen</w:t>
       </w:r>
     </w:p>
-    <w:bookmarkEnd w:id="0"/>
+    <w:bookmarkEnd w:id="1"/>
     <w:p>
       <w:pPr>
         <w:spacing w:after="160" w:line="259" w:lineRule="auto"/>
@@ -3235,7 +3196,7 @@
           <w:szCs w:val="72"/>
         </w:rPr>
       </w:pPr>
-      <w:bookmarkStart w:name="_Hlk104732549" w:id="1"/>
+      <w:bookmarkStart w:id="2" w:name="_Hlk104732549"/>
       <w:r>
         <w:rPr>
           <w:sz w:val="72"/>
@@ -3244,16 +3205,16 @@
         <w:lastRenderedPageBreak/>
         <w:t>Application design</w:t>
       </w:r>
-      <w:bookmarkEnd w:id="1"/>
-    </w:p>
-    <w:p>
-      <w:pPr>
-        <w:rPr>
-          <w:sz w:val="28"/>
-          <w:szCs w:val="28"/>
-        </w:rPr>
-      </w:pPr>
-      <w:bookmarkStart w:name="_Hlk104977198" w:id="2"/>
+      <w:bookmarkEnd w:id="2"/>
+    </w:p>
+    <w:p>
+      <w:pPr>
+        <w:rPr>
+          <w:sz w:val="28"/>
+          <w:szCs w:val="28"/>
+        </w:rPr>
+      </w:pPr>
+      <w:bookmarkStart w:id="3" w:name="_Hlk104977198"/>
       <w:r>
         <w:rPr>
           <w:sz w:val="28"/>
@@ -3261,7 +3222,7 @@
         </w:rPr>
         <w:t xml:space="preserve">‘APP-NAME’’s design philosophy </w:t>
       </w:r>
-      <w:bookmarkEnd w:id="2"/>
+      <w:bookmarkEnd w:id="3"/>
       <w:r>
         <w:rPr>
           <w:sz w:val="28"/>
@@ -3440,7 +3401,7 @@
         </w:rPr>
         <w:t xml:space="preserve">As cited in the </w:t>
       </w:r>
-      <w:hyperlink w:history="1" w:anchor="MapScreenSectionDescription">
+      <w:hyperlink w:anchor="MapScreenSectionDescription" w:history="1">
         <w:r>
           <w:rPr>
             <w:rStyle w:val="Hyperlink"/>
@@ -3554,12 +3515,14 @@
         <w:rPr>
           <w:sz w:val="28"/>
           <w:szCs w:val="28"/>
-        </w:rPr>
-      </w:pPr>
-      <w:r>
-        <w:rPr>
-          <w:sz w:val="28"/>
-          <w:szCs w:val="28"/>
+          <w:highlight w:val="red"/>
+        </w:rPr>
+      </w:pPr>
+      <w:r>
+        <w:rPr>
+          <w:sz w:val="28"/>
+          <w:szCs w:val="28"/>
+          <w:highlight w:val="red"/>
         </w:rPr>
         <w:t>[CHANGE</w:t>
       </w:r>
@@ -3567,6 +3530,7 @@
         <w:rPr>
           <w:sz w:val="28"/>
           <w:szCs w:val="28"/>
+          <w:highlight w:val="red"/>
         </w:rPr>
         <w:t xml:space="preserve"> Images (…?)</w:t>
       </w:r>
@@ -3574,6 +3538,7 @@
         <w:rPr>
           <w:sz w:val="28"/>
           <w:szCs w:val="28"/>
+          <w:highlight w:val="red"/>
         </w:rPr>
         <w:t>]</w:t>
       </w:r>
@@ -3590,6 +3555,7 @@
         <w:rPr>
           <w:sz w:val="28"/>
           <w:szCs w:val="28"/>
+          <w:highlight w:val="red"/>
         </w:rPr>
         <w:t>(</w:t>
       </w:r>
@@ -3597,6 +3563,7 @@
         <w:rPr>
           <w:sz w:val="28"/>
           <w:szCs w:val="28"/>
+          <w:highlight w:val="red"/>
         </w:rPr>
         <w:t>To change the text highlighted in red</w:t>
       </w:r>
@@ -3604,8 +3571,16 @@
         <w:rPr>
           <w:sz w:val="28"/>
           <w:szCs w:val="28"/>
-        </w:rPr>
-        <w:t xml:space="preserve">…?) </w:t>
+          <w:highlight w:val="red"/>
+        </w:rPr>
+        <w:t>…?)</w:t>
+      </w:r>
+      <w:r>
+        <w:rPr>
+          <w:sz w:val="28"/>
+          <w:szCs w:val="28"/>
+        </w:rPr>
+        <w:t xml:space="preserve"> </w:t>
       </w:r>
     </w:p>
     <w:p>
@@ -3620,7 +3595,6 @@
         <w:rPr>
           <w:sz w:val="28"/>
           <w:szCs w:val="28"/>
-          <w:highlight w:val="red"/>
         </w:rPr>
         <w:t xml:space="preserve">The home screen will contain a </w:t>
       </w:r>
@@ -3628,7 +3602,6 @@
         <w:rPr>
           <w:sz w:val="28"/>
           <w:szCs w:val="28"/>
-          <w:highlight w:val="red"/>
         </w:rPr>
         <w:t>carousel</w:t>
       </w:r>
@@ -3636,23 +3609,6 @@
         <w:rPr>
           <w:sz w:val="28"/>
           <w:szCs w:val="28"/>
-          <w:highlight w:val="red"/>
-        </w:rPr>
-        <w:t xml:space="preserve"> bar </w:t>
-      </w:r>
-      <w:r>
-        <w:rPr>
-          <w:sz w:val="28"/>
-          <w:szCs w:val="28"/>
-          <w:highlight w:val="red"/>
-        </w:rPr>
-        <w:t>which</w:t>
-      </w:r>
-      <w:r>
-        <w:rPr>
-          <w:sz w:val="28"/>
-          <w:szCs w:val="28"/>
-          <w:highlight w:val="red"/>
         </w:rPr>
         <w:t xml:space="preserve"> show</w:t>
       </w:r>
@@ -3660,16 +3616,50 @@
         <w:rPr>
           <w:sz w:val="28"/>
           <w:szCs w:val="28"/>
-          <w:highlight w:val="red"/>
-        </w:rPr>
-        <w:t>s the featured products on the top and scrolling to the bottom of the screen will show many different items</w:t>
-      </w:r>
-      <w:r>
-        <w:rPr>
-          <w:sz w:val="28"/>
-          <w:szCs w:val="28"/>
-        </w:rPr>
-        <w:t>. The client can then view these one after the other by scrolling. It is important to note that only one product will be shown in this list view (ignoring the carousel).</w:t>
+        </w:rPr>
+        <w:t xml:space="preserve">s </w:t>
+      </w:r>
+      <w:r>
+        <w:rPr>
+          <w:sz w:val="28"/>
+          <w:szCs w:val="28"/>
+        </w:rPr>
+        <w:t xml:space="preserve">one by one, all </w:t>
+      </w:r>
+      <w:r>
+        <w:rPr>
+          <w:sz w:val="28"/>
+          <w:szCs w:val="28"/>
+        </w:rPr>
+        <w:t xml:space="preserve">products </w:t>
+      </w:r>
+      <w:r>
+        <w:rPr>
+          <w:sz w:val="28"/>
+          <w:szCs w:val="28"/>
+        </w:rPr>
+        <w:t>of the application</w:t>
+      </w:r>
+      <w:r>
+        <w:rPr>
+          <w:sz w:val="28"/>
+          <w:szCs w:val="28"/>
+        </w:rPr>
+        <w:t xml:space="preserve">. </w:t>
+      </w:r>
+      <w:r>
+        <w:rPr>
+          <w:sz w:val="28"/>
+          <w:szCs w:val="28"/>
+        </w:rPr>
+        <w:t xml:space="preserve">The client can view these items by scrolling in the vertical direction. </w:t>
+      </w:r>
+      <w:r>
+        <w:rPr>
+          <w:sz w:val="28"/>
+          <w:szCs w:val="28"/>
+        </w:rPr>
+        <w:t>It is important to note that only one product will be shown in this list.</w:t>
       </w:r>
     </w:p>
     <w:p>
@@ -4031,7 +4021,7 @@
         </w:rPr>
         <w:t xml:space="preserve">usual behavior that is expected, also detailed in the </w:t>
       </w:r>
-      <w:hyperlink w:history="1" w:anchor="ClientBuyingAProduct">
+      <w:hyperlink w:anchor="ClientBuyingAProduct" w:history="1">
         <w:r>
           <w:rPr>
             <w:rStyle w:val="Hyperlink"/>
@@ -4315,13 +4305,6 @@
         <w:rPr>
           <w:sz w:val="28"/>
           <w:szCs w:val="28"/>
-        </w:rPr>
-        <w:t xml:space="preserve">full </w:t>
-      </w:r>
-      <w:r>
-        <w:rPr>
-          <w:sz w:val="28"/>
-          <w:szCs w:val="28"/>
           <w:highlight w:val="red"/>
         </w:rPr>
         <w:t>name</w:t>
@@ -4339,7 +4322,7 @@
           <w:sz w:val="28"/>
           <w:szCs w:val="28"/>
         </w:rPr>
-        <w:t xml:space="preserve">, and </w:t>
+        <w:t xml:space="preserve">, </w:t>
       </w:r>
       <w:r>
         <w:rPr>
@@ -4347,14 +4330,74 @@
           <w:szCs w:val="28"/>
           <w:highlight w:val="red"/>
         </w:rPr>
-        <w:t>the list of the favorite products that the user has added</w:t>
-      </w:r>
-      <w:r>
-        <w:rPr>
-          <w:sz w:val="28"/>
-          <w:szCs w:val="28"/>
-        </w:rPr>
-        <w:t>. (…?)</w:t>
+        <w:t>the</w:t>
+      </w:r>
+      <w:r>
+        <w:rPr>
+          <w:sz w:val="28"/>
+          <w:szCs w:val="28"/>
+          <w:highlight w:val="red"/>
+        </w:rPr>
+        <w:t xml:space="preserve"> button that sends the user to the</w:t>
+      </w:r>
+      <w:r>
+        <w:rPr>
+          <w:sz w:val="28"/>
+          <w:szCs w:val="28"/>
+          <w:highlight w:val="red"/>
+        </w:rPr>
+        <w:t xml:space="preserve"> list of </w:t>
+      </w:r>
+      <w:r>
+        <w:rPr>
+          <w:sz w:val="28"/>
+          <w:szCs w:val="28"/>
+          <w:highlight w:val="red"/>
+        </w:rPr>
+        <w:t xml:space="preserve">their </w:t>
+      </w:r>
+      <w:r>
+        <w:rPr>
+          <w:sz w:val="28"/>
+          <w:szCs w:val="28"/>
+          <w:highlight w:val="red"/>
+        </w:rPr>
+        <w:t xml:space="preserve">favorite products </w:t>
+      </w:r>
+      <w:r>
+        <w:rPr>
+          <w:sz w:val="28"/>
+          <w:szCs w:val="28"/>
+        </w:rPr>
+        <w:t>and the button that shows the page containing the list of all previous orders that he has placed</w:t>
+      </w:r>
+      <w:r>
+        <w:rPr>
+          <w:sz w:val="28"/>
+          <w:szCs w:val="28"/>
+        </w:rPr>
+        <w:t xml:space="preserve">. </w:t>
+      </w:r>
+      <w:r>
+        <w:rPr>
+          <w:sz w:val="28"/>
+          <w:szCs w:val="28"/>
+        </w:rPr>
+        <w:t xml:space="preserve">Optionally, if the client is not logged in, two more buttons will be shown allowing the client to log in or register </w:t>
+      </w:r>
+      <w:r>
+        <w:rPr>
+          <w:sz w:val="28"/>
+          <w:szCs w:val="28"/>
+        </w:rPr>
+        <w:t>on</w:t>
+      </w:r>
+      <w:r>
+        <w:rPr>
+          <w:sz w:val="28"/>
+          <w:szCs w:val="28"/>
+        </w:rPr>
+        <w:t xml:space="preserve"> the website.</w:t>
       </w:r>
       <w:r>
         <w:rPr>
@@ -4415,59 +4458,30 @@
           <w:sz w:val="28"/>
           <w:szCs w:val="28"/>
         </w:rPr>
-        <w:t xml:space="preserve">, such as the authenticator service provider (Firebase Authenticator) or the database provider (Realtime Database). We also decided to handle payments through an API server that acts as a man-in-the-middle between our front end and the back end of the chosen </w:t>
-      </w:r>
-      <w:proofErr w:type="spellStart"/>
-      <w:r>
-        <w:rPr>
-          <w:sz w:val="28"/>
-          <w:szCs w:val="28"/>
-        </w:rPr>
-        <w:t>Payement</w:t>
-      </w:r>
-      <w:proofErr w:type="spellEnd"/>
-      <w:r>
-        <w:rPr>
-          <w:sz w:val="28"/>
-          <w:szCs w:val="28"/>
-        </w:rPr>
-        <w:t xml:space="preserve"> Service Provider (PSP). This effectively decouples the view from how the payment is processed and allows us to make changes (</w:t>
-      </w:r>
-      <w:proofErr w:type="gramStart"/>
-      <w:r>
-        <w:rPr>
-          <w:sz w:val="28"/>
-          <w:szCs w:val="28"/>
-        </w:rPr>
-        <w:t>e.g.</w:t>
-      </w:r>
-      <w:proofErr w:type="gramEnd"/>
-      <w:r>
-        <w:rPr>
-          <w:sz w:val="28"/>
-          <w:szCs w:val="28"/>
-        </w:rPr>
-        <w:t xml:space="preserve"> maintaining and updating the API, changing the PSP) without having to take service down or affecting the user experience.</w:t>
-      </w:r>
-      <w:r>
+        <w:t>, such as the authenticator service provider (Firebase Authenticator) or the database provider (Realtime Database). We also decided to handle payments through an API server that acts as a man-in-the-middle between our front end and the back end of the chosen Payment Service Provider (PSP). This effectively decouples the view from how the payment is processed and allows us to make changes (e.g. maintaining and updating the API, changing the PSP) without having to take service down or affecting the user experience.</w:t>
+      </w:r>
+      <w:r>
+        <w:rPr>
+          <w:noProof/>
+        </w:rPr>
         <w:drawing>
-          <wp:inline wp14:editId="05EF442A" wp14:anchorId="35DF485D">
+          <wp:inline distT="0" distB="0" distL="0" distR="0" wp14:anchorId="35DF485D" wp14:editId="05EF442A">
             <wp:extent cx="6340477" cy="3916680"/>
             <wp:effectExtent l="0" t="0" r="3175" b="7620"/>
-            <wp:docPr id="5" name="Picture 5" title=""/>
+            <wp:docPr id="5" name="Picture 5"/>
             <wp:cNvGraphicFramePr>
-              <a:graphicFrameLocks noChangeAspect="1"/>
+              <a:graphicFrameLocks xmlns:a="http://schemas.openxmlformats.org/drawingml/2006/main" noChangeAspect="1"/>
             </wp:cNvGraphicFramePr>
-            <a:graphic>
+            <a:graphic xmlns:a="http://schemas.openxmlformats.org/drawingml/2006/main">
               <a:graphicData uri="http://schemas.openxmlformats.org/drawingml/2006/picture">
-                <pic:pic>
+                <pic:pic xmlns:pic="http://schemas.openxmlformats.org/drawingml/2006/picture">
                   <pic:nvPicPr>
                     <pic:cNvPr id="0" name="Picture 5"/>
                     <pic:cNvPicPr/>
                   </pic:nvPicPr>
                   <pic:blipFill>
-                    <a:blip r:embed="R95f865eb255343c9">
-                      <a:extLst xmlns:a="http://schemas.openxmlformats.org/drawingml/2006/main">
+                    <a:blip r:embed="rId9">
+                      <a:extLst>
                         <a:ext uri="{28A0092B-C50C-407E-A947-70E740481C1C}">
                           <a14:useLocalDpi xmlns:a14="http://schemas.microsoft.com/office/drawing/2010/main" val="0"/>
                         </a:ext>
@@ -4478,7 +4492,7 @@
                     </a:stretch>
                   </pic:blipFill>
                   <pic:spPr>
-                    <a:xfrm rot="0" flipH="0" flipV="0">
+                    <a:xfrm>
                       <a:off x="0" y="0"/>
                       <a:ext cx="6340477" cy="3916680"/>
                     </a:xfrm>
@@ -4629,7 +4643,7 @@
         </w:rPr>
         <w:t xml:space="preserve">With regards to the back-end we decided to use a document-oriented database with the help of Firebase’s </w:t>
       </w:r>
-      <w:hyperlink w:history="1" r:id="rId11">
+      <w:hyperlink r:id="rId11" w:history="1">
         <w:r>
           <w:rPr>
             <w:sz w:val="28"/>
@@ -4646,7 +4660,7 @@
         </w:rPr>
         <w:t xml:space="preserve"> with the objective to have an easy to use and responsive DBMS (more about it in the </w:t>
       </w:r>
-      <w:hyperlink w:history="1" w:anchor="ExternalServicessection">
+      <w:hyperlink w:anchor="ExternalServicessection" w:history="1">
         <w:r>
           <w:rPr>
             <w:sz w:val="28"/>
@@ -4678,12 +4692,6 @@
           <w:szCs w:val="28"/>
         </w:rPr>
         <w:tab/>
-      </w:r>
-      <w:r>
-        <w:rPr>
-          <w:sz w:val="28"/>
-          <w:szCs w:val="28"/>
-        </w:rPr>
         <w:t>-Entities:</w:t>
       </w:r>
     </w:p>
@@ -4816,6 +4824,22 @@
     <w:p>
       <w:pPr>
         <w:spacing w:after="160" w:line="259" w:lineRule="auto"/>
+        <w:rPr>
+          <w:sz w:val="28"/>
+          <w:szCs w:val="28"/>
+        </w:rPr>
+      </w:pPr>
+      <w:r>
+        <w:rPr>
+          <w:sz w:val="28"/>
+          <w:szCs w:val="28"/>
+        </w:rPr>
+        <w:br w:type="page"/>
+      </w:r>
+    </w:p>
+    <w:p>
+      <w:pPr>
+        <w:spacing w:after="160" w:line="259" w:lineRule="auto"/>
         <w:ind w:firstLine="720"/>
         <w:rPr>
           <w:sz w:val="28"/>
@@ -4827,6 +4851,7 @@
           <w:sz w:val="28"/>
           <w:szCs w:val="28"/>
         </w:rPr>
+        <w:lastRenderedPageBreak/>
         <w:t>-Relationships:</w:t>
       </w:r>
     </w:p>
@@ -4848,7 +4873,6 @@
           <w:sz w:val="28"/>
           <w:szCs w:val="28"/>
         </w:rPr>
-        <w:lastRenderedPageBreak/>
         <w:t>Bought: A relation between the user and product which counts how many times the product has been bought by the user. This could be useful for a future implementation of the recommender system.</w:t>
       </w:r>
     </w:p>
@@ -5036,7 +5060,7 @@
         </w:rPr>
         <w:t xml:space="preserve">As for the </w:t>
       </w:r>
-      <w:bookmarkStart w:name="LogicalScheme" w:id="3"/>
+      <w:bookmarkStart w:id="4" w:name="LogicalScheme"/>
       <w:r>
         <w:rPr>
           <w:sz w:val="28"/>
@@ -5058,7 +5082,7 @@
         </w:rPr>
         <w:t xml:space="preserve"> </w:t>
       </w:r>
-      <w:bookmarkEnd w:id="3"/>
+      <w:bookmarkEnd w:id="4"/>
       <w:r>
         <w:rPr>
           <w:sz w:val="28"/>
@@ -5193,7 +5217,7 @@
           <w:szCs w:val="72"/>
         </w:rPr>
       </w:pPr>
-      <w:bookmarkStart w:name="ExternalServicessection" w:id="4"/>
+      <w:bookmarkStart w:id="5" w:name="ExternalServicessection"/>
       <w:r>
         <w:rPr>
           <w:sz w:val="72"/>
@@ -5210,7 +5234,7 @@
         <w:t xml:space="preserve"> and Libraries</w:t>
       </w:r>
     </w:p>
-    <w:bookmarkEnd w:id="4"/>
+    <w:bookmarkEnd w:id="5"/>
     <w:p>
       <w:pPr>
         <w:rPr>
@@ -5221,27 +5245,10 @@
       </w:pPr>
       <w:r>
         <w:rPr>
-          <w:color w:val="000000" w:themeColor="text1" w:themeTint="FF" w:themeShade="FF"/>
-          <w:sz w:val="28"/>
-          <w:szCs w:val="28"/>
-        </w:rPr>
-        <w:t xml:space="preserve">Our ‘APP-NAME’ </w:t>
-      </w:r>
-      <w:r>
-        <w:rPr>
-          <w:color w:val="000000" w:themeColor="text1" w:themeTint="FF" w:themeShade="FF"/>
-          <w:sz w:val="28"/>
-          <w:szCs w:val="28"/>
-        </w:rPr>
-        <w:t xml:space="preserve">strives to be an intermediary for all clients and vendors, both with respect to their connection and their orders and payments. </w:t>
-      </w:r>
-      <w:r>
-        <w:rPr>
-          <w:color w:val="000000" w:themeColor="text1" w:themeTint="FF" w:themeShade="FF"/>
-          <w:sz w:val="28"/>
-          <w:szCs w:val="28"/>
-        </w:rPr>
-        <w:t>In that regard it needs to use external services which are ready off-the-shelf. Starting from:</w:t>
+          <w:sz w:val="28"/>
+          <w:szCs w:val="28"/>
+        </w:rPr>
+        <w:t>Our ‘APP-NAME’ strives to be an intermediary for all clients and vendors, both with respect to their connection and their orders and payments. In that regard it needs to use external services which are ready off-the-shelf. Starting from:</w:t>
       </w:r>
     </w:p>
     <w:p>
@@ -5399,7 +5406,7 @@
         </w:rPr>
         <w:t xml:space="preserve"> </w:t>
       </w:r>
-      <w:hyperlink w:history="1" w:anchor="LogicalScheme">
+      <w:hyperlink w:anchor="LogicalScheme" w:history="1">
         <w:r>
           <w:rPr>
             <w:rStyle w:val="Hyperlink"/>
@@ -5498,6 +5505,23 @@
     </w:p>
     <w:p>
       <w:pPr>
+        <w:spacing w:after="160" w:line="259" w:lineRule="auto"/>
+        <w:rPr>
+          <w:sz w:val="28"/>
+          <w:szCs w:val="28"/>
+        </w:rPr>
+      </w:pPr>
+      <w:r>
+        <w:rPr>
+          <w:sz w:val="28"/>
+          <w:szCs w:val="28"/>
+        </w:rPr>
+        <w:br w:type="page"/>
+      </w:r>
+    </w:p>
+    <w:p>
+      <w:pPr>
+        <w:ind w:firstLine="720"/>
         <w:rPr>
           <w:sz w:val="28"/>
           <w:szCs w:val="28"/>
@@ -5509,6 +5533,63 @@
           <w:szCs w:val="28"/>
         </w:rPr>
         <w:lastRenderedPageBreak/>
+        <w:t xml:space="preserve">-The payment REST-API resides on a custom web server that exposes an endpoint for the user to make payments when purchasing products from any shops. This server will </w:t>
+      </w:r>
+      <w:r>
+        <w:rPr>
+          <w:sz w:val="28"/>
+          <w:szCs w:val="28"/>
+        </w:rPr>
+        <w:t xml:space="preserve">communicate with </w:t>
+      </w:r>
+      <w:r>
+        <w:rPr>
+          <w:sz w:val="28"/>
+          <w:szCs w:val="28"/>
+        </w:rPr>
+        <w:t xml:space="preserve">the Payment Service Provider’s API to make sure the payment goes through </w:t>
+      </w:r>
+      <w:r>
+        <w:rPr>
+          <w:sz w:val="28"/>
+          <w:szCs w:val="28"/>
+        </w:rPr>
+        <w:t>and</w:t>
+      </w:r>
+      <w:r>
+        <w:rPr>
+          <w:sz w:val="28"/>
+          <w:szCs w:val="28"/>
+        </w:rPr>
+        <w:t xml:space="preserve"> notify the user </w:t>
+      </w:r>
+      <w:r>
+        <w:rPr>
+          <w:sz w:val="28"/>
+          <w:szCs w:val="28"/>
+        </w:rPr>
+        <w:t xml:space="preserve">if </w:t>
+      </w:r>
+      <w:r>
+        <w:rPr>
+          <w:sz w:val="28"/>
+          <w:szCs w:val="28"/>
+        </w:rPr>
+        <w:t>the payment has failed.</w:t>
+      </w:r>
+    </w:p>
+    <w:p>
+      <w:pPr>
+        <w:rPr>
+          <w:sz w:val="28"/>
+          <w:szCs w:val="28"/>
+        </w:rPr>
+      </w:pPr>
+      <w:r>
+        <w:rPr>
+          <w:sz w:val="28"/>
+          <w:szCs w:val="28"/>
+        </w:rPr>
         <w:t>All th</w:t>
       </w:r>
       <w:r>
@@ -5574,7 +5655,7 @@
         </w:rPr>
         <w:t xml:space="preserve"> </w:t>
       </w:r>
-      <w:hyperlink w:history="1" w:anchor="LogicalScheme">
+      <w:hyperlink w:anchor="LogicalScheme" w:history="1">
         <w:r>
           <w:rPr>
             <w:rStyle w:val="Hyperlink"/>
@@ -5606,88 +5687,10 @@
           <w:sz w:val="28"/>
           <w:szCs w:val="28"/>
         </w:rPr>
-        <w:t xml:space="preserve">Many </w:t>
-      </w:r>
-      <w:r>
-        <w:rPr>
-          <w:sz w:val="28"/>
-          <w:szCs w:val="28"/>
-        </w:rPr>
-        <w:t>libraries have been used to improve the look-and-feel of the application such as the provider package, which implements lazy loading of the product’s data and simplified resource management</w:t>
-      </w:r>
-      <w:r>
-        <w:rPr>
-          <w:sz w:val="28"/>
-          <w:szCs w:val="28"/>
-        </w:rPr>
-        <w:t xml:space="preserve"> utilizing the publish, subscribe pattern</w:t>
-      </w:r>
-      <w:r>
-        <w:rPr>
-          <w:sz w:val="28"/>
-          <w:szCs w:val="28"/>
-        </w:rPr>
-        <w:t>. Another one is the carousel slide, used in many parts of the application. This library allow</w:t>
-      </w:r>
-      <w:r>
-        <w:rPr>
-          <w:sz w:val="28"/>
-          <w:szCs w:val="28"/>
-        </w:rPr>
-        <w:t>s for example</w:t>
-      </w:r>
-      <w:r>
-        <w:rPr>
-          <w:sz w:val="28"/>
-          <w:szCs w:val="28"/>
-        </w:rPr>
-        <w:t xml:space="preserve"> to show the featured products</w:t>
-      </w:r>
-      <w:r>
-        <w:rPr>
-          <w:sz w:val="28"/>
-          <w:szCs w:val="28"/>
-        </w:rPr>
-        <w:t xml:space="preserve"> in a more condensed way. </w:t>
-      </w:r>
-      <w:r>
-        <w:rPr>
-          <w:sz w:val="28"/>
-          <w:szCs w:val="28"/>
-        </w:rPr>
-        <w:t>Another important package is the location package which retrieves the current position of the device, used mainly in the map</w:t>
-      </w:r>
-      <w:r>
-        <w:rPr>
-          <w:sz w:val="28"/>
-          <w:szCs w:val="28"/>
-        </w:rPr>
-        <w:t xml:space="preserve"> screen to show close by shops.</w:t>
-      </w:r>
-    </w:p>
-    <w:p>
-      <w:pPr>
-        <w:ind w:firstLine="720"/>
-        <w:rPr>
-          <w:color w:val="000000" w:themeColor="text1" w:themeTint="FF" w:themeShade="FF"/>
-          <w:sz w:val="28"/>
-          <w:szCs w:val="28"/>
-        </w:rPr>
-      </w:pPr>
-      <w:r>
-        <w:rPr>
-          <w:color w:val="000000" w:themeColor="text1" w:themeTint="FF" w:themeShade="FF"/>
-          <w:sz w:val="28"/>
-          <w:szCs w:val="28"/>
-        </w:rPr>
-        <w:t>-The payment REST-API resides on a custom web server that exposes an endpoint for the user to make payments when purchasing products from any shops. This server will then make and accept requests to and from the Payment Service Provider’s API to make sure the payment goes through or notify the user that the payment has failed.</w:t>
-      </w:r>
-    </w:p>
-    <w:p>
-      <w:pPr>
-        <w:pStyle w:val="Normal"/>
-      </w:pPr>
-    </w:p>
+        <w:t>Many libraries have been used to improve the look-and-feel of the application such as the provider package, which implements lazy loading of the product’s data and simplified resource management utilizing the publish, subscribe pattern. Another one is the carousel slide, used in many parts of the application. This library allows for example to show the featured products in a more condensed way. Another important package is the location package which retrieves the current position of the device, used mainly in the map screen to show close by shops.</w:t>
+      </w:r>
+    </w:p>
+    <w:p/>
     <w:p>
       <w:pPr>
         <w:spacing w:after="160" w:line="259" w:lineRule="auto"/>
@@ -6019,23 +6022,7 @@
           <w:sz w:val="28"/>
           <w:szCs w:val="28"/>
         </w:rPr>
-        <w:t xml:space="preserve">As soon as our client C. opens our application, a future </w:t>
-      </w:r>
-      <w:proofErr w:type="spellStart"/>
-      <w:r>
-        <w:rPr>
-          <w:sz w:val="28"/>
-          <w:szCs w:val="28"/>
-        </w:rPr>
-        <w:t>instantiator</w:t>
-      </w:r>
-      <w:proofErr w:type="spellEnd"/>
-      <w:r>
-        <w:rPr>
-          <w:sz w:val="28"/>
-          <w:szCs w:val="28"/>
-        </w:rPr>
-        <w:t xml:space="preserve"> will be called</w:t>
+        <w:t>As soon as our client C. opens our application, a future instantiator will be called</w:t>
       </w:r>
       <w:r>
         <w:rPr>
@@ -6243,7 +6230,7 @@
         <w:lastRenderedPageBreak/>
         <w:t xml:space="preserve"> </w:t>
       </w:r>
-      <w:bookmarkStart w:name="ClientBuyingAProduct" w:id="5"/>
+      <w:bookmarkStart w:id="6" w:name="ClientBuyingAProduct"/>
       <w:r>
         <w:rPr>
           <w:sz w:val="44"/>
@@ -6265,7 +6252,7 @@
         </w:rPr>
         <w:t>buying a product</w:t>
       </w:r>
-      <w:bookmarkEnd w:id="5"/>
+      <w:bookmarkEnd w:id="6"/>
     </w:p>
     <w:p>
       <w:pPr>
@@ -6380,7 +6367,6 @@
         </w:rPr>
         <w:t>(</w:t>
       </w:r>
-      <w:proofErr w:type="spellStart"/>
       <w:r>
         <w:rPr>
           <w:sz w:val="28"/>
@@ -6395,7 +6381,6 @@
         </w:rPr>
         <w:t>D</w:t>
       </w:r>
-      <w:proofErr w:type="spellEnd"/>
       <w:r>
         <w:rPr>
           <w:sz w:val="28"/>
@@ -6403,37 +6388,12 @@
         </w:rPr>
         <w:t xml:space="preserve"> x </w:t>
       </w:r>
-      <w:proofErr w:type="spellStart"/>
-      <w:r>
-        <w:rPr>
-          <w:sz w:val="28"/>
-          <w:szCs w:val="28"/>
-        </w:rPr>
-        <w:t>productID</w:t>
-      </w:r>
-      <w:proofErr w:type="spellEnd"/>
-      <w:r>
-        <w:rPr>
-          <w:sz w:val="28"/>
-          <w:szCs w:val="28"/>
-        </w:rPr>
-        <w:t xml:space="preserve"> x location x </w:t>
-      </w:r>
-      <w:proofErr w:type="spellStart"/>
-      <w:r>
-        <w:rPr>
-          <w:sz w:val="28"/>
-          <w:szCs w:val="28"/>
-        </w:rPr>
-        <w:t>deliveryDate</w:t>
-      </w:r>
-      <w:proofErr w:type="spellEnd"/>
-      <w:r>
-        <w:rPr>
-          <w:sz w:val="28"/>
-          <w:szCs w:val="28"/>
-        </w:rPr>
-        <w:t>) will be stored in the database. Another supply chain management application will then connect the order to each shop, but this part is outside of the scope of the application.</w:t>
+      <w:r>
+        <w:rPr>
+          <w:sz w:val="28"/>
+          <w:szCs w:val="28"/>
+        </w:rPr>
+        <w:t>productID x location x deliveryDate) will be stored in the database. Another supply chain management application will then connect the order to each shop, but this part is outside of the scope of the application.</w:t>
       </w:r>
       <w:r>
         <w:rPr>
@@ -6528,12 +6488,6 @@
           <w:szCs w:val="28"/>
         </w:rPr>
         <w:br/>
-      </w:r>
-      <w:r>
-        <w:rPr>
-          <w:sz w:val="28"/>
-          <w:szCs w:val="28"/>
-        </w:rPr>
         <w:t>The login process follows standard procedures as in many other applications, during which the application must verify that the fields have been filled correctly and that the user exists already.</w:t>
       </w:r>
     </w:p>
@@ -6626,23 +6580,7 @@
           <w:sz w:val="28"/>
           <w:szCs w:val="28"/>
         </w:rPr>
-        <w:t xml:space="preserve"> (also known as </w:t>
-      </w:r>
-      <w:proofErr w:type="spellStart"/>
-      <w:r>
-        <w:rPr>
-          <w:sz w:val="28"/>
-          <w:szCs w:val="28"/>
-        </w:rPr>
-        <w:t>LoggedIn</w:t>
-      </w:r>
-      <w:proofErr w:type="spellEnd"/>
-      <w:r>
-        <w:rPr>
-          <w:sz w:val="28"/>
-          <w:szCs w:val="28"/>
-        </w:rPr>
-        <w:t xml:space="preserve"> </w:t>
+        <w:t xml:space="preserve"> (also known as LoggedIn </w:t>
       </w:r>
       <w:r>
         <w:rPr>
@@ -6813,23 +6751,7 @@
           <w:sz w:val="28"/>
           <w:szCs w:val="28"/>
         </w:rPr>
-        <w:t xml:space="preserve">The cart that had been stored in a local variable of the application memory is then stored in the database as well and the </w:t>
-      </w:r>
-      <w:proofErr w:type="spellStart"/>
-      <w:r>
-        <w:rPr>
-          <w:sz w:val="28"/>
-          <w:szCs w:val="28"/>
-        </w:rPr>
-        <w:t>LoggedIn</w:t>
-      </w:r>
-      <w:proofErr w:type="spellEnd"/>
-      <w:r>
-        <w:rPr>
-          <w:sz w:val="28"/>
-          <w:szCs w:val="28"/>
-        </w:rPr>
-        <w:t xml:space="preserve"> screen gets returned.</w:t>
+        <w:t>The cart that had been stored in a local variable of the application memory is then stored in the database as well and the LoggedIn screen gets returned.</w:t>
       </w:r>
       <w:r>
         <w:rPr>
@@ -7145,14 +7067,93 @@
           <w:szCs w:val="44"/>
         </w:rPr>
         <w:lastRenderedPageBreak/>
-        <w:t xml:space="preserve">User </w:t>
-      </w:r>
-      <w:r>
-        <w:rPr>
-          <w:sz w:val="44"/>
-          <w:szCs w:val="44"/>
-        </w:rPr>
-        <w:t>Tests &amp; Unit Testing</w:t>
+        <w:t xml:space="preserve">Tests &amp; Widget Testing </w:t>
+      </w:r>
+    </w:p>
+    <w:p>
+      <w:pPr>
+        <w:rPr>
+          <w:sz w:val="28"/>
+          <w:szCs w:val="28"/>
+        </w:rPr>
+      </w:pPr>
+      <w:r>
+        <w:rPr>
+          <w:sz w:val="28"/>
+          <w:szCs w:val="28"/>
+        </w:rPr>
+        <w:t xml:space="preserve">We have implemented many </w:t>
+      </w:r>
+      <w:r>
+        <w:rPr>
+          <w:sz w:val="28"/>
+          <w:szCs w:val="28"/>
+        </w:rPr>
+        <w:t>widget</w:t>
+      </w:r>
+      <w:r>
+        <w:rPr>
+          <w:sz w:val="28"/>
+          <w:szCs w:val="28"/>
+        </w:rPr>
+        <w:t xml:space="preserve"> tests</w:t>
+      </w:r>
+      <w:r>
+        <w:rPr>
+          <w:sz w:val="28"/>
+          <w:szCs w:val="28"/>
+        </w:rPr>
+        <w:t>, for each of the subcomponents that are used everywhere in the application</w:t>
+      </w:r>
+      <w:r>
+        <w:rPr>
+          <w:sz w:val="28"/>
+          <w:szCs w:val="28"/>
+        </w:rPr>
+        <w:t xml:space="preserve"> such as</w:t>
+      </w:r>
+      <w:r>
+        <w:rPr>
+          <w:sz w:val="28"/>
+          <w:szCs w:val="28"/>
+        </w:rPr>
+        <w:t xml:space="preserve"> the Product Card, or the</w:t>
+      </w:r>
+      <w:r>
+        <w:rPr>
+          <w:sz w:val="28"/>
+          <w:szCs w:val="28"/>
+        </w:rPr>
+        <w:t xml:space="preserve"> list view of the items placed in the cart, order history or favorites. Within the widget test we control whether the widgets show the desired item, such as the button to buy a certain product, the button to add it in the cart or the image of the product.</w:t>
+      </w:r>
+      <w:r>
+        <w:rPr>
+          <w:sz w:val="28"/>
+          <w:szCs w:val="28"/>
+        </w:rPr>
+        <w:t xml:space="preserve"> </w:t>
+      </w:r>
+    </w:p>
+    <w:p>
+      <w:pPr>
+        <w:rPr>
+          <w:sz w:val="28"/>
+          <w:szCs w:val="28"/>
+        </w:rPr>
+      </w:pPr>
+      <w:r>
+        <w:rPr>
+          <w:sz w:val="28"/>
+          <w:szCs w:val="28"/>
+        </w:rPr>
+        <w:t xml:space="preserve">Regarding integration tests, we have carried out the most important operations using fake, local databases and bypassing communication with the database server. </w:t>
+      </w:r>
+      <w:r>
+        <w:rPr>
+          <w:sz w:val="28"/>
+          <w:szCs w:val="28"/>
+        </w:rPr>
+        <w:t>The operations which are common to all users are the ones regarding the state of the cart, favorite items, scrolling of the products and the order placement.</w:t>
       </w:r>
     </w:p>
     <w:p>
@@ -7167,21 +7168,70 @@
           <w:sz w:val="28"/>
           <w:szCs w:val="28"/>
         </w:rPr>
-        <w:t xml:space="preserve">We have implemented many unit tests such as(…?). Furthermore, a usability evaluation has been carried out with user testing. Users showed that the </w:t>
-      </w:r>
-      <w:r>
-        <w:rPr>
-          <w:sz w:val="28"/>
-          <w:szCs w:val="28"/>
-        </w:rPr>
-        <w:t>interface was easy to use although some had problems with the fact that they could not navigate (…?)</w:t>
-      </w:r>
-      <w:r>
-        <w:rPr>
-          <w:sz w:val="28"/>
-          <w:szCs w:val="28"/>
-        </w:rPr>
-        <w:t xml:space="preserve"> : </w:t>
+        <w:t xml:space="preserve">Furthermore, a usability evaluation has been carried out </w:t>
+      </w:r>
+      <w:r>
+        <w:rPr>
+          <w:sz w:val="28"/>
+          <w:szCs w:val="28"/>
+        </w:rPr>
+        <w:t xml:space="preserve">in many phases through </w:t>
+      </w:r>
+      <w:r>
+        <w:rPr>
+          <w:sz w:val="28"/>
+          <w:szCs w:val="28"/>
+        </w:rPr>
+        <w:t xml:space="preserve">user testing. Users showed that the </w:t>
+      </w:r>
+      <w:r>
+        <w:rPr>
+          <w:sz w:val="28"/>
+          <w:szCs w:val="28"/>
+        </w:rPr>
+        <w:t xml:space="preserve">interface was easy to use although some had problems with the fact that they </w:t>
+      </w:r>
+      <w:r>
+        <w:rPr>
+          <w:sz w:val="28"/>
+          <w:szCs w:val="28"/>
+        </w:rPr>
+        <w:t xml:space="preserve">did </w:t>
+      </w:r>
+      <w:r>
+        <w:rPr>
+          <w:sz w:val="28"/>
+          <w:szCs w:val="28"/>
+        </w:rPr>
+        <w:t xml:space="preserve">not </w:t>
+      </w:r>
+      <w:r>
+        <w:rPr>
+          <w:sz w:val="28"/>
+          <w:szCs w:val="28"/>
+        </w:rPr>
+        <w:t xml:space="preserve">like the behavior of </w:t>
+      </w:r>
+      <w:r>
+        <w:rPr>
+          <w:sz w:val="28"/>
+          <w:szCs w:val="28"/>
+        </w:rPr>
+        <w:t>(…?)</w:t>
+      </w:r>
+      <w:r>
+        <w:rPr>
+          <w:sz w:val="28"/>
+          <w:szCs w:val="28"/>
+        </w:rPr>
+        <w:t xml:space="preserve"> </w:t>
+      </w:r>
+      <w:r>
+        <w:rPr>
+          <w:sz w:val="28"/>
+          <w:szCs w:val="28"/>
+        </w:rPr>
+        <w:t>. Different iterations of user testing has allowed the developers to remove all unexpected behavior of the application.</w:t>
       </w:r>
     </w:p>
     <w:p>
@@ -7235,7 +7285,7 @@
         </w:rPr>
         <w:t xml:space="preserve">[1]: </w:t>
       </w:r>
-      <w:hyperlink w:history="1" w:anchor="page=213" r:id="rId20">
+      <w:hyperlink r:id="rId20" w:anchor="page=213" w:history="1">
         <w:r>
           <w:rPr>
             <w:rStyle w:val="Hyperlink"/>
@@ -7300,32 +7350,14 @@
         </w:rPr>
         <w:t xml:space="preserve">[2] : </w:t>
       </w:r>
-      <w:hyperlink w:history="1" r:id="rId21">
+      <w:hyperlink r:id="rId21" w:history="1">
         <w:r>
           <w:rPr>
             <w:rStyle w:val="Hyperlink"/>
             <w:color w:val="auto"/>
             <w:u w:val="none"/>
           </w:rPr>
-          <w:t xml:space="preserve">G. A. </w:t>
-        </w:r>
-        <w:proofErr w:type="spellStart"/>
-        <w:r>
-          <w:rPr>
-            <w:rStyle w:val="Hyperlink"/>
-            <w:color w:val="auto"/>
-            <w:u w:val="none"/>
-          </w:rPr>
-          <w:t>Pignatiello</w:t>
-        </w:r>
-        <w:proofErr w:type="spellEnd"/>
-        <w:r>
-          <w:rPr>
-            <w:rStyle w:val="Hyperlink"/>
-            <w:color w:val="auto"/>
-            <w:u w:val="none"/>
-          </w:rPr>
-          <w:t xml:space="preserve"> , R. J. Martin, R. L. Hickman Jr. , Decision fatigue: A conceptual analysis, Journal of Health Psychology 2020, Vol. 25</w:t>
+          <w:t>G. A. Pignatiello , R. J. Martin, R. L. Hickman Jr. , Decision fatigue: A conceptual analysis, Journal of Health Psychology 2020, Vol. 25</w:t>
         </w:r>
       </w:hyperlink>
     </w:p>
@@ -7333,20 +7365,9 @@
       <w:r>
         <w:t xml:space="preserve"> </w:t>
       </w:r>
-      <w:r>
-        <w:br w:type="page"/>
-      </w:r>
-    </w:p>
-    <w:p>
-      <w:pPr>
-        <w:rPr>
-          <w:sz w:val="72"/>
-          <w:szCs w:val="72"/>
-        </w:rPr>
-      </w:pPr>
     </w:p>
     <w:sectPr>
-      <w:pgSz w:w="12240" w:h="15840" w:orient="portrait"/>
+      <w:pgSz w:w="12240" w:h="15840"/>
       <w:pgMar w:top="1440" w:right="1080" w:bottom="1440" w:left="1080" w:header="720" w:footer="720" w:gutter="0"/>
       <w:cols w:space="720"/>
       <w:docGrid w:linePitch="360"/>
@@ -7370,7 +7391,7 @@
         <w:ind w:left="1800" w:hanging="360"/>
       </w:pPr>
       <w:rPr>
-        <w:rFonts w:hint="default" w:ascii="Symbol" w:hAnsi="Symbol"/>
+        <w:rFonts w:ascii="Symbol" w:hAnsi="Symbol" w:hint="default"/>
       </w:rPr>
     </w:lvl>
     <w:lvl w:ilvl="1" w:tplc="04090003">
@@ -7382,7 +7403,7 @@
         <w:ind w:left="2520" w:hanging="360"/>
       </w:pPr>
       <w:rPr>
-        <w:rFonts w:hint="default" w:ascii="Courier New" w:hAnsi="Courier New" w:cs="Courier New"/>
+        <w:rFonts w:ascii="Courier New" w:hAnsi="Courier New" w:cs="Courier New" w:hint="default"/>
       </w:rPr>
     </w:lvl>
     <w:lvl w:ilvl="2" w:tplc="04090005" w:tentative="1">
@@ -7394,7 +7415,7 @@
         <w:ind w:left="3240" w:hanging="360"/>
       </w:pPr>
       <w:rPr>
-        <w:rFonts w:hint="default" w:ascii="Wingdings" w:hAnsi="Wingdings"/>
+        <w:rFonts w:ascii="Wingdings" w:hAnsi="Wingdings" w:hint="default"/>
       </w:rPr>
     </w:lvl>
     <w:lvl w:ilvl="3" w:tplc="04090001" w:tentative="1">
@@ -7406,7 +7427,7 @@
         <w:ind w:left="3960" w:hanging="360"/>
       </w:pPr>
       <w:rPr>
-        <w:rFonts w:hint="default" w:ascii="Symbol" w:hAnsi="Symbol"/>
+        <w:rFonts w:ascii="Symbol" w:hAnsi="Symbol" w:hint="default"/>
       </w:rPr>
     </w:lvl>
     <w:lvl w:ilvl="4" w:tplc="04090003" w:tentative="1">
@@ -7418,7 +7439,7 @@
         <w:ind w:left="4680" w:hanging="360"/>
       </w:pPr>
       <w:rPr>
-        <w:rFonts w:hint="default" w:ascii="Courier New" w:hAnsi="Courier New" w:cs="Courier New"/>
+        <w:rFonts w:ascii="Courier New" w:hAnsi="Courier New" w:cs="Courier New" w:hint="default"/>
       </w:rPr>
     </w:lvl>
     <w:lvl w:ilvl="5" w:tplc="04090005" w:tentative="1">
@@ -7430,7 +7451,7 @@
         <w:ind w:left="5400" w:hanging="360"/>
       </w:pPr>
       <w:rPr>
-        <w:rFonts w:hint="default" w:ascii="Wingdings" w:hAnsi="Wingdings"/>
+        <w:rFonts w:ascii="Wingdings" w:hAnsi="Wingdings" w:hint="default"/>
       </w:rPr>
     </w:lvl>
     <w:lvl w:ilvl="6" w:tplc="04090001" w:tentative="1">
@@ -7442,7 +7463,7 @@
         <w:ind w:left="6120" w:hanging="360"/>
       </w:pPr>
       <w:rPr>
-        <w:rFonts w:hint="default" w:ascii="Symbol" w:hAnsi="Symbol"/>
+        <w:rFonts w:ascii="Symbol" w:hAnsi="Symbol" w:hint="default"/>
       </w:rPr>
     </w:lvl>
     <w:lvl w:ilvl="7" w:tplc="04090003" w:tentative="1">
@@ -7454,7 +7475,7 @@
         <w:ind w:left="6840" w:hanging="360"/>
       </w:pPr>
       <w:rPr>
-        <w:rFonts w:hint="default" w:ascii="Courier New" w:hAnsi="Courier New" w:cs="Courier New"/>
+        <w:rFonts w:ascii="Courier New" w:hAnsi="Courier New" w:cs="Courier New" w:hint="default"/>
       </w:rPr>
     </w:lvl>
     <w:lvl w:ilvl="8" w:tplc="04090005" w:tentative="1">
@@ -7466,7 +7487,7 @@
         <w:ind w:left="7560" w:hanging="360"/>
       </w:pPr>
       <w:rPr>
-        <w:rFonts w:hint="default" w:ascii="Wingdings" w:hAnsi="Wingdings"/>
+        <w:rFonts w:ascii="Wingdings" w:hAnsi="Wingdings" w:hint="default"/>
       </w:rPr>
     </w:lvl>
   </w:abstractNum>
@@ -7598,7 +7619,7 @@
         <w:ind w:left="4320" w:hanging="360"/>
       </w:pPr>
       <w:rPr>
-        <w:rFonts w:hint="default" w:ascii="Symbol" w:hAnsi="Symbol"/>
+        <w:rFonts w:ascii="Symbol" w:hAnsi="Symbol" w:hint="default"/>
       </w:rPr>
     </w:lvl>
     <w:lvl w:ilvl="1" w:tplc="04090003" w:tentative="1">
@@ -7610,7 +7631,7 @@
         <w:ind w:left="5040" w:hanging="360"/>
       </w:pPr>
       <w:rPr>
-        <w:rFonts w:hint="default" w:ascii="Courier New" w:hAnsi="Courier New" w:cs="Courier New"/>
+        <w:rFonts w:ascii="Courier New" w:hAnsi="Courier New" w:cs="Courier New" w:hint="default"/>
       </w:rPr>
     </w:lvl>
     <w:lvl w:ilvl="2" w:tplc="04090005" w:tentative="1">
@@ -7622,7 +7643,7 @@
         <w:ind w:left="5760" w:hanging="360"/>
       </w:pPr>
       <w:rPr>
-        <w:rFonts w:hint="default" w:ascii="Wingdings" w:hAnsi="Wingdings"/>
+        <w:rFonts w:ascii="Wingdings" w:hAnsi="Wingdings" w:hint="default"/>
       </w:rPr>
     </w:lvl>
     <w:lvl w:ilvl="3" w:tplc="04090001" w:tentative="1">
@@ -7634,7 +7655,7 @@
         <w:ind w:left="6480" w:hanging="360"/>
       </w:pPr>
       <w:rPr>
-        <w:rFonts w:hint="default" w:ascii="Symbol" w:hAnsi="Symbol"/>
+        <w:rFonts w:ascii="Symbol" w:hAnsi="Symbol" w:hint="default"/>
       </w:rPr>
     </w:lvl>
     <w:lvl w:ilvl="4" w:tplc="04090003" w:tentative="1">
@@ -7646,7 +7667,7 @@
         <w:ind w:left="7200" w:hanging="360"/>
       </w:pPr>
       <w:rPr>
-        <w:rFonts w:hint="default" w:ascii="Courier New" w:hAnsi="Courier New" w:cs="Courier New"/>
+        <w:rFonts w:ascii="Courier New" w:hAnsi="Courier New" w:cs="Courier New" w:hint="default"/>
       </w:rPr>
     </w:lvl>
     <w:lvl w:ilvl="5" w:tplc="04090005" w:tentative="1">
@@ -7658,7 +7679,7 @@
         <w:ind w:left="7920" w:hanging="360"/>
       </w:pPr>
       <w:rPr>
-        <w:rFonts w:hint="default" w:ascii="Wingdings" w:hAnsi="Wingdings"/>
+        <w:rFonts w:ascii="Wingdings" w:hAnsi="Wingdings" w:hint="default"/>
       </w:rPr>
     </w:lvl>
     <w:lvl w:ilvl="6" w:tplc="04090001" w:tentative="1">
@@ -7670,7 +7691,7 @@
         <w:ind w:left="8640" w:hanging="360"/>
       </w:pPr>
       <w:rPr>
-        <w:rFonts w:hint="default" w:ascii="Symbol" w:hAnsi="Symbol"/>
+        <w:rFonts w:ascii="Symbol" w:hAnsi="Symbol" w:hint="default"/>
       </w:rPr>
     </w:lvl>
     <w:lvl w:ilvl="7" w:tplc="04090003" w:tentative="1">
@@ -7682,7 +7703,7 @@
         <w:ind w:left="9360" w:hanging="360"/>
       </w:pPr>
       <w:rPr>
-        <w:rFonts w:hint="default" w:ascii="Courier New" w:hAnsi="Courier New" w:cs="Courier New"/>
+        <w:rFonts w:ascii="Courier New" w:hAnsi="Courier New" w:cs="Courier New" w:hint="default"/>
       </w:rPr>
     </w:lvl>
     <w:lvl w:ilvl="8" w:tplc="04090005" w:tentative="1">
@@ -7694,7 +7715,7 @@
         <w:ind w:left="10080" w:hanging="360"/>
       </w:pPr>
       <w:rPr>
-        <w:rFonts w:hint="default" w:ascii="Wingdings" w:hAnsi="Wingdings"/>
+        <w:rFonts w:ascii="Wingdings" w:hAnsi="Wingdings" w:hint="default"/>
       </w:rPr>
     </w:lvl>
   </w:abstractNum>
@@ -7824,7 +7845,7 @@
         <w:ind w:left="720" w:hanging="360"/>
       </w:pPr>
       <w:rPr>
-        <w:rFonts w:hint="default" w:ascii="Symbol" w:hAnsi="Symbol"/>
+        <w:rFonts w:ascii="Symbol" w:hAnsi="Symbol" w:hint="default"/>
       </w:rPr>
     </w:lvl>
     <w:lvl w:ilvl="1" w:tplc="04090003" w:tentative="1">
@@ -7836,7 +7857,7 @@
         <w:ind w:left="1440" w:hanging="360"/>
       </w:pPr>
       <w:rPr>
-        <w:rFonts w:hint="default" w:ascii="Courier New" w:hAnsi="Courier New" w:cs="Courier New"/>
+        <w:rFonts w:ascii="Courier New" w:hAnsi="Courier New" w:cs="Courier New" w:hint="default"/>
       </w:rPr>
     </w:lvl>
     <w:lvl w:ilvl="2" w:tplc="04090005" w:tentative="1">
@@ -7848,7 +7869,7 @@
         <w:ind w:left="2160" w:hanging="360"/>
       </w:pPr>
       <w:rPr>
-        <w:rFonts w:hint="default" w:ascii="Wingdings" w:hAnsi="Wingdings"/>
+        <w:rFonts w:ascii="Wingdings" w:hAnsi="Wingdings" w:hint="default"/>
       </w:rPr>
     </w:lvl>
     <w:lvl w:ilvl="3" w:tplc="04090001" w:tentative="1">
@@ -7860,7 +7881,7 @@
         <w:ind w:left="2880" w:hanging="360"/>
       </w:pPr>
       <w:rPr>
-        <w:rFonts w:hint="default" w:ascii="Symbol" w:hAnsi="Symbol"/>
+        <w:rFonts w:ascii="Symbol" w:hAnsi="Symbol" w:hint="default"/>
       </w:rPr>
     </w:lvl>
     <w:lvl w:ilvl="4" w:tplc="04090003" w:tentative="1">
@@ -7872,7 +7893,7 @@
         <w:ind w:left="3600" w:hanging="360"/>
       </w:pPr>
       <w:rPr>
-        <w:rFonts w:hint="default" w:ascii="Courier New" w:hAnsi="Courier New" w:cs="Courier New"/>
+        <w:rFonts w:ascii="Courier New" w:hAnsi="Courier New" w:cs="Courier New" w:hint="default"/>
       </w:rPr>
     </w:lvl>
     <w:lvl w:ilvl="5" w:tplc="04090005" w:tentative="1">
@@ -7884,7 +7905,7 @@
         <w:ind w:left="4320" w:hanging="360"/>
       </w:pPr>
       <w:rPr>
-        <w:rFonts w:hint="default" w:ascii="Wingdings" w:hAnsi="Wingdings"/>
+        <w:rFonts w:ascii="Wingdings" w:hAnsi="Wingdings" w:hint="default"/>
       </w:rPr>
     </w:lvl>
     <w:lvl w:ilvl="6" w:tplc="04090001" w:tentative="1">
@@ -7896,7 +7917,7 @@
         <w:ind w:left="5040" w:hanging="360"/>
       </w:pPr>
       <w:rPr>
-        <w:rFonts w:hint="default" w:ascii="Symbol" w:hAnsi="Symbol"/>
+        <w:rFonts w:ascii="Symbol" w:hAnsi="Symbol" w:hint="default"/>
       </w:rPr>
     </w:lvl>
     <w:lvl w:ilvl="7" w:tplc="04090003" w:tentative="1">
@@ -7908,7 +7929,7 @@
         <w:ind w:left="5760" w:hanging="360"/>
       </w:pPr>
       <w:rPr>
-        <w:rFonts w:hint="default" w:ascii="Courier New" w:hAnsi="Courier New" w:cs="Courier New"/>
+        <w:rFonts w:ascii="Courier New" w:hAnsi="Courier New" w:cs="Courier New" w:hint="default"/>
       </w:rPr>
     </w:lvl>
     <w:lvl w:ilvl="8" w:tplc="04090005" w:tentative="1">
@@ -7920,7 +7941,7 @@
         <w:ind w:left="6480" w:hanging="360"/>
       </w:pPr>
       <w:rPr>
-        <w:rFonts w:hint="default" w:ascii="Wingdings" w:hAnsi="Wingdings"/>
+        <w:rFonts w:ascii="Wingdings" w:hAnsi="Wingdings" w:hint="default"/>
       </w:rPr>
     </w:lvl>
   </w:abstractNum>
@@ -7943,11 +7964,11 @@
 </file>
 
 <file path=word/styles.xml><?xml version="1.0" encoding="utf-8"?>
-<w:styles xmlns:wp14="http://schemas.microsoft.com/office/word/2010/wordprocessingDrawing" xmlns:mc="http://schemas.openxmlformats.org/markup-compatibility/2006" xmlns:r="http://schemas.openxmlformats.org/officeDocument/2006/relationships" xmlns:w="http://schemas.openxmlformats.org/wordprocessingml/2006/main" xmlns:w14="http://schemas.microsoft.com/office/word/2010/wordml" xmlns:w15="http://schemas.microsoft.com/office/word/2012/wordml" xmlns:w16cex="http://schemas.microsoft.com/office/word/2018/wordml/cex" xmlns:w16cid="http://schemas.microsoft.com/office/word/2016/wordml/cid" xmlns:w16="http://schemas.microsoft.com/office/word/2018/wordml" xmlns:w16sdtdh="http://schemas.microsoft.com/office/word/2020/wordml/sdtdatahash" xmlns:w16se="http://schemas.microsoft.com/office/word/2015/wordml/symex" mc:Ignorable="w14 w15 w16se w16cid w16 w16cex w16sdtdh wp14">
+<w:styles xmlns:mc="http://schemas.openxmlformats.org/markup-compatibility/2006" xmlns:r="http://schemas.openxmlformats.org/officeDocument/2006/relationships" xmlns:w="http://schemas.openxmlformats.org/wordprocessingml/2006/main" xmlns:w14="http://schemas.microsoft.com/office/word/2010/wordml" xmlns:w15="http://schemas.microsoft.com/office/word/2012/wordml" xmlns:w16cex="http://schemas.microsoft.com/office/word/2018/wordml/cex" xmlns:w16cid="http://schemas.microsoft.com/office/word/2016/wordml/cid" xmlns:w16="http://schemas.microsoft.com/office/word/2018/wordml" xmlns:w16sdtdh="http://schemas.microsoft.com/office/word/2020/wordml/sdtdatahash" xmlns:w16se="http://schemas.microsoft.com/office/word/2015/wordml/symex" mc:Ignorable="w14 w15 w16se w16cid w16 w16cex w16sdtdh">
   <w:docDefaults>
     <w:rPrDefault>
       <w:rPr>
-        <w:rFonts w:asciiTheme="minorHAnsi" w:hAnsiTheme="minorHAnsi" w:eastAsiaTheme="minorHAnsi" w:cstheme="minorBidi"/>
+        <w:rFonts w:asciiTheme="minorHAnsi" w:eastAsiaTheme="minorHAnsi" w:hAnsiTheme="minorHAnsi" w:cstheme="minorBidi"/>
         <w:sz w:val="22"/>
         <w:szCs w:val="22"/>
         <w:lang w:val="en-US" w:eastAsia="en-US" w:bidi="ar-SA"/>
@@ -7962,14 +7983,14 @@
   <w:latentStyles w:defLockedState="0" w:defUIPriority="99" w:defSemiHidden="0" w:defUnhideWhenUsed="0" w:defQFormat="0" w:count="376">
     <w:lsdException w:name="Normal" w:uiPriority="0" w:qFormat="1"/>
     <w:lsdException w:name="heading 1" w:uiPriority="9" w:qFormat="1"/>
-    <w:lsdException w:name="heading 2" w:uiPriority="9" w:semiHidden="1" w:unhideWhenUsed="1" w:qFormat="1"/>
-    <w:lsdException w:name="heading 3" w:uiPriority="9" w:semiHidden="1" w:unhideWhenUsed="1" w:qFormat="1"/>
-    <w:lsdException w:name="heading 4" w:uiPriority="9" w:semiHidden="1" w:unhideWhenUsed="1" w:qFormat="1"/>
-    <w:lsdException w:name="heading 5" w:uiPriority="9" w:semiHidden="1" w:unhideWhenUsed="1" w:qFormat="1"/>
-    <w:lsdException w:name="heading 6" w:uiPriority="9" w:semiHidden="1" w:unhideWhenUsed="1" w:qFormat="1"/>
-    <w:lsdException w:name="heading 7" w:uiPriority="9" w:semiHidden="1" w:unhideWhenUsed="1" w:qFormat="1"/>
-    <w:lsdException w:name="heading 8" w:uiPriority="9" w:semiHidden="1" w:unhideWhenUsed="1" w:qFormat="1"/>
-    <w:lsdException w:name="heading 9" w:uiPriority="9" w:semiHidden="1" w:unhideWhenUsed="1" w:qFormat="1"/>
+    <w:lsdException w:name="heading 2" w:semiHidden="1" w:uiPriority="9" w:unhideWhenUsed="1" w:qFormat="1"/>
+    <w:lsdException w:name="heading 3" w:semiHidden="1" w:uiPriority="9" w:unhideWhenUsed="1" w:qFormat="1"/>
+    <w:lsdException w:name="heading 4" w:semiHidden="1" w:uiPriority="9" w:unhideWhenUsed="1" w:qFormat="1"/>
+    <w:lsdException w:name="heading 5" w:semiHidden="1" w:uiPriority="9" w:unhideWhenUsed="1" w:qFormat="1"/>
+    <w:lsdException w:name="heading 6" w:semiHidden="1" w:uiPriority="9" w:unhideWhenUsed="1" w:qFormat="1"/>
+    <w:lsdException w:name="heading 7" w:semiHidden="1" w:uiPriority="9" w:unhideWhenUsed="1" w:qFormat="1"/>
+    <w:lsdException w:name="heading 8" w:semiHidden="1" w:uiPriority="9" w:unhideWhenUsed="1" w:qFormat="1"/>
+    <w:lsdException w:name="heading 9" w:semiHidden="1" w:uiPriority="9" w:unhideWhenUsed="1" w:qFormat="1"/>
     <w:lsdException w:name="index 1" w:semiHidden="1" w:unhideWhenUsed="1"/>
     <w:lsdException w:name="index 2" w:semiHidden="1" w:unhideWhenUsed="1"/>
     <w:lsdException w:name="index 3" w:semiHidden="1" w:unhideWhenUsed="1"/>
@@ -7979,22 +8000,22 @@
     <w:lsdException w:name="index 7" w:semiHidden="1" w:unhideWhenUsed="1"/>
     <w:lsdException w:name="index 8" w:semiHidden="1" w:unhideWhenUsed="1"/>
     <w:lsdException w:name="index 9" w:semiHidden="1" w:unhideWhenUsed="1"/>
-    <w:lsdException w:name="toc 1" w:uiPriority="39" w:semiHidden="1" w:unhideWhenUsed="1"/>
-    <w:lsdException w:name="toc 2" w:uiPriority="39" w:semiHidden="1" w:unhideWhenUsed="1"/>
-    <w:lsdException w:name="toc 3" w:uiPriority="39" w:semiHidden="1" w:unhideWhenUsed="1"/>
-    <w:lsdException w:name="toc 4" w:uiPriority="39" w:semiHidden="1" w:unhideWhenUsed="1"/>
-    <w:lsdException w:name="toc 5" w:uiPriority="39" w:semiHidden="1" w:unhideWhenUsed="1"/>
-    <w:lsdException w:name="toc 6" w:uiPriority="39" w:semiHidden="1" w:unhideWhenUsed="1"/>
-    <w:lsdException w:name="toc 7" w:uiPriority="39" w:semiHidden="1" w:unhideWhenUsed="1"/>
-    <w:lsdException w:name="toc 8" w:uiPriority="39" w:semiHidden="1" w:unhideWhenUsed="1"/>
-    <w:lsdException w:name="toc 9" w:uiPriority="39" w:semiHidden="1" w:unhideWhenUsed="1"/>
+    <w:lsdException w:name="toc 1" w:semiHidden="1" w:uiPriority="39" w:unhideWhenUsed="1"/>
+    <w:lsdException w:name="toc 2" w:semiHidden="1" w:uiPriority="39" w:unhideWhenUsed="1"/>
+    <w:lsdException w:name="toc 3" w:semiHidden="1" w:uiPriority="39" w:unhideWhenUsed="1"/>
+    <w:lsdException w:name="toc 4" w:semiHidden="1" w:uiPriority="39" w:unhideWhenUsed="1"/>
+    <w:lsdException w:name="toc 5" w:semiHidden="1" w:uiPriority="39" w:unhideWhenUsed="1"/>
+    <w:lsdException w:name="toc 6" w:semiHidden="1" w:uiPriority="39" w:unhideWhenUsed="1"/>
+    <w:lsdException w:name="toc 7" w:semiHidden="1" w:uiPriority="39" w:unhideWhenUsed="1"/>
+    <w:lsdException w:name="toc 8" w:semiHidden="1" w:uiPriority="39" w:unhideWhenUsed="1"/>
+    <w:lsdException w:name="toc 9" w:semiHidden="1" w:uiPriority="39" w:unhideWhenUsed="1"/>
     <w:lsdException w:name="Normal Indent" w:semiHidden="1" w:unhideWhenUsed="1"/>
     <w:lsdException w:name="footnote text" w:semiHidden="1" w:unhideWhenUsed="1"/>
     <w:lsdException w:name="annotation text" w:semiHidden="1" w:unhideWhenUsed="1"/>
     <w:lsdException w:name="header" w:semiHidden="1" w:unhideWhenUsed="1"/>
     <w:lsdException w:name="footer" w:semiHidden="1" w:unhideWhenUsed="1"/>
     <w:lsdException w:name="index heading" w:semiHidden="1" w:unhideWhenUsed="1"/>
-    <w:lsdException w:name="caption" w:uiPriority="35" w:semiHidden="1" w:unhideWhenUsed="1" w:qFormat="1"/>
+    <w:lsdException w:name="caption" w:semiHidden="1" w:uiPriority="35" w:unhideWhenUsed="1" w:qFormat="1"/>
     <w:lsdException w:name="table of figures" w:semiHidden="1" w:unhideWhenUsed="1"/>
     <w:lsdException w:name="envelope address" w:semiHidden="1" w:unhideWhenUsed="1"/>
     <w:lsdException w:name="envelope return" w:semiHidden="1" w:unhideWhenUsed="1"/>
@@ -8025,7 +8046,7 @@
     <w:lsdException w:name="Title" w:uiPriority="10" w:qFormat="1"/>
     <w:lsdException w:name="Closing" w:semiHidden="1" w:unhideWhenUsed="1"/>
     <w:lsdException w:name="Signature" w:semiHidden="1" w:unhideWhenUsed="1"/>
-    <w:lsdException w:name="Default Paragraph Font" w:uiPriority="1" w:semiHidden="1" w:unhideWhenUsed="1"/>
+    <w:lsdException w:name="Default Paragraph Font" w:semiHidden="1" w:uiPriority="1" w:unhideWhenUsed="1"/>
     <w:lsdException w:name="Body Text" w:semiHidden="1" w:unhideWhenUsed="1"/>
     <w:lsdException w:name="Body Text Indent" w:semiHidden="1" w:unhideWhenUsed="1"/>
     <w:lsdException w:name="List Continue" w:semiHidden="1" w:unhideWhenUsed="1"/>
@@ -8225,8 +8246,8 @@
     <w:lsdException w:name="Subtle Reference" w:uiPriority="31" w:qFormat="1"/>
     <w:lsdException w:name="Intense Reference" w:uiPriority="32" w:qFormat="1"/>
     <w:lsdException w:name="Book Title" w:uiPriority="33" w:qFormat="1"/>
-    <w:lsdException w:name="Bibliography" w:uiPriority="37" w:semiHidden="1" w:unhideWhenUsed="1"/>
-    <w:lsdException w:name="TOC Heading" w:uiPriority="39" w:semiHidden="1" w:unhideWhenUsed="1" w:qFormat="1"/>
+    <w:lsdException w:name="Bibliography" w:semiHidden="1" w:uiPriority="37" w:unhideWhenUsed="1"/>
+    <w:lsdException w:name="TOC Heading" w:semiHidden="1" w:uiPriority="39" w:unhideWhenUsed="1" w:qFormat="1"/>
     <w:lsdException w:name="Plain Table 1" w:uiPriority="41"/>
     <w:lsdException w:name="Plain Table 2" w:uiPriority="42"/>
     <w:lsdException w:name="Plain Table 3" w:uiPriority="43"/>
@@ -8337,7 +8358,7 @@
     <w:lsdException w:name="Unresolved Mention" w:semiHidden="1" w:unhideWhenUsed="1"/>
     <w:lsdException w:name="Smart Link" w:semiHidden="1" w:unhideWhenUsed="1"/>
   </w:latentStyles>
-  <w:style w:type="paragraph" w:styleId="Normal" w:default="1">
+  <w:style w:type="paragraph" w:default="1" w:styleId="Normal">
     <w:name w:val="Normal"/>
     <w:qFormat/>
     <w:rsid w:val="00B51DED"/>
@@ -8345,7 +8366,7 @@
       <w:spacing w:after="200" w:line="288" w:lineRule="auto"/>
     </w:pPr>
     <w:rPr>
-      <w:rFonts w:ascii="Bell MT" w:hAnsi="Bell MT" w:cs="Arial" w:eastAsiaTheme="minorEastAsia"/>
+      <w:rFonts w:ascii="Bell MT" w:eastAsiaTheme="minorEastAsia" w:hAnsi="Bell MT" w:cs="Arial"/>
       <w:color w:val="000000" w:themeColor="text1"/>
       <w:sz w:val="24"/>
       <w:szCs w:val="26"/>
@@ -8366,18 +8387,19 @@
       <w:outlineLvl w:val="0"/>
     </w:pPr>
     <w:rPr>
-      <w:rFonts w:asciiTheme="majorHAnsi" w:hAnsiTheme="majorHAnsi" w:eastAsiaTheme="majorEastAsia" w:cstheme="majorBidi"/>
+      <w:rFonts w:asciiTheme="majorHAnsi" w:eastAsiaTheme="majorEastAsia" w:hAnsiTheme="majorHAnsi" w:cstheme="majorBidi"/>
       <w:color w:val="2F5496" w:themeColor="accent1" w:themeShade="BF"/>
       <w:sz w:val="32"/>
       <w:szCs w:val="32"/>
     </w:rPr>
   </w:style>
-  <w:style w:type="character" w:styleId="DefaultParagraphFont" w:default="1">
+  <w:style w:type="character" w:default="1" w:styleId="DefaultParagraphFont">
     <w:name w:val="Default Paragraph Font"/>
     <w:uiPriority w:val="1"/>
+    <w:semiHidden/>
     <w:unhideWhenUsed/>
   </w:style>
-  <w:style w:type="table" w:styleId="TableNormal" w:default="1">
+  <w:style w:type="table" w:default="1" w:styleId="TableNormal">
     <w:name w:val="Normal Table"/>
     <w:uiPriority w:val="99"/>
     <w:semiHidden/>
@@ -8392,7 +8414,7 @@
       </w:tblCellMar>
     </w:tblPr>
   </w:style>
-  <w:style w:type="numbering" w:styleId="NoList" w:default="1">
+  <w:style w:type="numbering" w:default="1" w:styleId="NoList">
     <w:name w:val="No List"/>
     <w:uiPriority w:val="99"/>
     <w:semiHidden/>
@@ -8413,19 +8435,19 @@
       <w:spacing w:line="240" w:lineRule="auto"/>
     </w:pPr>
     <w:rPr>
-      <w:rFonts w:asciiTheme="majorHAnsi" w:hAnsiTheme="majorHAnsi" w:eastAsiaTheme="majorEastAsia" w:cstheme="majorBidi"/>
+      <w:rFonts w:asciiTheme="majorHAnsi" w:eastAsiaTheme="majorEastAsia" w:hAnsiTheme="majorHAnsi" w:cstheme="majorBidi"/>
       <w:sz w:val="30"/>
       <w:szCs w:val="30"/>
     </w:rPr>
   </w:style>
-  <w:style w:type="character" w:styleId="SubtitleChar" w:customStyle="1">
+  <w:style w:type="character" w:customStyle="1" w:styleId="SubtitleChar">
     <w:name w:val="Subtitle Char"/>
     <w:basedOn w:val="DefaultParagraphFont"/>
     <w:link w:val="Subtitle"/>
     <w:uiPriority w:val="11"/>
     <w:rsid w:val="00B51DED"/>
     <w:rPr>
-      <w:rFonts w:asciiTheme="majorHAnsi" w:hAnsiTheme="majorHAnsi" w:eastAsiaTheme="majorEastAsia" w:cstheme="majorBidi"/>
+      <w:rFonts w:asciiTheme="majorHAnsi" w:eastAsiaTheme="majorEastAsia" w:hAnsiTheme="majorHAnsi" w:cstheme="majorBidi"/>
       <w:color w:val="000000" w:themeColor="text1"/>
       <w:sz w:val="30"/>
       <w:szCs w:val="30"/>
@@ -8440,7 +8462,7 @@
       <w:spacing w:after="0" w:line="240" w:lineRule="auto"/>
     </w:pPr>
     <w:rPr>
-      <w:rFonts w:ascii="Bell MT" w:hAnsi="Bell MT" w:cs="Arial" w:eastAsiaTheme="minorEastAsia"/>
+      <w:rFonts w:ascii="Bell MT" w:eastAsiaTheme="minorEastAsia" w:hAnsi="Bell MT" w:cs="Arial"/>
       <w:color w:val="000000" w:themeColor="text1"/>
       <w:sz w:val="24"/>
       <w:szCs w:val="26"/>
@@ -8467,12 +8489,12 @@
     </w:pPr>
     <w:tblPr>
       <w:tblBorders>
-        <w:top w:val="single" w:color="auto" w:sz="4" w:space="0"/>
-        <w:left w:val="single" w:color="auto" w:sz="4" w:space="0"/>
-        <w:bottom w:val="single" w:color="auto" w:sz="4" w:space="0"/>
-        <w:right w:val="single" w:color="auto" w:sz="4" w:space="0"/>
-        <w:insideH w:val="single" w:color="auto" w:sz="4" w:space="0"/>
-        <w:insideV w:val="single" w:color="auto" w:sz="4" w:space="0"/>
+        <w:top w:val="single" w:sz="4" w:space="0" w:color="auto"/>
+        <w:left w:val="single" w:sz="4" w:space="0" w:color="auto"/>
+        <w:bottom w:val="single" w:sz="4" w:space="0" w:color="auto"/>
+        <w:right w:val="single" w:sz="4" w:space="0" w:color="auto"/>
+        <w:insideH w:val="single" w:sz="4" w:space="0" w:color="auto"/>
+        <w:insideV w:val="single" w:sz="4" w:space="0" w:color="auto"/>
       </w:tblBorders>
     </w:tblPr>
   </w:style>
@@ -8499,14 +8521,14 @@
       <w:shd w:val="clear" w:color="auto" w:fill="E1DFDD"/>
     </w:rPr>
   </w:style>
-  <w:style w:type="character" w:styleId="Heading1Char" w:customStyle="1">
+  <w:style w:type="character" w:customStyle="1" w:styleId="Heading1Char">
     <w:name w:val="Heading 1 Char"/>
     <w:basedOn w:val="DefaultParagraphFont"/>
     <w:link w:val="Heading1"/>
     <w:uiPriority w:val="9"/>
     <w:rsid w:val="008A30D0"/>
     <w:rPr>
-      <w:rFonts w:asciiTheme="majorHAnsi" w:hAnsiTheme="majorHAnsi" w:eastAsiaTheme="majorEastAsia" w:cstheme="majorBidi"/>
+      <w:rFonts w:asciiTheme="majorHAnsi" w:eastAsiaTheme="majorEastAsia" w:hAnsiTheme="majorHAnsi" w:cstheme="majorBidi"/>
       <w:color w:val="2F5496" w:themeColor="accent1" w:themeShade="BF"/>
       <w:sz w:val="32"/>
       <w:szCs w:val="32"/>
@@ -8535,45 +8557,12 @@
       <w:spacing w:before="100" w:beforeAutospacing="1" w:after="100" w:afterAutospacing="1" w:line="240" w:lineRule="auto"/>
     </w:pPr>
     <w:rPr>
-      <w:rFonts w:ascii="Times New Roman" w:hAnsi="Times New Roman" w:eastAsia="Times New Roman" w:cs="Times New Roman"/>
+      <w:rFonts w:ascii="Times New Roman" w:eastAsia="Times New Roman" w:hAnsi="Times New Roman" w:cs="Times New Roman"/>
       <w:color w:val="auto"/>
       <w:szCs w:val="24"/>
     </w:rPr>
   </w:style>
 </w:styles>
-</file>
-
-<file path=word/glossary/document.xml><?xml version="1.0" encoding="utf-8"?>
-<w:glossaryDocument xmlns:w14="http://schemas.microsoft.com/office/word/2010/wordml" xmlns:w="http://schemas.openxmlformats.org/wordprocessingml/2006/main">
-  <w:docParts>
-    <w:docPart>
-      <w:docPartPr>
-        <w:name w:val="DefaultPlaceholder_1081868574"/>
-        <w:category>
-          <w:name w:val="General"/>
-          <w:gallery w:val="placeholder"/>
-        </w:category>
-        <w:types>
-          <w:type w:val="bbPlcHdr"/>
-        </w:types>
-        <w:behaviors>
-          <w:behavior w:val="content"/>
-        </w:behaviors>
-        <w:guid w:val="{0abf8ce0-a6fa-4d4c-91aa-f09ee5200433}"/>
-      </w:docPartPr>
-      <w:docPartBody>
-        <w:p>
-          <w:r>
-            <w:rPr>
-              <w:rStyle w:val="PlaceholderText"/>
-            </w:rPr>
-            <w:t/>
-          </w:r>
-        </w:p>
-      </w:docPartBody>
-    </w:docPart>
-  </w:docParts>
-</w:glossaryDocument>
 </file>
 
 <file path=word/theme/theme1.xml><?xml version="1.0" encoding="utf-8"?>

</xml_diff>

<commit_message>
Added map page images to dd
</commit_message>
<xml_diff>
--- a/docs/Design Document.docx
+++ b/docs/Design Document.docx
@@ -3985,18 +3985,18 @@
           <w:szCs w:val="28"/>
         </w:rPr>
         <w:drawing>
-          <wp:anchor distT="0" distB="0" distL="114300" distR="114300" simplePos="0" relativeHeight="251674624" behindDoc="0" locked="0" layoutInCell="1" allowOverlap="1" wp14:anchorId="7F439ADA" wp14:editId="0CE07B92">
+          <wp:anchor distT="0" distB="0" distL="114300" distR="114300" simplePos="0" relativeHeight="251676672" behindDoc="0" locked="0" layoutInCell="1" allowOverlap="1" wp14:anchorId="45F7A188" wp14:editId="56A7DE05">
             <wp:simplePos x="0" y="0"/>
             <wp:positionH relativeFrom="margin">
-              <wp:posOffset>387706</wp:posOffset>
+              <wp:posOffset>3183255</wp:posOffset>
             </wp:positionH>
             <wp:positionV relativeFrom="paragraph">
-              <wp:posOffset>321640</wp:posOffset>
+              <wp:posOffset>462280</wp:posOffset>
             </wp:positionV>
-            <wp:extent cx="1960245" cy="3988435"/>
-            <wp:effectExtent l="0" t="0" r="1905" b="0"/>
+            <wp:extent cx="2630805" cy="4951095"/>
+            <wp:effectExtent l="0" t="0" r="0" b="0"/>
             <wp:wrapTopAndBottom/>
-            <wp:docPr id="11" name="Picture 11" descr="Graphical user interface, application&#10;&#10;Description automatically generated"/>
+            <wp:docPr id="12" name="Picture 12"/>
             <wp:cNvGraphicFramePr>
               <a:graphicFrameLocks xmlns:a="http://schemas.openxmlformats.org/drawingml/2006/main" noChangeAspect="1"/>
             </wp:cNvGraphicFramePr>
@@ -4004,7 +4004,7 @@
               <a:graphicData uri="http://schemas.openxmlformats.org/drawingml/2006/picture">
                 <pic:pic xmlns:pic="http://schemas.openxmlformats.org/drawingml/2006/picture">
                   <pic:nvPicPr>
-                    <pic:cNvPr id="11" name="Picture 11" descr="Graphical user interface, application&#10;&#10;Description automatically generated"/>
+                    <pic:cNvPr id="12" name="Picture 12"/>
                     <pic:cNvPicPr>
                       <a:picLocks noChangeAspect="1" noChangeArrowheads="1"/>
                     </pic:cNvPicPr>
@@ -4017,7 +4017,6 @@
                         </a:ext>
                       </a:extLst>
                     </a:blip>
-                    <a:srcRect/>
                     <a:stretch>
                       <a:fillRect/>
                     </a:stretch>
@@ -4025,7 +4024,7 @@
                   <pic:spPr bwMode="auto">
                     <a:xfrm>
                       <a:off x="0" y="0"/>
-                      <a:ext cx="1960245" cy="3988435"/>
+                      <a:ext cx="2630805" cy="4951095"/>
                     </a:xfrm>
                     <a:prstGeom prst="rect">
                       <a:avLst/>
@@ -4038,6 +4037,12 @@
                 </pic:pic>
               </a:graphicData>
             </a:graphic>
+            <wp14:sizeRelH relativeFrom="margin">
+              <wp14:pctWidth>0</wp14:pctWidth>
+            </wp14:sizeRelH>
+            <wp14:sizeRelV relativeFrom="margin">
+              <wp14:pctHeight>0</wp14:pctHeight>
+            </wp14:sizeRelV>
           </wp:anchor>
         </w:drawing>
       </w:r>
@@ -4048,18 +4053,18 @@
           <w:szCs w:val="28"/>
         </w:rPr>
         <w:drawing>
-          <wp:anchor distT="0" distB="0" distL="114300" distR="114300" simplePos="0" relativeHeight="251676672" behindDoc="0" locked="0" layoutInCell="1" allowOverlap="1" wp14:anchorId="45F7A188" wp14:editId="01BEB995">
+          <wp:anchor distT="0" distB="0" distL="114300" distR="114300" simplePos="0" relativeHeight="251674624" behindDoc="0" locked="0" layoutInCell="1" allowOverlap="1" wp14:anchorId="7F439ADA" wp14:editId="5AE2E3B1">
             <wp:simplePos x="0" y="0"/>
             <wp:positionH relativeFrom="margin">
-              <wp:posOffset>3789324</wp:posOffset>
+              <wp:posOffset>384175</wp:posOffset>
             </wp:positionH>
             <wp:positionV relativeFrom="paragraph">
-              <wp:posOffset>350952</wp:posOffset>
+              <wp:posOffset>462280</wp:posOffset>
             </wp:positionV>
-            <wp:extent cx="1960245" cy="3988435"/>
-            <wp:effectExtent l="0" t="0" r="1905" b="0"/>
+            <wp:extent cx="2631440" cy="4951095"/>
+            <wp:effectExtent l="0" t="0" r="0" b="0"/>
             <wp:wrapTopAndBottom/>
-            <wp:docPr id="12" name="Picture 12" descr="Graphical user interface, application&#10;&#10;Description automatically generated"/>
+            <wp:docPr id="11" name="Picture 11"/>
             <wp:cNvGraphicFramePr>
               <a:graphicFrameLocks xmlns:a="http://schemas.openxmlformats.org/drawingml/2006/main" noChangeAspect="1"/>
             </wp:cNvGraphicFramePr>
@@ -4067,20 +4072,19 @@
               <a:graphicData uri="http://schemas.openxmlformats.org/drawingml/2006/picture">
                 <pic:pic xmlns:pic="http://schemas.openxmlformats.org/drawingml/2006/picture">
                   <pic:nvPicPr>
-                    <pic:cNvPr id="11" name="Picture 11" descr="Graphical user interface, application&#10;&#10;Description automatically generated"/>
+                    <pic:cNvPr id="11" name="Picture 11"/>
                     <pic:cNvPicPr>
                       <a:picLocks noChangeAspect="1" noChangeArrowheads="1"/>
                     </pic:cNvPicPr>
                   </pic:nvPicPr>
                   <pic:blipFill>
-                    <a:blip r:embed="rId9">
+                    <a:blip r:embed="rId10">
                       <a:extLst>
                         <a:ext uri="{28A0092B-C50C-407E-A947-70E740481C1C}">
                           <a14:useLocalDpi xmlns:a14="http://schemas.microsoft.com/office/drawing/2010/main" val="0"/>
                         </a:ext>
                       </a:extLst>
                     </a:blip>
-                    <a:srcRect/>
                     <a:stretch>
                       <a:fillRect/>
                     </a:stretch>
@@ -4088,7 +4092,7 @@
                   <pic:spPr bwMode="auto">
                     <a:xfrm>
                       <a:off x="0" y="0"/>
-                      <a:ext cx="1960245" cy="3988435"/>
+                      <a:ext cx="2631440" cy="4951095"/>
                     </a:xfrm>
                     <a:prstGeom prst="rect">
                       <a:avLst/>
@@ -4101,6 +4105,12 @@
                 </pic:pic>
               </a:graphicData>
             </a:graphic>
+            <wp14:sizeRelH relativeFrom="margin">
+              <wp14:pctWidth>0</wp14:pctWidth>
+            </wp14:sizeRelH>
+            <wp14:sizeRelV relativeFrom="margin">
+              <wp14:pctHeight>0</wp14:pctHeight>
+            </wp14:sizeRelV>
           </wp:anchor>
         </w:drawing>
       </w:r>
@@ -4185,7 +4195,7 @@
                     </pic:cNvPicPr>
                   </pic:nvPicPr>
                   <pic:blipFill>
-                    <a:blip r:embed="rId10">
+                    <a:blip r:embed="rId11">
                       <a:extLst>
                         <a:ext uri="{28A0092B-C50C-407E-A947-70E740481C1C}">
                           <a14:useLocalDpi xmlns:a14="http://schemas.microsoft.com/office/drawing/2010/main" val="0"/>
@@ -4302,7 +4312,7 @@
                     </pic:cNvPicPr>
                   </pic:nvPicPr>
                   <pic:blipFill>
-                    <a:blip r:embed="rId11">
+                    <a:blip r:embed="rId12">
                       <a:extLst>
                         <a:ext uri="{28A0092B-C50C-407E-A947-70E740481C1C}">
                           <a14:useLocalDpi xmlns:a14="http://schemas.microsoft.com/office/drawing/2010/main" val="0"/>
@@ -4511,7 +4521,7 @@
                     <pic:cNvPicPr/>
                   </pic:nvPicPr>
                   <pic:blipFill>
-                    <a:blip r:embed="rId12">
+                    <a:blip r:embed="rId13">
                       <a:extLst>
                         <a:ext uri="{28A0092B-C50C-407E-A947-70E740481C1C}">
                           <a14:useLocalDpi xmlns:a14="http://schemas.microsoft.com/office/drawing/2010/main" val="0"/>
@@ -4559,7 +4569,7 @@
                     <pic:cNvPicPr/>
                   </pic:nvPicPr>
                   <pic:blipFill>
-                    <a:blip r:embed="rId13">
+                    <a:blip r:embed="rId14">
                       <a:extLst>
                         <a:ext uri="{28A0092B-C50C-407E-A947-70E740481C1C}">
                           <a14:useLocalDpi xmlns:a14="http://schemas.microsoft.com/office/drawing/2010/main" val="0"/>
@@ -4682,7 +4692,7 @@
                     <pic:cNvPicPr/>
                   </pic:nvPicPr>
                   <pic:blipFill>
-                    <a:blip r:embed="rId14">
+                    <a:blip r:embed="rId15">
                       <a:extLst>
                         <a:ext uri="{28A0092B-C50C-407E-A947-70E740481C1C}">
                           <a14:useLocalDpi xmlns:a14="http://schemas.microsoft.com/office/drawing/2010/main" val="0"/>
@@ -4797,7 +4807,7 @@
                     </pic:cNvPicPr>
                   </pic:nvPicPr>
                   <pic:blipFill>
-                    <a:blip r:embed="rId15">
+                    <a:blip r:embed="rId16">
                       <a:extLst>
                         <a:ext uri="{28A0092B-C50C-407E-A947-70E740481C1C}">
                           <a14:useLocalDpi xmlns:a14="http://schemas.microsoft.com/office/drawing/2010/main" val="0"/>
@@ -4845,7 +4855,7 @@
         </w:rPr>
         <w:t xml:space="preserve">With regards to the back-end we decided to use a document-oriented database with the help of Firebase’s </w:t>
       </w:r>
-      <w:hyperlink r:id="rId16" w:history="1">
+      <w:hyperlink r:id="rId17" w:history="1">
         <w:r>
           <w:rPr>
             <w:sz w:val="28"/>
@@ -5234,7 +5244,7 @@
                     </pic:cNvPicPr>
                   </pic:nvPicPr>
                   <pic:blipFill>
-                    <a:blip r:embed="rId17">
+                    <a:blip r:embed="rId18">
                       <a:extLst>
                         <a:ext uri="{28A0092B-C50C-407E-A947-70E740481C1C}">
                           <a14:useLocalDpi xmlns:a14="http://schemas.microsoft.com/office/drawing/2010/main" val="0"/>
@@ -6198,7 +6208,7 @@
                     </pic:cNvPicPr>
                   </pic:nvPicPr>
                   <pic:blipFill>
-                    <a:blip r:embed="rId18">
+                    <a:blip r:embed="rId19">
                       <a:extLst>
                         <a:ext uri="{28A0092B-C50C-407E-A947-70E740481C1C}">
                           <a14:useLocalDpi xmlns:a14="http://schemas.microsoft.com/office/drawing/2010/main" val="0"/>
@@ -6371,7 +6381,7 @@
                     </pic:cNvPicPr>
                   </pic:nvPicPr>
                   <pic:blipFill>
-                    <a:blip r:embed="rId19">
+                    <a:blip r:embed="rId20">
                       <a:extLst>
                         <a:ext uri="{28A0092B-C50C-407E-A947-70E740481C1C}">
                           <a14:useLocalDpi xmlns:a14="http://schemas.microsoft.com/office/drawing/2010/main" val="0"/>
@@ -6528,7 +6538,7 @@
                     </pic:cNvPicPr>
                   </pic:nvPicPr>
                   <pic:blipFill>
-                    <a:blip r:embed="rId20">
+                    <a:blip r:embed="rId21">
                       <a:extLst>
                         <a:ext uri="{28A0092B-C50C-407E-A947-70E740481C1C}">
                           <a14:useLocalDpi xmlns:a14="http://schemas.microsoft.com/office/drawing/2010/main" val="0"/>
@@ -6791,7 +6801,7 @@
                     </pic:cNvPicPr>
                   </pic:nvPicPr>
                   <pic:blipFill>
-                    <a:blip r:embed="rId21">
+                    <a:blip r:embed="rId22">
                       <a:extLst>
                         <a:ext uri="{28A0092B-C50C-407E-A947-70E740481C1C}">
                           <a14:useLocalDpi xmlns:a14="http://schemas.microsoft.com/office/drawing/2010/main" val="0"/>
@@ -6986,7 +6996,7 @@
                     </pic:cNvPicPr>
                   </pic:nvPicPr>
                   <pic:blipFill>
-                    <a:blip r:embed="rId22">
+                    <a:blip r:embed="rId23">
                       <a:extLst>
                         <a:ext uri="{28A0092B-C50C-407E-A947-70E740481C1C}">
                           <a14:useLocalDpi xmlns:a14="http://schemas.microsoft.com/office/drawing/2010/main" val="0"/>
@@ -7148,7 +7158,7 @@
                     </pic:cNvPicPr>
                   </pic:nvPicPr>
                   <pic:blipFill>
-                    <a:blip r:embed="rId23">
+                    <a:blip r:embed="rId24">
                       <a:extLst>
                         <a:ext uri="{28A0092B-C50C-407E-A947-70E740481C1C}">
                           <a14:useLocalDpi xmlns:a14="http://schemas.microsoft.com/office/drawing/2010/main" val="0"/>
@@ -7269,7 +7279,7 @@
                     </pic:cNvPicPr>
                   </pic:nvPicPr>
                   <pic:blipFill>
-                    <a:blip r:embed="rId24">
+                    <a:blip r:embed="rId25">
                       <a:extLst>
                         <a:ext uri="{28A0092B-C50C-407E-A947-70E740481C1C}">
                           <a14:useLocalDpi xmlns:a14="http://schemas.microsoft.com/office/drawing/2010/main" val="0"/>
@@ -7566,14 +7576,6 @@
           <w:szCs w:val="28"/>
         </w:rPr>
       </w:pPr>
-    </w:p>
-    <w:p>
-      <w:pPr>
-        <w:rPr>
-          <w:sz w:val="28"/>
-          <w:szCs w:val="28"/>
-        </w:rPr>
-      </w:pPr>
       <w:r>
         <w:rPr>
           <w:sz w:val="28"/>
@@ -7589,6 +7591,29 @@
           <w:szCs w:val="28"/>
         </w:rPr>
       </w:pPr>
+      <w:r>
+        <w:rPr>
+          <w:sz w:val="28"/>
+          <w:szCs w:val="28"/>
+        </w:rPr>
+        <w:t xml:space="preserve">The application is not particularly suited for unit testing as widget and integration tests already cover </w:t>
+      </w:r>
+      <w:proofErr w:type="gramStart"/>
+      <w:r>
+        <w:rPr>
+          <w:sz w:val="28"/>
+          <w:szCs w:val="28"/>
+        </w:rPr>
+        <w:t>the majority of</w:t>
+      </w:r>
+      <w:proofErr w:type="gramEnd"/>
+      <w:r>
+        <w:rPr>
+          <w:sz w:val="28"/>
+          <w:szCs w:val="28"/>
+        </w:rPr>
+        <w:t xml:space="preserve"> the logic.</w:t>
+      </w:r>
     </w:p>
     <w:p>
       <w:pPr>
@@ -8224,7 +8249,7 @@
         </w:rPr>
         <w:t xml:space="preserve">[1]: </w:t>
       </w:r>
-      <w:hyperlink r:id="rId25" w:anchor="page=213" w:history="1">
+      <w:hyperlink r:id="rId26" w:anchor="page=213" w:history="1">
         <w:r>
           <w:rPr>
             <w:rStyle w:val="Hyperlink"/>
@@ -8305,7 +8330,7 @@
         </w:rPr>
         <w:t xml:space="preserve"> </w:t>
       </w:r>
-      <w:hyperlink r:id="rId26" w:history="1">
+      <w:hyperlink r:id="rId27" w:history="1">
         <w:r>
           <w:rPr>
             <w:rStyle w:val="Hyperlink"/>

</xml_diff>

<commit_message>
Ho dimenticato di pushare stanotte
</commit_message>
<xml_diff>
--- a/docs/Design Document.docx
+++ b/docs/Design Document.docx
@@ -3345,7 +3345,14 @@
           <w:sz w:val="28"/>
           <w:szCs w:val="28"/>
         </w:rPr>
-        <w:t xml:space="preserve">it would be harder for them to </w:t>
+        <w:t>it would be harder for them to make a decision on which product they would like</w:t>
+      </w:r>
+      <w:r>
+        <w:rPr>
+          <w:sz w:val="28"/>
+          <w:szCs w:val="28"/>
+        </w:rPr>
+        <w:t xml:space="preserve"> to </w:t>
       </w:r>
       <w:proofErr w:type="gramStart"/>
       <w:r>
@@ -3353,31 +3360,17 @@
           <w:sz w:val="28"/>
           <w:szCs w:val="28"/>
         </w:rPr>
-        <w:t>make a decision</w:t>
+        <w:t>buy</w:t>
+      </w:r>
+      <w:r>
+        <w:rPr>
+          <w:sz w:val="28"/>
+          <w:szCs w:val="28"/>
+          <w:vertAlign w:val="superscript"/>
+        </w:rPr>
+        <w:t>[</w:t>
       </w:r>
       <w:proofErr w:type="gramEnd"/>
-      <w:r>
-        <w:rPr>
-          <w:sz w:val="28"/>
-          <w:szCs w:val="28"/>
-        </w:rPr>
-        <w:t xml:space="preserve"> on which product they would like</w:t>
-      </w:r>
-      <w:r>
-        <w:rPr>
-          <w:sz w:val="28"/>
-          <w:szCs w:val="28"/>
-        </w:rPr>
-        <w:t xml:space="preserve"> to buy</w:t>
-      </w:r>
-      <w:r>
-        <w:rPr>
-          <w:sz w:val="28"/>
-          <w:szCs w:val="28"/>
-          <w:vertAlign w:val="superscript"/>
-        </w:rPr>
-        <w:t>[</w:t>
-      </w:r>
       <w:r>
         <w:rPr>
           <w:sz w:val="28"/>
@@ -8998,6 +8991,807 @@
           </w:p>
         </w:tc>
       </w:tr>
+      <w:tr>
+        <w:tc>
+          <w:tcPr>
+            <w:tcW w:w="3349" w:type="dxa"/>
+            <w:tcBorders>
+              <w:top w:val="double" w:sz="4" w:space="0" w:color="auto"/>
+              <w:left w:val="double" w:sz="4" w:space="0" w:color="auto"/>
+              <w:bottom w:val="double" w:sz="4" w:space="0" w:color="auto"/>
+              <w:right w:val="double" w:sz="4" w:space="0" w:color="auto"/>
+            </w:tcBorders>
+            <w:shd w:val="clear" w:color="auto" w:fill="FFFFFF" w:themeFill="background1"/>
+          </w:tcPr>
+          <w:p>
+            <w:pPr>
+              <w:rPr>
+                <w:sz w:val="28"/>
+                <w:szCs w:val="28"/>
+              </w:rPr>
+            </w:pPr>
+            <w:proofErr w:type="spellStart"/>
+            <w:r>
+              <w:rPr>
+                <w:sz w:val="28"/>
+                <w:szCs w:val="28"/>
+              </w:rPr>
+              <w:t>ShoppingProduct’s</w:t>
+            </w:r>
+            <w:proofErr w:type="spellEnd"/>
+            <w:r>
+              <w:rPr>
+                <w:sz w:val="28"/>
+                <w:szCs w:val="28"/>
+              </w:rPr>
+              <w:t xml:space="preserve"> product variant</w:t>
+            </w:r>
+          </w:p>
+        </w:tc>
+        <w:tc>
+          <w:tcPr>
+            <w:tcW w:w="3350" w:type="dxa"/>
+            <w:tcBorders>
+              <w:top w:val="double" w:sz="4" w:space="0" w:color="auto"/>
+              <w:left w:val="double" w:sz="4" w:space="0" w:color="auto"/>
+              <w:bottom w:val="double" w:sz="4" w:space="0" w:color="auto"/>
+              <w:right w:val="double" w:sz="4" w:space="0" w:color="auto"/>
+            </w:tcBorders>
+            <w:shd w:val="clear" w:color="auto" w:fill="FFFFFF" w:themeFill="background1"/>
+          </w:tcPr>
+          <w:p>
+            <w:pPr>
+              <w:rPr>
+                <w:sz w:val="28"/>
+                <w:szCs w:val="28"/>
+              </w:rPr>
+            </w:pPr>
+            <w:r>
+              <w:rPr>
+                <w:sz w:val="28"/>
+                <w:szCs w:val="28"/>
+              </w:rPr>
+              <w:t xml:space="preserve">This test asserts that rendering a </w:t>
+            </w:r>
+            <w:proofErr w:type="spellStart"/>
+            <w:r>
+              <w:rPr>
+                <w:sz w:val="28"/>
+                <w:szCs w:val="28"/>
+              </w:rPr>
+              <w:t>ShoppingProduct</w:t>
+            </w:r>
+            <w:proofErr w:type="spellEnd"/>
+            <w:r>
+              <w:rPr>
+                <w:sz w:val="28"/>
+                <w:szCs w:val="28"/>
+              </w:rPr>
+              <w:t xml:space="preserve"> widget of the “product” variant </w:t>
+            </w:r>
+            <w:proofErr w:type="gramStart"/>
+            <w:r>
+              <w:rPr>
+                <w:sz w:val="28"/>
+                <w:szCs w:val="28"/>
+              </w:rPr>
+              <w:t>actually displays</w:t>
+            </w:r>
+            <w:proofErr w:type="gramEnd"/>
+            <w:r>
+              <w:rPr>
+                <w:sz w:val="28"/>
+                <w:szCs w:val="28"/>
+              </w:rPr>
+              <w:t xml:space="preserve"> the add/remove buttons</w:t>
+            </w:r>
+            <w:r>
+              <w:rPr>
+                <w:sz w:val="28"/>
+                <w:szCs w:val="28"/>
+              </w:rPr>
+              <w:t>.</w:t>
+            </w:r>
+          </w:p>
+        </w:tc>
+        <w:tc>
+          <w:tcPr>
+            <w:tcW w:w="3351" w:type="dxa"/>
+            <w:tcBorders>
+              <w:top w:val="double" w:sz="4" w:space="0" w:color="auto"/>
+              <w:left w:val="double" w:sz="4" w:space="0" w:color="auto"/>
+              <w:bottom w:val="double" w:sz="4" w:space="0" w:color="auto"/>
+              <w:right w:val="double" w:sz="4" w:space="0" w:color="auto"/>
+            </w:tcBorders>
+            <w:shd w:val="clear" w:color="auto" w:fill="FFFFFF" w:themeFill="background1"/>
+          </w:tcPr>
+          <w:p>
+            <w:pPr>
+              <w:rPr>
+                <w:sz w:val="28"/>
+                <w:szCs w:val="28"/>
+              </w:rPr>
+            </w:pPr>
+            <w:r>
+              <w:rPr>
+                <w:sz w:val="28"/>
+                <w:szCs w:val="28"/>
+              </w:rPr>
+              <w:t>The widget is assigned a mock product for testing.</w:t>
+            </w:r>
+          </w:p>
+        </w:tc>
+      </w:tr>
+      <w:tr>
+        <w:tc>
+          <w:tcPr>
+            <w:tcW w:w="3349" w:type="dxa"/>
+            <w:tcBorders>
+              <w:top w:val="double" w:sz="4" w:space="0" w:color="auto"/>
+              <w:left w:val="double" w:sz="4" w:space="0" w:color="auto"/>
+              <w:bottom w:val="double" w:sz="4" w:space="0" w:color="auto"/>
+              <w:right w:val="double" w:sz="4" w:space="0" w:color="auto"/>
+            </w:tcBorders>
+            <w:shd w:val="clear" w:color="auto" w:fill="FFFFFF" w:themeFill="background1"/>
+          </w:tcPr>
+          <w:p>
+            <w:pPr>
+              <w:rPr>
+                <w:sz w:val="28"/>
+                <w:szCs w:val="28"/>
+              </w:rPr>
+            </w:pPr>
+            <w:proofErr w:type="spellStart"/>
+            <w:r>
+              <w:rPr>
+                <w:sz w:val="28"/>
+                <w:szCs w:val="28"/>
+              </w:rPr>
+              <w:t>ShoppingProduct’s</w:t>
+            </w:r>
+            <w:proofErr w:type="spellEnd"/>
+            <w:r>
+              <w:rPr>
+                <w:sz w:val="28"/>
+                <w:szCs w:val="28"/>
+              </w:rPr>
+              <w:t xml:space="preserve"> </w:t>
+            </w:r>
+            <w:r>
+              <w:rPr>
+                <w:sz w:val="28"/>
+                <w:szCs w:val="28"/>
+              </w:rPr>
+              <w:t>favorites</w:t>
+            </w:r>
+            <w:r>
+              <w:rPr>
+                <w:sz w:val="28"/>
+                <w:szCs w:val="28"/>
+              </w:rPr>
+              <w:t xml:space="preserve"> variant</w:t>
+            </w:r>
+          </w:p>
+        </w:tc>
+        <w:tc>
+          <w:tcPr>
+            <w:tcW w:w="3350" w:type="dxa"/>
+            <w:tcBorders>
+              <w:top w:val="double" w:sz="4" w:space="0" w:color="auto"/>
+              <w:left w:val="double" w:sz="4" w:space="0" w:color="auto"/>
+              <w:bottom w:val="double" w:sz="4" w:space="0" w:color="auto"/>
+              <w:right w:val="double" w:sz="4" w:space="0" w:color="auto"/>
+            </w:tcBorders>
+            <w:shd w:val="clear" w:color="auto" w:fill="FFFFFF" w:themeFill="background1"/>
+          </w:tcPr>
+          <w:p>
+            <w:pPr>
+              <w:rPr>
+                <w:sz w:val="28"/>
+                <w:szCs w:val="28"/>
+              </w:rPr>
+            </w:pPr>
+            <w:r>
+              <w:rPr>
+                <w:sz w:val="28"/>
+                <w:szCs w:val="28"/>
+              </w:rPr>
+              <w:t xml:space="preserve">This test asserts that rendering a </w:t>
+            </w:r>
+            <w:proofErr w:type="spellStart"/>
+            <w:r>
+              <w:rPr>
+                <w:sz w:val="28"/>
+                <w:szCs w:val="28"/>
+              </w:rPr>
+              <w:t>ShoppingProduct</w:t>
+            </w:r>
+            <w:proofErr w:type="spellEnd"/>
+            <w:r>
+              <w:rPr>
+                <w:sz w:val="28"/>
+                <w:szCs w:val="28"/>
+              </w:rPr>
+              <w:t xml:space="preserve"> widget of the “</w:t>
+            </w:r>
+            <w:r>
+              <w:rPr>
+                <w:sz w:val="28"/>
+                <w:szCs w:val="28"/>
+              </w:rPr>
+              <w:t>favorites</w:t>
+            </w:r>
+            <w:r>
+              <w:rPr>
+                <w:sz w:val="28"/>
+                <w:szCs w:val="28"/>
+              </w:rPr>
+              <w:t xml:space="preserve">” variant </w:t>
+            </w:r>
+            <w:proofErr w:type="gramStart"/>
+            <w:r>
+              <w:rPr>
+                <w:sz w:val="28"/>
+                <w:szCs w:val="28"/>
+              </w:rPr>
+              <w:t>actually displays</w:t>
+            </w:r>
+            <w:proofErr w:type="gramEnd"/>
+            <w:r>
+              <w:rPr>
+                <w:sz w:val="28"/>
+                <w:szCs w:val="28"/>
+              </w:rPr>
+              <w:t xml:space="preserve"> the </w:t>
+            </w:r>
+            <w:r>
+              <w:rPr>
+                <w:sz w:val="28"/>
+                <w:szCs w:val="28"/>
+              </w:rPr>
+              <w:t>favorite and add to cart buttons.</w:t>
+            </w:r>
+          </w:p>
+        </w:tc>
+        <w:tc>
+          <w:tcPr>
+            <w:tcW w:w="3351" w:type="dxa"/>
+            <w:tcBorders>
+              <w:top w:val="double" w:sz="4" w:space="0" w:color="auto"/>
+              <w:left w:val="double" w:sz="4" w:space="0" w:color="auto"/>
+              <w:bottom w:val="double" w:sz="4" w:space="0" w:color="auto"/>
+              <w:right w:val="double" w:sz="4" w:space="0" w:color="auto"/>
+            </w:tcBorders>
+            <w:shd w:val="clear" w:color="auto" w:fill="FFFFFF" w:themeFill="background1"/>
+          </w:tcPr>
+          <w:p>
+            <w:pPr>
+              <w:rPr>
+                <w:sz w:val="28"/>
+                <w:szCs w:val="28"/>
+              </w:rPr>
+            </w:pPr>
+            <w:r>
+              <w:rPr>
+                <w:sz w:val="28"/>
+                <w:szCs w:val="28"/>
+              </w:rPr>
+              <w:t>The widget is assigned a mock product for testing.</w:t>
+            </w:r>
+          </w:p>
+        </w:tc>
+      </w:tr>
+      <w:tr>
+        <w:tc>
+          <w:tcPr>
+            <w:tcW w:w="3349" w:type="dxa"/>
+            <w:tcBorders>
+              <w:top w:val="double" w:sz="4" w:space="0" w:color="auto"/>
+              <w:left w:val="double" w:sz="4" w:space="0" w:color="auto"/>
+              <w:bottom w:val="double" w:sz="4" w:space="0" w:color="auto"/>
+              <w:right w:val="double" w:sz="4" w:space="0" w:color="auto"/>
+            </w:tcBorders>
+            <w:shd w:val="clear" w:color="auto" w:fill="FFFFFF" w:themeFill="background1"/>
+          </w:tcPr>
+          <w:p>
+            <w:pPr>
+              <w:rPr>
+                <w:sz w:val="28"/>
+                <w:szCs w:val="28"/>
+              </w:rPr>
+            </w:pPr>
+            <w:proofErr w:type="spellStart"/>
+            <w:r>
+              <w:rPr>
+                <w:sz w:val="28"/>
+                <w:szCs w:val="28"/>
+              </w:rPr>
+              <w:t>ShoppingProduct’s</w:t>
+            </w:r>
+            <w:proofErr w:type="spellEnd"/>
+            <w:r>
+              <w:rPr>
+                <w:sz w:val="28"/>
+                <w:szCs w:val="28"/>
+              </w:rPr>
+              <w:t xml:space="preserve"> </w:t>
+            </w:r>
+            <w:r>
+              <w:rPr>
+                <w:sz w:val="28"/>
+                <w:szCs w:val="28"/>
+              </w:rPr>
+              <w:t>history</w:t>
+            </w:r>
+            <w:r>
+              <w:rPr>
+                <w:sz w:val="28"/>
+                <w:szCs w:val="28"/>
+              </w:rPr>
+              <w:t xml:space="preserve"> variant</w:t>
+            </w:r>
+          </w:p>
+        </w:tc>
+        <w:tc>
+          <w:tcPr>
+            <w:tcW w:w="3350" w:type="dxa"/>
+            <w:tcBorders>
+              <w:top w:val="double" w:sz="4" w:space="0" w:color="auto"/>
+              <w:left w:val="double" w:sz="4" w:space="0" w:color="auto"/>
+              <w:bottom w:val="double" w:sz="4" w:space="0" w:color="auto"/>
+              <w:right w:val="double" w:sz="4" w:space="0" w:color="auto"/>
+            </w:tcBorders>
+            <w:shd w:val="clear" w:color="auto" w:fill="FFFFFF" w:themeFill="background1"/>
+          </w:tcPr>
+          <w:p>
+            <w:pPr>
+              <w:rPr>
+                <w:sz w:val="28"/>
+                <w:szCs w:val="28"/>
+              </w:rPr>
+            </w:pPr>
+            <w:r>
+              <w:rPr>
+                <w:sz w:val="28"/>
+                <w:szCs w:val="28"/>
+              </w:rPr>
+              <w:t xml:space="preserve">This test asserts that rendering a </w:t>
+            </w:r>
+            <w:proofErr w:type="spellStart"/>
+            <w:r>
+              <w:rPr>
+                <w:sz w:val="28"/>
+                <w:szCs w:val="28"/>
+              </w:rPr>
+              <w:t>ShoppingProduct</w:t>
+            </w:r>
+            <w:proofErr w:type="spellEnd"/>
+            <w:r>
+              <w:rPr>
+                <w:sz w:val="28"/>
+                <w:szCs w:val="28"/>
+              </w:rPr>
+              <w:t xml:space="preserve"> widget of the “</w:t>
+            </w:r>
+            <w:r>
+              <w:rPr>
+                <w:sz w:val="28"/>
+                <w:szCs w:val="28"/>
+              </w:rPr>
+              <w:t>history</w:t>
+            </w:r>
+            <w:r>
+              <w:rPr>
+                <w:sz w:val="28"/>
+                <w:szCs w:val="28"/>
+              </w:rPr>
+              <w:t xml:space="preserve">” variant </w:t>
+            </w:r>
+            <w:proofErr w:type="gramStart"/>
+            <w:r>
+              <w:rPr>
+                <w:sz w:val="28"/>
+                <w:szCs w:val="28"/>
+              </w:rPr>
+              <w:lastRenderedPageBreak/>
+              <w:t>actually displays</w:t>
+            </w:r>
+            <w:proofErr w:type="gramEnd"/>
+            <w:r>
+              <w:rPr>
+                <w:sz w:val="28"/>
+                <w:szCs w:val="28"/>
+              </w:rPr>
+              <w:t xml:space="preserve"> the</w:t>
+            </w:r>
+            <w:r>
+              <w:rPr>
+                <w:sz w:val="28"/>
+                <w:szCs w:val="28"/>
+              </w:rPr>
+              <w:t xml:space="preserve"> purchase date.</w:t>
+            </w:r>
+          </w:p>
+        </w:tc>
+        <w:tc>
+          <w:tcPr>
+            <w:tcW w:w="3351" w:type="dxa"/>
+            <w:tcBorders>
+              <w:top w:val="double" w:sz="4" w:space="0" w:color="auto"/>
+              <w:left w:val="double" w:sz="4" w:space="0" w:color="auto"/>
+              <w:bottom w:val="double" w:sz="4" w:space="0" w:color="auto"/>
+              <w:right w:val="double" w:sz="4" w:space="0" w:color="auto"/>
+            </w:tcBorders>
+            <w:shd w:val="clear" w:color="auto" w:fill="FFFFFF" w:themeFill="background1"/>
+          </w:tcPr>
+          <w:p>
+            <w:pPr>
+              <w:rPr>
+                <w:sz w:val="28"/>
+                <w:szCs w:val="28"/>
+              </w:rPr>
+            </w:pPr>
+            <w:r>
+              <w:rPr>
+                <w:sz w:val="28"/>
+                <w:szCs w:val="28"/>
+              </w:rPr>
+              <w:lastRenderedPageBreak/>
+              <w:t>The widget is assigned a mock product for testing.</w:t>
+            </w:r>
+          </w:p>
+        </w:tc>
+      </w:tr>
+      <w:tr>
+        <w:tc>
+          <w:tcPr>
+            <w:tcW w:w="3349" w:type="dxa"/>
+            <w:tcBorders>
+              <w:top w:val="double" w:sz="4" w:space="0" w:color="auto"/>
+              <w:left w:val="double" w:sz="4" w:space="0" w:color="auto"/>
+              <w:bottom w:val="double" w:sz="4" w:space="0" w:color="auto"/>
+              <w:right w:val="double" w:sz="4" w:space="0" w:color="auto"/>
+            </w:tcBorders>
+            <w:shd w:val="clear" w:color="auto" w:fill="FFFFFF" w:themeFill="background1"/>
+          </w:tcPr>
+          <w:p>
+            <w:pPr>
+              <w:rPr>
+                <w:sz w:val="28"/>
+                <w:szCs w:val="28"/>
+              </w:rPr>
+            </w:pPr>
+            <w:r>
+              <w:rPr>
+                <w:sz w:val="28"/>
+                <w:szCs w:val="28"/>
+              </w:rPr>
+              <w:t>Search bar renders</w:t>
+            </w:r>
+          </w:p>
+        </w:tc>
+        <w:tc>
+          <w:tcPr>
+            <w:tcW w:w="3350" w:type="dxa"/>
+            <w:tcBorders>
+              <w:top w:val="double" w:sz="4" w:space="0" w:color="auto"/>
+              <w:left w:val="double" w:sz="4" w:space="0" w:color="auto"/>
+              <w:bottom w:val="double" w:sz="4" w:space="0" w:color="auto"/>
+              <w:right w:val="double" w:sz="4" w:space="0" w:color="auto"/>
+            </w:tcBorders>
+            <w:shd w:val="clear" w:color="auto" w:fill="FFFFFF" w:themeFill="background1"/>
+          </w:tcPr>
+          <w:p>
+            <w:pPr>
+              <w:rPr>
+                <w:sz w:val="28"/>
+                <w:szCs w:val="28"/>
+              </w:rPr>
+            </w:pPr>
+            <w:r>
+              <w:rPr>
+                <w:sz w:val="28"/>
+                <w:szCs w:val="28"/>
+              </w:rPr>
+              <w:t xml:space="preserve">This test asserts that loading the search page standalone </w:t>
+            </w:r>
+            <w:proofErr w:type="gramStart"/>
+            <w:r>
+              <w:rPr>
+                <w:sz w:val="28"/>
+                <w:szCs w:val="28"/>
+              </w:rPr>
+              <w:t>actually renders</w:t>
+            </w:r>
+            <w:proofErr w:type="gramEnd"/>
+            <w:r>
+              <w:rPr>
+                <w:sz w:val="28"/>
+                <w:szCs w:val="28"/>
+              </w:rPr>
+              <w:t xml:space="preserve"> the search bar correctly.</w:t>
+            </w:r>
+          </w:p>
+        </w:tc>
+        <w:tc>
+          <w:tcPr>
+            <w:tcW w:w="3351" w:type="dxa"/>
+            <w:tcBorders>
+              <w:top w:val="double" w:sz="4" w:space="0" w:color="auto"/>
+              <w:left w:val="double" w:sz="4" w:space="0" w:color="auto"/>
+              <w:bottom w:val="double" w:sz="4" w:space="0" w:color="auto"/>
+              <w:right w:val="double" w:sz="4" w:space="0" w:color="auto"/>
+            </w:tcBorders>
+            <w:shd w:val="clear" w:color="auto" w:fill="FFFFFF" w:themeFill="background1"/>
+          </w:tcPr>
+          <w:p>
+            <w:pPr>
+              <w:rPr>
+                <w:sz w:val="28"/>
+                <w:szCs w:val="28"/>
+              </w:rPr>
+            </w:pPr>
+          </w:p>
+        </w:tc>
+      </w:tr>
+      <w:tr>
+        <w:tc>
+          <w:tcPr>
+            <w:tcW w:w="3349" w:type="dxa"/>
+            <w:tcBorders>
+              <w:top w:val="double" w:sz="4" w:space="0" w:color="auto"/>
+              <w:left w:val="double" w:sz="4" w:space="0" w:color="auto"/>
+              <w:bottom w:val="double" w:sz="4" w:space="0" w:color="auto"/>
+              <w:right w:val="double" w:sz="4" w:space="0" w:color="auto"/>
+            </w:tcBorders>
+            <w:shd w:val="clear" w:color="auto" w:fill="FFFFFF" w:themeFill="background1"/>
+          </w:tcPr>
+          <w:p>
+            <w:pPr>
+              <w:rPr>
+                <w:sz w:val="28"/>
+                <w:szCs w:val="28"/>
+              </w:rPr>
+            </w:pPr>
+            <w:r>
+              <w:rPr>
+                <w:sz w:val="28"/>
+                <w:szCs w:val="28"/>
+              </w:rPr>
+              <w:t xml:space="preserve">Search bar interactivity </w:t>
+            </w:r>
+          </w:p>
+        </w:tc>
+        <w:tc>
+          <w:tcPr>
+            <w:tcW w:w="3350" w:type="dxa"/>
+            <w:tcBorders>
+              <w:top w:val="double" w:sz="4" w:space="0" w:color="auto"/>
+              <w:left w:val="double" w:sz="4" w:space="0" w:color="auto"/>
+              <w:bottom w:val="double" w:sz="4" w:space="0" w:color="auto"/>
+              <w:right w:val="double" w:sz="4" w:space="0" w:color="auto"/>
+            </w:tcBorders>
+            <w:shd w:val="clear" w:color="auto" w:fill="FFFFFF" w:themeFill="background1"/>
+          </w:tcPr>
+          <w:p>
+            <w:pPr>
+              <w:rPr>
+                <w:sz w:val="28"/>
+                <w:szCs w:val="28"/>
+              </w:rPr>
+            </w:pPr>
+            <w:r>
+              <w:rPr>
+                <w:sz w:val="28"/>
+                <w:szCs w:val="28"/>
+              </w:rPr>
+              <w:t xml:space="preserve">This test asserts that loading the </w:t>
+            </w:r>
+            <w:r>
+              <w:rPr>
+                <w:sz w:val="28"/>
+                <w:szCs w:val="28"/>
+              </w:rPr>
+              <w:t>search bar’s value persists after the test has been edited.</w:t>
+            </w:r>
+          </w:p>
+        </w:tc>
+        <w:tc>
+          <w:tcPr>
+            <w:tcW w:w="3351" w:type="dxa"/>
+            <w:tcBorders>
+              <w:top w:val="double" w:sz="4" w:space="0" w:color="auto"/>
+              <w:left w:val="double" w:sz="4" w:space="0" w:color="auto"/>
+              <w:bottom w:val="double" w:sz="4" w:space="0" w:color="auto"/>
+              <w:right w:val="double" w:sz="4" w:space="0" w:color="auto"/>
+            </w:tcBorders>
+            <w:shd w:val="clear" w:color="auto" w:fill="FFFFFF" w:themeFill="background1"/>
+          </w:tcPr>
+          <w:p>
+            <w:pPr>
+              <w:rPr>
+                <w:sz w:val="28"/>
+                <w:szCs w:val="28"/>
+              </w:rPr>
+            </w:pPr>
+          </w:p>
+        </w:tc>
+      </w:tr>
+      <w:tr>
+        <w:tc>
+          <w:tcPr>
+            <w:tcW w:w="3349" w:type="dxa"/>
+            <w:tcBorders>
+              <w:top w:val="double" w:sz="4" w:space="0" w:color="auto"/>
+              <w:left w:val="double" w:sz="4" w:space="0" w:color="auto"/>
+              <w:bottom w:val="double" w:sz="4" w:space="0" w:color="auto"/>
+              <w:right w:val="double" w:sz="4" w:space="0" w:color="auto"/>
+            </w:tcBorders>
+            <w:shd w:val="clear" w:color="auto" w:fill="FFFFFF" w:themeFill="background1"/>
+          </w:tcPr>
+          <w:p>
+            <w:pPr>
+              <w:rPr>
+                <w:sz w:val="28"/>
+                <w:szCs w:val="28"/>
+              </w:rPr>
+            </w:pPr>
+            <w:r>
+              <w:rPr>
+                <w:sz w:val="28"/>
+                <w:szCs w:val="28"/>
+              </w:rPr>
+              <w:t>Shop page renders</w:t>
+            </w:r>
+          </w:p>
+        </w:tc>
+        <w:tc>
+          <w:tcPr>
+            <w:tcW w:w="3350" w:type="dxa"/>
+            <w:tcBorders>
+              <w:top w:val="double" w:sz="4" w:space="0" w:color="auto"/>
+              <w:left w:val="double" w:sz="4" w:space="0" w:color="auto"/>
+              <w:bottom w:val="double" w:sz="4" w:space="0" w:color="auto"/>
+              <w:right w:val="double" w:sz="4" w:space="0" w:color="auto"/>
+            </w:tcBorders>
+            <w:shd w:val="clear" w:color="auto" w:fill="FFFFFF" w:themeFill="background1"/>
+          </w:tcPr>
+          <w:p>
+            <w:pPr>
+              <w:rPr>
+                <w:sz w:val="28"/>
+                <w:szCs w:val="28"/>
+              </w:rPr>
+            </w:pPr>
+            <w:r>
+              <w:rPr>
+                <w:sz w:val="28"/>
+                <w:szCs w:val="28"/>
+              </w:rPr>
+              <w:t xml:space="preserve">This test makes sure the shop page </w:t>
+            </w:r>
+            <w:proofErr w:type="gramStart"/>
+            <w:r>
+              <w:rPr>
+                <w:sz w:val="28"/>
+                <w:szCs w:val="28"/>
+              </w:rPr>
+              <w:t>actually displays</w:t>
+            </w:r>
+            <w:proofErr w:type="gramEnd"/>
+            <w:r>
+              <w:rPr>
+                <w:sz w:val="28"/>
+                <w:szCs w:val="28"/>
+              </w:rPr>
+              <w:t xml:space="preserve"> the information for the correct shop.</w:t>
+            </w:r>
+          </w:p>
+        </w:tc>
+        <w:tc>
+          <w:tcPr>
+            <w:tcW w:w="3351" w:type="dxa"/>
+            <w:tcBorders>
+              <w:top w:val="double" w:sz="4" w:space="0" w:color="auto"/>
+              <w:left w:val="double" w:sz="4" w:space="0" w:color="auto"/>
+              <w:bottom w:val="double" w:sz="4" w:space="0" w:color="auto"/>
+              <w:right w:val="double" w:sz="4" w:space="0" w:color="auto"/>
+            </w:tcBorders>
+            <w:shd w:val="clear" w:color="auto" w:fill="FFFFFF" w:themeFill="background1"/>
+          </w:tcPr>
+          <w:p>
+            <w:pPr>
+              <w:rPr>
+                <w:sz w:val="28"/>
+                <w:szCs w:val="28"/>
+              </w:rPr>
+            </w:pPr>
+            <w:r>
+              <w:rPr>
+                <w:sz w:val="28"/>
+                <w:szCs w:val="28"/>
+              </w:rPr>
+              <w:t>The widget is provided mock data for testing.</w:t>
+            </w:r>
+          </w:p>
+        </w:tc>
+      </w:tr>
+      <w:tr>
+        <w:tc>
+          <w:tcPr>
+            <w:tcW w:w="3349" w:type="dxa"/>
+            <w:tcBorders>
+              <w:top w:val="double" w:sz="4" w:space="0" w:color="auto"/>
+              <w:left w:val="double" w:sz="4" w:space="0" w:color="auto"/>
+              <w:bottom w:val="double" w:sz="4" w:space="0" w:color="auto"/>
+              <w:right w:val="double" w:sz="4" w:space="0" w:color="auto"/>
+            </w:tcBorders>
+            <w:shd w:val="clear" w:color="auto" w:fill="FFFFFF" w:themeFill="background1"/>
+          </w:tcPr>
+          <w:p>
+            <w:pPr>
+              <w:rPr>
+                <w:sz w:val="28"/>
+                <w:szCs w:val="28"/>
+              </w:rPr>
+            </w:pPr>
+            <w:r>
+              <w:rPr>
+                <w:sz w:val="28"/>
+                <w:szCs w:val="28"/>
+              </w:rPr>
+              <w:t>Shop page displays products</w:t>
+            </w:r>
+          </w:p>
+        </w:tc>
+        <w:tc>
+          <w:tcPr>
+            <w:tcW w:w="3350" w:type="dxa"/>
+            <w:tcBorders>
+              <w:top w:val="double" w:sz="4" w:space="0" w:color="auto"/>
+              <w:left w:val="double" w:sz="4" w:space="0" w:color="auto"/>
+              <w:bottom w:val="double" w:sz="4" w:space="0" w:color="auto"/>
+              <w:right w:val="double" w:sz="4" w:space="0" w:color="auto"/>
+            </w:tcBorders>
+            <w:shd w:val="clear" w:color="auto" w:fill="FFFFFF" w:themeFill="background1"/>
+          </w:tcPr>
+          <w:p>
+            <w:pPr>
+              <w:rPr>
+                <w:sz w:val="28"/>
+                <w:szCs w:val="28"/>
+              </w:rPr>
+            </w:pPr>
+            <w:r>
+              <w:rPr>
+                <w:sz w:val="28"/>
+                <w:szCs w:val="28"/>
+              </w:rPr>
+              <w:t>This test asserts that the shop’s products are displayed in the shop page.</w:t>
+            </w:r>
+          </w:p>
+        </w:tc>
+        <w:tc>
+          <w:tcPr>
+            <w:tcW w:w="3351" w:type="dxa"/>
+            <w:tcBorders>
+              <w:top w:val="double" w:sz="4" w:space="0" w:color="auto"/>
+              <w:left w:val="double" w:sz="4" w:space="0" w:color="auto"/>
+              <w:bottom w:val="double" w:sz="4" w:space="0" w:color="auto"/>
+              <w:right w:val="double" w:sz="4" w:space="0" w:color="auto"/>
+            </w:tcBorders>
+            <w:shd w:val="clear" w:color="auto" w:fill="FFFFFF" w:themeFill="background1"/>
+          </w:tcPr>
+          <w:p>
+            <w:pPr>
+              <w:rPr>
+                <w:sz w:val="28"/>
+                <w:szCs w:val="28"/>
+              </w:rPr>
+            </w:pPr>
+          </w:p>
+        </w:tc>
+      </w:tr>
     </w:tbl>
     <w:p>
       <w:pPr>
@@ -9376,7 +10170,15 @@
                 <w:sz w:val="28"/>
                 <w:szCs w:val="28"/>
               </w:rPr>
-              <w:t>The test loads up the application and taps on the first product it finds. It will then wait for the page transition to be over and asserts that the product’s information is visible in the product page.</w:t>
+              <w:t xml:space="preserve">The test loads up the application and taps on the first product it finds. It will then wait for the page transition to be over and asserts that the product’s </w:t>
+            </w:r>
+            <w:r>
+              <w:rPr>
+                <w:sz w:val="28"/>
+                <w:szCs w:val="28"/>
+              </w:rPr>
+              <w:lastRenderedPageBreak/>
+              <w:t>information is visible in the product page.</w:t>
             </w:r>
           </w:p>
         </w:tc>
@@ -9397,73 +10199,8 @@
                 <w:sz w:val="28"/>
                 <w:szCs w:val="28"/>
               </w:rPr>
+              <w:lastRenderedPageBreak/>
               <w:t>The product catalog is populated with mock data.</w:t>
-            </w:r>
-          </w:p>
-        </w:tc>
-      </w:tr>
-      <w:tr>
-        <w:tc>
-          <w:tcPr>
-            <w:tcW w:w="3349" w:type="dxa"/>
-            <w:shd w:val="clear" w:color="auto" w:fill="FFFFFF" w:themeFill="background1"/>
-          </w:tcPr>
-          <w:p>
-            <w:pPr>
-              <w:rPr>
-                <w:sz w:val="28"/>
-                <w:szCs w:val="28"/>
-              </w:rPr>
-            </w:pPr>
-            <w:r>
-              <w:rPr>
-                <w:sz w:val="28"/>
-                <w:szCs w:val="28"/>
-              </w:rPr>
-              <w:lastRenderedPageBreak/>
-              <w:t>Widget</w:t>
-            </w:r>
-          </w:p>
-        </w:tc>
-        <w:tc>
-          <w:tcPr>
-            <w:tcW w:w="3350" w:type="dxa"/>
-            <w:shd w:val="clear" w:color="auto" w:fill="FFFFFF" w:themeFill="background1"/>
-          </w:tcPr>
-          <w:p>
-            <w:pPr>
-              <w:rPr>
-                <w:sz w:val="28"/>
-                <w:szCs w:val="28"/>
-              </w:rPr>
-            </w:pPr>
-            <w:r>
-              <w:rPr>
-                <w:sz w:val="28"/>
-                <w:szCs w:val="28"/>
-              </w:rPr>
-              <w:t>Description</w:t>
-            </w:r>
-          </w:p>
-        </w:tc>
-        <w:tc>
-          <w:tcPr>
-            <w:tcW w:w="3351" w:type="dxa"/>
-            <w:shd w:val="clear" w:color="auto" w:fill="FFFFFF" w:themeFill="background1"/>
-          </w:tcPr>
-          <w:p>
-            <w:pPr>
-              <w:rPr>
-                <w:sz w:val="28"/>
-                <w:szCs w:val="28"/>
-              </w:rPr>
-            </w:pPr>
-            <w:r>
-              <w:rPr>
-                <w:sz w:val="28"/>
-                <w:szCs w:val="28"/>
-              </w:rPr>
-              <w:t>Notes</w:t>
             </w:r>
           </w:p>
         </w:tc>

</xml_diff>